<commit_message>
lista redes exerc 12
</commit_message>
<xml_diff>
--- a/5 periodo/redes/Lista AV2.docx
+++ b/5 periodo/redes/Lista AV2.docx
@@ -1,6 +1,6 @@
 
 <file path=word/document.xml><?xml version="1.0" encoding="utf-8"?>
-<w:document xmlns:wpc="http://schemas.microsoft.com/office/word/2010/wordprocessingCanvas" xmlns:mc="http://schemas.openxmlformats.org/markup-compatibility/2006" xmlns:o="urn:schemas-microsoft-com:office:office" xmlns:r="http://schemas.openxmlformats.org/officeDocument/2006/relationships" xmlns:m="http://schemas.openxmlformats.org/officeDocument/2006/math" xmlns:v="urn:schemas-microsoft-com:vml" xmlns:wp14="http://schemas.microsoft.com/office/word/2010/wordprocessingDrawing" xmlns:wp="http://schemas.openxmlformats.org/drawingml/2006/wordprocessingDrawing" xmlns:w10="urn:schemas-microsoft-com:office:word" xmlns:w="http://schemas.openxmlformats.org/wordprocessingml/2006/main" xmlns:w14="http://schemas.microsoft.com/office/word/2010/wordml" xmlns:w15="http://schemas.microsoft.com/office/word/2012/wordml" xmlns:wpg="http://schemas.microsoft.com/office/word/2010/wordprocessingGroup" xmlns:wpi="http://schemas.microsoft.com/office/word/2010/wordprocessingInk" xmlns:wne="http://schemas.microsoft.com/office/word/2006/wordml" xmlns:wps="http://schemas.microsoft.com/office/word/2010/wordprocessingShape" mc:Ignorable="w14 w15 wp14">
+<w:document xmlns:wpc="http://schemas.microsoft.com/office/word/2010/wordprocessingCanvas" xmlns:mc="http://schemas.openxmlformats.org/markup-compatibility/2006" xmlns:o="urn:schemas-microsoft-com:office:office" xmlns:r="http://schemas.openxmlformats.org/officeDocument/2006/relationships" xmlns:m="http://schemas.openxmlformats.org/officeDocument/2006/math" xmlns:v="urn:schemas-microsoft-com:vml" xmlns:wp14="http://schemas.microsoft.com/office/word/2010/wordprocessingDrawing" xmlns:wp="http://schemas.openxmlformats.org/drawingml/2006/wordprocessingDrawing" xmlns:w10="urn:schemas-microsoft-com:office:word" xmlns:w="http://schemas.openxmlformats.org/wordprocessingml/2006/main" xmlns:w14="http://schemas.microsoft.com/office/word/2010/wordml" xmlns:wpg="http://schemas.microsoft.com/office/word/2010/wordprocessingGroup" xmlns:wpi="http://schemas.microsoft.com/office/word/2010/wordprocessingInk" xmlns:wne="http://schemas.microsoft.com/office/word/2006/wordml" xmlns:wps="http://schemas.microsoft.com/office/word/2010/wordprocessingShape" mc:Ignorable="w14 wp14">
   <w:body>
     <w:p>
       <w:pPr>
@@ -347,10 +347,7 @@
         <w:t>R:</w:t>
       </w:r>
       <w:r>
-        <w:t xml:space="preserve"> </w:t>
-      </w:r>
-      <w:r>
-        <w:t>Alguns protocolos podem transportar datagramas grandes, ao passo que outros apenas pacotes pequenos. Por exemplo, quadros Ethernet não podem conter mais do que 1.500 bytes de dados, enquanto quadros para alguns enlaces de longa distância não podem conter mais do que 576 bytes. A quantidade máxima de dados que um quadro de camada de enlace pode carregar é denominada unidade máxima de transmissão (</w:t>
+        <w:t xml:space="preserve"> Alguns protocolos podem transportar datagramas grandes, ao passo que outros apenas pacotes pequenos. Por exemplo, quadros Ethernet não podem conter mais do que 1.500 bytes de dados, enquanto quadros para alguns enlaces de longa distância não podem conter mais do que 576 bytes. A quantidade máxima de dados que um quadro de camada de enlace pode carregar é denominada unidade máxima de transmissão (</w:t>
       </w:r>
       <w:proofErr w:type="spellStart"/>
       <w:r>
@@ -434,7 +431,6 @@
         <w:t xml:space="preserve"> este tem uma MTU menor do que o comprimento do datagrama IP. É hora de entrar em pânico — como você vai comprimir esse datagrama IP de tamanho excessivo no campo de carga útil do quadro da camada de enlace? A solução para esse problema é fragmentar os dados do datagrama IP em dois ou mais datagramas IP menores, encapsular cada um em um quadro separado na camada de enlace e, então, </w:t>
       </w:r>
       <w:proofErr w:type="spellStart"/>
-      <w:proofErr w:type="gramStart"/>
       <w:r>
         <w:t>enviá</w:t>
       </w:r>
@@ -447,7 +443,6 @@
         <w:t>los</w:t>
       </w:r>
       <w:proofErr w:type="spellEnd"/>
-      <w:proofErr w:type="gramEnd"/>
       <w:r>
         <w:t xml:space="preserve"> pelo enlace de saída. Cada um desses datagramas menores é denominado um fragmento. Fragmentos precisam ser reconstruídos antes que cheguem à camada de transporte no destino. Na verdade, tanto o TCP quanto o UDP esperam receber da camada de rede segmentos completos, não fragmentados. Os projetistas do IPv4 perceberam que a reconstrução de datagramas nos roteadores introduziria uma complicação significativa no protocolo e colocaria um freio no desempenho do roteador. (Se você fosse um roteador, ia querer reconstruir fragmentos além de tudo mais que tem de fazer?) Seguindo o princípio de manter a simplicidade do núcleo da rede, os projetistas do IPv4 decidiram alocar a tarefa de reconstrução de datagramas aos sistemas finais, e não aos roteadores da rede. Quando um hospedeiro destinatário recebe uma série de datagramas da mesma origem, ele precisa determinar se alguns deles são fragmentos de um datagrama original de maior tamanho. Se alguns forem fragmentos, o hospedeiro ainda deverá determinar quando recebeu o último fragmento e como os fragmentos recebidos devem ser reconstruídos para voltar à forma do datagrama original. Para permitir que o hospedeiro destinatário realize essas tarefas de reconstrução, os projetistas do IP (versão 4) criaram campos de identificação, </w:t>
       </w:r>
@@ -605,7 +600,7 @@
         </w:rPr>
         <w:t xml:space="preserve">Fonte: </w:t>
       </w:r>
-      <w:hyperlink r:id="rId5" w:history="1">
+      <w:hyperlink r:id="rId6" w:history="1">
         <w:r>
           <w:rPr>
             <w:rStyle w:val="Hyperlink"/>
@@ -746,13 +741,8 @@
           <w:numId w:val="1"/>
         </w:numPr>
       </w:pPr>
-      <w:proofErr w:type="gramStart"/>
-      <w:r>
-        <w:t>.O</w:t>
-      </w:r>
-      <w:proofErr w:type="gramEnd"/>
-      <w:r>
-        <w:t xml:space="preserve"> que é DHCP? Explique seu funcionamento.</w:t>
+      <w:r>
+        <w:t>.O que é DHCP? Explique seu funcionamento.</w:t>
       </w:r>
     </w:p>
     <w:p>
@@ -853,21 +843,533 @@
           <w:numId w:val="1"/>
         </w:numPr>
       </w:pPr>
+      <w:r>
+        <w:t>.O que é NAT? Explique seu funcionamento.</w:t>
+      </w:r>
+    </w:p>
+    <w:p>
+      <w:pPr>
+        <w:pStyle w:val="PargrafodaLista"/>
+      </w:pPr>
+      <w:r>
+        <w:t xml:space="preserve">R: </w:t>
+      </w:r>
+      <w:r>
+        <w:t xml:space="preserve">Network </w:t>
+      </w:r>
+      <w:proofErr w:type="spellStart"/>
+      <w:r>
+        <w:t>Address</w:t>
+      </w:r>
+      <w:proofErr w:type="spellEnd"/>
+      <w:r>
+        <w:t xml:space="preserve"> </w:t>
+      </w:r>
+      <w:proofErr w:type="spellStart"/>
+      <w:r>
+        <w:t>Translation</w:t>
+      </w:r>
+      <w:proofErr w:type="spellEnd"/>
+      <w:r>
+        <w:t xml:space="preserve"> </w:t>
+      </w:r>
+      <w:r>
+        <w:t xml:space="preserve">serve para traduzir endereços </w:t>
+      </w:r>
+      <w:proofErr w:type="spellStart"/>
+      <w:r>
+        <w:t>ip</w:t>
+      </w:r>
+      <w:proofErr w:type="spellEnd"/>
+      <w:r>
+        <w:t xml:space="preserve"> internos para </w:t>
+      </w:r>
+      <w:proofErr w:type="spellStart"/>
+      <w:r>
+        <w:t>ips</w:t>
+      </w:r>
+      <w:proofErr w:type="spellEnd"/>
+      <w:r>
+        <w:t xml:space="preserve"> externos, </w:t>
+      </w:r>
       <w:proofErr w:type="gramStart"/>
       <w:r>
-        <w:t>.O</w:t>
+        <w:t>por exemplo</w:t>
       </w:r>
       <w:proofErr w:type="gramEnd"/>
       <w:r>
-        <w:t xml:space="preserve"> que é NAT? Explique seu funcionamento.</w:t>
-      </w:r>
-    </w:p>
-    <w:p>
-      <w:pPr>
-        <w:pStyle w:val="PargrafodaLista"/>
+        <w:t xml:space="preserve"> na sua rede interne temos o </w:t>
+      </w:r>
+      <w:proofErr w:type="spellStart"/>
+      <w:r>
+        <w:t>ip</w:t>
+      </w:r>
+      <w:proofErr w:type="spellEnd"/>
+      <w:r>
+        <w:t xml:space="preserve"> 10.0.0.1 e o </w:t>
+      </w:r>
+      <w:proofErr w:type="spellStart"/>
+      <w:r>
+        <w:t>ip</w:t>
+      </w:r>
+      <w:proofErr w:type="spellEnd"/>
+      <w:r>
+        <w:t xml:space="preserve"> externo 138.28.5.90, o roteador direciona os pacotes enviados e recebidos através da NAT.</w:t>
+      </w:r>
+    </w:p>
+    <w:p>
+      <w:pPr>
+        <w:pStyle w:val="PargrafodaLista"/>
+      </w:pPr>
+      <w:r>
+        <w:t xml:space="preserve">O roteador NAT recebe o </w:t>
+      </w:r>
+      <w:proofErr w:type="spellStart"/>
+      <w:r>
+        <w:t>datagrama</w:t>
+      </w:r>
+      <w:proofErr w:type="spellEnd"/>
+      <w:r>
+        <w:t xml:space="preserve">, gera um novo número de porta de origem, 5001, para o </w:t>
+      </w:r>
+      <w:proofErr w:type="spellStart"/>
+      <w:r>
+        <w:t>datagrama</w:t>
+      </w:r>
+      <w:proofErr w:type="spellEnd"/>
+      <w:r>
+        <w:t xml:space="preserve">, substitui o endereço IP de origem por seu endereço IP do lado da WAN, 138.76.29.7, e substitui o número de porta de origem original, 3345, pelo novo número de porta de origem, 5001. Ao gerar um novo número de porta de origem, o roteador NAT pode selecionar qualquer número de porta de origem que não esteja correntemente na tabela de tradução NAT. (Note que, como o comprimento de um campo de número de porta é 16 bits, o protocolo NAT pode suportar mais de 60 mil conexões simultâneas com um único endereço IP do lado da WAN para o roteador!) A NAT no roteador também adiciona um registro à sua tabela de tradução NAT. O servidor Web, totalmente alheio ao fato de que o </w:t>
+      </w:r>
+      <w:proofErr w:type="spellStart"/>
+      <w:r>
+        <w:t>datagrama</w:t>
+      </w:r>
+      <w:proofErr w:type="spellEnd"/>
+      <w:r>
+        <w:t xml:space="preserve"> que está chegando com uma requisição HTTP foi </w:t>
+      </w:r>
+      <w:proofErr w:type="gramStart"/>
+      <w:r>
+        <w:t>manipulado</w:t>
+      </w:r>
+      <w:proofErr w:type="gramEnd"/>
+      <w:r>
+        <w:t xml:space="preserve"> pelo roteador NAT, responde com um </w:t>
+      </w:r>
+      <w:proofErr w:type="spellStart"/>
+      <w:r>
+        <w:t>datagrama</w:t>
+      </w:r>
+      <w:proofErr w:type="spellEnd"/>
+      <w:r>
+        <w:t xml:space="preserve"> cujo endereço de destino é o endereço IP do roteador NAT, e cujo número de porta de destino é 5001. Quando esse </w:t>
+      </w:r>
+      <w:proofErr w:type="spellStart"/>
+      <w:r>
+        <w:t>datagrama</w:t>
+      </w:r>
+      <w:proofErr w:type="spellEnd"/>
+      <w:r>
+        <w:t xml:space="preserve"> chega ao roteador NAT, ele indexa a tabela de tradução NAT usando o endereço IP de destino e o número de porta de destino para obter o endereço IP (10.0.0.1) e </w:t>
+      </w:r>
+      <w:proofErr w:type="gramStart"/>
+      <w:r>
+        <w:t>o número de porta de destino (3345) adequados para o navegador na rede residencial</w:t>
+      </w:r>
+      <w:proofErr w:type="gramEnd"/>
+      <w:r>
+        <w:t xml:space="preserve">. O roteador então reescreve o endereço de destino e o número de porta de destino do </w:t>
+      </w:r>
+      <w:proofErr w:type="spellStart"/>
+      <w:r>
+        <w:t>datagrama</w:t>
+      </w:r>
+      <w:proofErr w:type="spellEnd"/>
+      <w:r>
+        <w:t xml:space="preserve"> e o repassa para a rede residencial. </w:t>
+      </w:r>
+      <w:proofErr w:type="gramStart"/>
+      <w:r>
+        <w:t>A NAT</w:t>
+      </w:r>
+      <w:proofErr w:type="gramEnd"/>
+      <w:r>
+        <w:t xml:space="preserve"> conquistou ampla aceitação nos últimos anos. Mas devemos mencionar que muitos puristas da comunidade da IETF têm grandes restrições à NAT. Primeiro, argumentam, a finalidade dos números de portas é endereçar processos, e não hospedeiros. (De fato, a violação dessa regra pode causar problemas para servidores que rodam em redes residenciais, pois, como vimos no Capítulo 2, processos servidores esperam pela chegada de requisições em números de portas bem conhecidos.) Segundo, alegam que roteadores devem processar pacotes apenas até a camada </w:t>
+      </w:r>
+      <w:proofErr w:type="gramStart"/>
+      <w:r>
+        <w:t>3</w:t>
+      </w:r>
+      <w:proofErr w:type="gramEnd"/>
+      <w:r>
+        <w:t xml:space="preserve">. Terceiro, discutem, o protocolo NAT viola o argumento denominado fim a fim; isto é, hospedeiros devem falar diretamente uns com os outros, sem a interferência de nós que modifiquem endereços IP e números de portas. Quarto, argumentam que deveríamos usar o </w:t>
+      </w:r>
+      <w:proofErr w:type="gramStart"/>
+      <w:r>
+        <w:t>IPv6</w:t>
+      </w:r>
+      <w:proofErr w:type="gramEnd"/>
+      <w:r>
+        <w:t xml:space="preserve"> (veja Seção 4.4.4) para resolver a escassez de endereços IP, e não tentar resolver o </w:t>
+      </w:r>
+      <w:r>
+        <w:lastRenderedPageBreak/>
+        <w:t>problema imprudentemente com uma solução temporária como a NAT. Mas, gostemos ou não, a NAT tornou-se um componente importante da Internet.</w:t>
+      </w:r>
+    </w:p>
+    <w:p>
+      <w:pPr>
+        <w:pStyle w:val="PargrafodaLista"/>
+      </w:pPr>
+    </w:p>
+    <w:p>
+      <w:pPr>
+        <w:pStyle w:val="PargrafodaLista"/>
+        <w:numPr>
+          <w:ilvl w:val="0"/>
+          <w:numId w:val="1"/>
+        </w:numPr>
+      </w:pPr>
+      <w:r>
+        <w:t>O que são algoritmos de roteamento? Quais são as principais “famílias” de algoritmos de roteamento?</w:t>
+      </w:r>
+    </w:p>
+    <w:p>
+      <w:pPr>
+        <w:pStyle w:val="PargrafodaLista"/>
+      </w:pPr>
+      <w:r>
+        <w:t>R:</w:t>
+      </w:r>
+      <w:r>
+        <w:t xml:space="preserve"> São algoritmos que podem ser usados para buscar o melhor caminho para o trafego de dados em </w:t>
+      </w:r>
+      <w:r>
+        <w:t>certa</w:t>
+      </w:r>
+      <w:r>
+        <w:t xml:space="preserve"> rede, podem analisar o custo do envio através dos nós.</w:t>
+      </w:r>
+      <w:r>
+        <w:t xml:space="preserve"> </w:t>
+      </w:r>
+      <w:r>
+        <w:t xml:space="preserve">A tarefa deles é determinar o caminho tomado por um </w:t>
+      </w:r>
+      <w:proofErr w:type="spellStart"/>
+      <w:r>
+        <w:t>datagrama</w:t>
+      </w:r>
+      <w:proofErr w:type="spellEnd"/>
+      <w:r>
+        <w:t xml:space="preserve"> entre a origem e o destino.</w:t>
+      </w:r>
+    </w:p>
+    <w:p>
+      <w:pPr>
+        <w:pStyle w:val="PargrafodaLista"/>
+      </w:pPr>
+      <w:r>
+        <w:t>Portanto, a finalidade de um algoritmo de roteamento é simples: dado um conjunto de roteadores conectados por enlaces, um algoritmo de roteamento descobre um “bom” caminho entre o roteador de origem e o de destino. Em geral, um “bom” caminho é aquele que tem o “menor custo”.</w:t>
+      </w:r>
+      <w:r>
+        <w:t xml:space="preserve"> </w:t>
+      </w:r>
+    </w:p>
+    <w:p>
+      <w:pPr>
+        <w:pStyle w:val="PargrafodaLista"/>
+      </w:pPr>
+      <w:proofErr w:type="spellStart"/>
+      <w:r>
+        <w:t>Familias</w:t>
+      </w:r>
+      <w:proofErr w:type="spellEnd"/>
+      <w:r>
+        <w:t xml:space="preserve"> de algoritmos de roteamento:</w:t>
+      </w:r>
+      <w:proofErr w:type="gramStart"/>
+      <w:r>
+        <w:t xml:space="preserve">  </w:t>
+      </w:r>
+      <w:proofErr w:type="gramEnd"/>
+      <w:r>
+        <w:t>A</w:t>
+      </w:r>
+      <w:r>
+        <w:t>lgoritmo de roteamento de estado de enlace(</w:t>
+      </w:r>
+      <w:proofErr w:type="spellStart"/>
+      <w:r>
+        <w:t>ls</w:t>
+      </w:r>
+      <w:proofErr w:type="spellEnd"/>
+      <w:r>
+        <w:t>)</w:t>
+      </w:r>
+      <w:r>
+        <w:t xml:space="preserve">, </w:t>
+      </w:r>
+      <w:r>
+        <w:t>algoritmo de roteamento de vetor de distâncias (</w:t>
+      </w:r>
+      <w:proofErr w:type="spellStart"/>
+      <w:r>
+        <w:t>dv</w:t>
+      </w:r>
+      <w:proofErr w:type="spellEnd"/>
+      <w:r>
+        <w:t>)</w:t>
+      </w:r>
+      <w:r>
+        <w:t xml:space="preserve">, </w:t>
+      </w:r>
+      <w:r>
+        <w:t>algoritmo de roteamento global</w:t>
+      </w:r>
+      <w:r>
+        <w:t xml:space="preserve">,  </w:t>
+      </w:r>
+      <w:r>
+        <w:t>algoritmo de roteamento descentralizado</w:t>
+      </w:r>
+      <w:r>
+        <w:t xml:space="preserve">,  </w:t>
+      </w:r>
+      <w:r>
+        <w:t>algoritmos de roteamento estáticos</w:t>
+      </w:r>
+      <w:r>
+        <w:t xml:space="preserve">,  </w:t>
+      </w:r>
+      <w:r>
+        <w:t>Algoritmos de roteamento dinâmicos</w:t>
+      </w:r>
+      <w:r>
+        <w:t>.</w:t>
+      </w:r>
+    </w:p>
+    <w:p>
+      <w:pPr>
+        <w:pStyle w:val="PargrafodaLista"/>
+      </w:pPr>
+    </w:p>
+    <w:p>
+      <w:pPr>
+        <w:pStyle w:val="PargrafodaLista"/>
+        <w:numPr>
+          <w:ilvl w:val="0"/>
+          <w:numId w:val="1"/>
+        </w:numPr>
+      </w:pPr>
+      <w:r>
+        <w:t xml:space="preserve">.Explique o funcionamento do algoritmo de </w:t>
+      </w:r>
+      <w:proofErr w:type="spellStart"/>
+      <w:r>
+        <w:t>Djikstra</w:t>
+      </w:r>
+      <w:proofErr w:type="spellEnd"/>
+      <w:r>
+        <w:t>.</w:t>
+      </w:r>
+    </w:p>
+    <w:p>
+      <w:pPr>
+        <w:pStyle w:val="PargrafodaLista"/>
+        <w:rPr>
+          <w:color w:val="000000"/>
+          <w:sz w:val="27"/>
+          <w:szCs w:val="27"/>
+          <w:shd w:val="clear" w:color="auto" w:fill="FFFFEF"/>
+        </w:rPr>
       </w:pPr>
       <w:r>
         <w:t xml:space="preserve">R: </w:t>
+      </w:r>
+      <w:r>
+        <w:rPr>
+          <w:color w:val="000000"/>
+          <w:sz w:val="27"/>
+          <w:szCs w:val="27"/>
+          <w:shd w:val="clear" w:color="auto" w:fill="FFFFEF"/>
+        </w:rPr>
+        <w:t xml:space="preserve">O Algoritmo de </w:t>
+      </w:r>
+      <w:proofErr w:type="spellStart"/>
+      <w:r>
+        <w:rPr>
+          <w:color w:val="000000"/>
+          <w:sz w:val="27"/>
+          <w:szCs w:val="27"/>
+          <w:shd w:val="clear" w:color="auto" w:fill="FFFFEF"/>
+        </w:rPr>
+        <w:t>Dijkstra</w:t>
+      </w:r>
+      <w:proofErr w:type="spellEnd"/>
+      <w:r>
+        <w:rPr>
+          <w:color w:val="000000"/>
+          <w:sz w:val="27"/>
+          <w:szCs w:val="27"/>
+          <w:shd w:val="clear" w:color="auto" w:fill="FFFFEF"/>
+        </w:rPr>
+        <w:t xml:space="preserve"> (</w:t>
+      </w:r>
+      <w:hyperlink r:id="rId7" w:history="1">
+        <w:r>
+          <w:rPr>
+            <w:rStyle w:val="Hyperlink"/>
+            <w:sz w:val="27"/>
+            <w:szCs w:val="27"/>
+            <w:shd w:val="clear" w:color="auto" w:fill="FFFFEF"/>
+          </w:rPr>
+          <w:t xml:space="preserve">E.W. </w:t>
+        </w:r>
+        <w:proofErr w:type="spellStart"/>
+        <w:r>
+          <w:rPr>
+            <w:rStyle w:val="Hyperlink"/>
+            <w:sz w:val="27"/>
+            <w:szCs w:val="27"/>
+            <w:shd w:val="clear" w:color="auto" w:fill="FFFFEF"/>
+          </w:rPr>
+          <w:t>Dijkstra</w:t>
+        </w:r>
+        <w:proofErr w:type="spellEnd"/>
+      </w:hyperlink>
+      <w:r>
+        <w:rPr>
+          <w:color w:val="000000"/>
+          <w:sz w:val="27"/>
+          <w:szCs w:val="27"/>
+          <w:shd w:val="clear" w:color="auto" w:fill="FFFFEF"/>
+        </w:rPr>
+        <w:t xml:space="preserve">) é um dos algoritmos que calcula o caminho de custo mínimo entre vértices de um grafo. Escolhido um vértice como raiz da busca, este algoritmo calcula o custo mínimo deste vértice para todos os demais vértices do grafo. Ele é bastante simples e com um bom nível de </w:t>
+      </w:r>
+      <w:proofErr w:type="gramStart"/>
+      <w:r>
+        <w:rPr>
+          <w:color w:val="000000"/>
+          <w:sz w:val="27"/>
+          <w:szCs w:val="27"/>
+          <w:shd w:val="clear" w:color="auto" w:fill="FFFFEF"/>
+        </w:rPr>
+        <w:t>performance</w:t>
+      </w:r>
+      <w:proofErr w:type="gramEnd"/>
+      <w:r>
+        <w:rPr>
+          <w:color w:val="000000"/>
+          <w:sz w:val="27"/>
+          <w:szCs w:val="27"/>
+          <w:shd w:val="clear" w:color="auto" w:fill="FFFFEF"/>
+        </w:rPr>
+        <w:t>. Ele não garante, contudo, a exatidão da solução caso haja a presença de arcos com valores negativos.</w:t>
+      </w:r>
+    </w:p>
+    <w:p>
+      <w:pPr>
+        <w:pStyle w:val="PargrafodaLista"/>
+      </w:pPr>
+    </w:p>
+    <w:p>
+      <w:pPr>
+        <w:pStyle w:val="PargrafodaLista"/>
+        <w:numPr>
+          <w:ilvl w:val="0"/>
+          <w:numId w:val="1"/>
+        </w:numPr>
+      </w:pPr>
+      <w:r>
+        <w:t>O que são Sistemas Autônomos (</w:t>
+      </w:r>
+      <w:proofErr w:type="spellStart"/>
+      <w:r>
+        <w:t>autonomous</w:t>
+      </w:r>
+      <w:proofErr w:type="spellEnd"/>
+      <w:r>
+        <w:t xml:space="preserve"> systems – AS)?</w:t>
+      </w:r>
+    </w:p>
+    <w:p>
+      <w:pPr>
+        <w:pStyle w:val="PargrafodaLista"/>
+      </w:pPr>
+      <w:r>
+        <w:t>R:</w:t>
+      </w:r>
+      <w:r>
+        <w:t xml:space="preserve"> </w:t>
+      </w:r>
+      <w:r>
+        <w:t>Um sistema autônomo compreende a rede e todo o conjunto de computadores que ela conecta</w:t>
+      </w:r>
+      <w:r>
+        <w:t xml:space="preserve">. </w:t>
+      </w:r>
+    </w:p>
+    <w:p>
+      <w:pPr>
+        <w:pStyle w:val="PargrafodaLista"/>
+      </w:pPr>
+      <w:r>
+        <w:t>Para que uma rede seja considerada um sistema autônomo (</w:t>
+      </w:r>
+      <w:proofErr w:type="spellStart"/>
+      <w:r>
+        <w:t>Autonomous</w:t>
+      </w:r>
+      <w:proofErr w:type="spellEnd"/>
+      <w:r>
+        <w:t xml:space="preserve"> </w:t>
+      </w:r>
+      <w:proofErr w:type="gramStart"/>
+      <w:r>
+        <w:t>System –AS</w:t>
+      </w:r>
+      <w:proofErr w:type="gramEnd"/>
+      <w:r>
+        <w:t xml:space="preserve">), ela precisa ser organizada de forma a seguir alguns princípios fundamentais: 1. Ela deve ser capaz de divulgar suas rotas (os blocos de endereço dos computadores que pertencem ao AS) para outras redes (AS) da Internet. 2. Ela deve possuir os seus próprios endereços IP públicos (registrados). Observe que mesmo uma rede de grande porte, como a rede de um banco, pode não ser um sistema autônomo. Por exemplo, se o banco se conecta a um </w:t>
+      </w:r>
+      <w:proofErr w:type="spellStart"/>
+      <w:r>
+        <w:t>backbone</w:t>
+      </w:r>
+      <w:proofErr w:type="spellEnd"/>
+      <w:r>
+        <w:t xml:space="preserve"> de uma operadora e </w:t>
+      </w:r>
+      <w:proofErr w:type="gramStart"/>
+      <w:r>
+        <w:t>utiliza</w:t>
+      </w:r>
+      <w:proofErr w:type="gramEnd"/>
+      <w:r>
+        <w:t xml:space="preserve"> os endereços IP da operadora, ele não é um sistema autônomo, mas sim parte do sistema autônomo que representa a operadora.</w:t>
+      </w:r>
+      <w:r>
+        <w:t xml:space="preserve"> </w:t>
+      </w:r>
+      <w:r>
+        <w:t xml:space="preserve">Um AS é uma rede (coleção de roteadores e computadores) que segue uma arquitetura WAN. Para que a rede de uma instituição possa ser transformada em AS, ela primeiro, precisa obter um conjunto mínimo de endereços IP públicos (registrados) junto </w:t>
+      </w:r>
+      <w:proofErr w:type="gramStart"/>
+      <w:r>
+        <w:t>as</w:t>
+      </w:r>
+      <w:proofErr w:type="gramEnd"/>
+      <w:r>
+        <w:t xml:space="preserve"> autoridades da Internet. Quando uma instituição se torna um AS, ela passa a ter seus próprios endereços IP, isto é, os endereços utilizados na rede não são obtidos de provedores, mas </w:t>
+      </w:r>
+      <w:proofErr w:type="gramStart"/>
+      <w:r>
+        <w:t>pertencem</w:t>
+      </w:r>
+      <w:proofErr w:type="gramEnd"/>
+      <w:r>
+        <w:t xml:space="preserve"> a própria instituição. A topologia de uma rede AS possui dois tipos de roteadores: internos e de borda.</w:t>
       </w:r>
       <w:bookmarkStart w:id="0" w:name="_GoBack"/>
       <w:bookmarkEnd w:id="0"/>
@@ -883,11 +1385,11 @@
 </file>
 
 <file path=word/numbering.xml><?xml version="1.0" encoding="utf-8"?>
-<w:numbering xmlns:wpc="http://schemas.microsoft.com/office/word/2010/wordprocessingCanvas" xmlns:mc="http://schemas.openxmlformats.org/markup-compatibility/2006" xmlns:o="urn:schemas-microsoft-com:office:office" xmlns:r="http://schemas.openxmlformats.org/officeDocument/2006/relationships" xmlns:m="http://schemas.openxmlformats.org/officeDocument/2006/math" xmlns:v="urn:schemas-microsoft-com:vml" xmlns:wp14="http://schemas.microsoft.com/office/word/2010/wordprocessingDrawing" xmlns:wp="http://schemas.openxmlformats.org/drawingml/2006/wordprocessingDrawing" xmlns:w10="urn:schemas-microsoft-com:office:word" xmlns:w="http://schemas.openxmlformats.org/wordprocessingml/2006/main" xmlns:w14="http://schemas.microsoft.com/office/word/2010/wordml" xmlns:w15="http://schemas.microsoft.com/office/word/2012/wordml" xmlns:wpg="http://schemas.microsoft.com/office/word/2010/wordprocessingGroup" xmlns:wpi="http://schemas.microsoft.com/office/word/2010/wordprocessingInk" xmlns:wne="http://schemas.microsoft.com/office/word/2006/wordml" xmlns:wps="http://schemas.microsoft.com/office/word/2010/wordprocessingShape" mc:Ignorable="w14 w15 wp14">
-  <w:abstractNum w:abstractNumId="0" w15:restartNumberingAfterBreak="0">
+<w:numbering xmlns:wpc="http://schemas.microsoft.com/office/word/2010/wordprocessingCanvas" xmlns:mc="http://schemas.openxmlformats.org/markup-compatibility/2006" xmlns:o="urn:schemas-microsoft-com:office:office" xmlns:r="http://schemas.openxmlformats.org/officeDocument/2006/relationships" xmlns:m="http://schemas.openxmlformats.org/officeDocument/2006/math" xmlns:v="urn:schemas-microsoft-com:vml" xmlns:wp14="http://schemas.microsoft.com/office/word/2010/wordprocessingDrawing" xmlns:wp="http://schemas.openxmlformats.org/drawingml/2006/wordprocessingDrawing" xmlns:w10="urn:schemas-microsoft-com:office:word" xmlns:w="http://schemas.openxmlformats.org/wordprocessingml/2006/main" xmlns:w14="http://schemas.microsoft.com/office/word/2010/wordml" xmlns:wpg="http://schemas.microsoft.com/office/word/2010/wordprocessingGroup" xmlns:wpi="http://schemas.microsoft.com/office/word/2010/wordprocessingInk" xmlns:wne="http://schemas.microsoft.com/office/word/2006/wordml" xmlns:wps="http://schemas.microsoft.com/office/word/2010/wordprocessingShape" mc:Ignorable="w14 wp14">
+  <w:abstractNum w:abstractNumId="0">
     <w:nsid w:val="406F1F8B"/>
     <w:multiLevelType w:val="hybridMultilevel"/>
-    <w:tmpl w:val="7C64981A"/>
+    <w:tmpl w:val="DA546DD0"/>
     <w:lvl w:ilvl="0" w:tplc="0416000F">
       <w:start w:val="1"/>
       <w:numFmt w:val="decimal"/>
@@ -980,7 +1482,7 @@
 </file>
 
 <file path=word/styles.xml><?xml version="1.0" encoding="utf-8"?>
-<w:styles xmlns:mc="http://schemas.openxmlformats.org/markup-compatibility/2006" xmlns:r="http://schemas.openxmlformats.org/officeDocument/2006/relationships" xmlns:w="http://schemas.openxmlformats.org/wordprocessingml/2006/main" xmlns:w14="http://schemas.microsoft.com/office/word/2010/wordml" xmlns:w15="http://schemas.microsoft.com/office/word/2012/wordml" mc:Ignorable="w14 w15">
+<w:styles xmlns:mc="http://schemas.openxmlformats.org/markup-compatibility/2006" xmlns:r="http://schemas.openxmlformats.org/officeDocument/2006/relationships" xmlns:w="http://schemas.openxmlformats.org/wordprocessingml/2006/main" xmlns:w14="http://schemas.microsoft.com/office/word/2010/wordml" mc:Ignorable="w14">
   <w:docDefaults>
     <w:rPrDefault>
       <w:rPr>
@@ -996,378 +1498,356 @@
       </w:pPr>
     </w:pPrDefault>
   </w:docDefaults>
-  <w:latentStyles w:defLockedState="0" w:defUIPriority="99" w:defSemiHidden="0" w:defUnhideWhenUsed="0" w:defQFormat="0" w:count="371">
-    <w:lsdException w:name="Normal" w:uiPriority="0" w:qFormat="1"/>
-    <w:lsdException w:name="heading 1" w:uiPriority="9" w:qFormat="1"/>
-    <w:lsdException w:name="heading 2" w:semiHidden="1" w:uiPriority="9" w:unhideWhenUsed="1" w:qFormat="1"/>
-    <w:lsdException w:name="heading 3" w:semiHidden="1" w:uiPriority="9" w:unhideWhenUsed="1" w:qFormat="1"/>
-    <w:lsdException w:name="heading 4" w:semiHidden="1" w:uiPriority="9" w:unhideWhenUsed="1" w:qFormat="1"/>
-    <w:lsdException w:name="heading 5" w:semiHidden="1" w:uiPriority="9" w:unhideWhenUsed="1" w:qFormat="1"/>
-    <w:lsdException w:name="heading 6" w:semiHidden="1" w:uiPriority="9" w:unhideWhenUsed="1" w:qFormat="1"/>
-    <w:lsdException w:name="heading 7" w:semiHidden="1" w:uiPriority="9" w:unhideWhenUsed="1" w:qFormat="1"/>
-    <w:lsdException w:name="heading 8" w:semiHidden="1" w:uiPriority="9" w:unhideWhenUsed="1" w:qFormat="1"/>
-    <w:lsdException w:name="heading 9" w:semiHidden="1" w:uiPriority="9" w:unhideWhenUsed="1" w:qFormat="1"/>
-    <w:lsdException w:name="index 1" w:semiHidden="1" w:unhideWhenUsed="1"/>
-    <w:lsdException w:name="index 2" w:semiHidden="1" w:unhideWhenUsed="1"/>
-    <w:lsdException w:name="index 3" w:semiHidden="1" w:unhideWhenUsed="1"/>
-    <w:lsdException w:name="index 4" w:semiHidden="1" w:unhideWhenUsed="1"/>
-    <w:lsdException w:name="index 5" w:semiHidden="1" w:unhideWhenUsed="1"/>
-    <w:lsdException w:name="index 6" w:semiHidden="1" w:unhideWhenUsed="1"/>
-    <w:lsdException w:name="index 7" w:semiHidden="1" w:unhideWhenUsed="1"/>
-    <w:lsdException w:name="index 8" w:semiHidden="1" w:unhideWhenUsed="1"/>
-    <w:lsdException w:name="index 9" w:semiHidden="1" w:unhideWhenUsed="1"/>
-    <w:lsdException w:name="toc 1" w:semiHidden="1" w:uiPriority="39" w:unhideWhenUsed="1"/>
-    <w:lsdException w:name="toc 2" w:semiHidden="1" w:uiPriority="39" w:unhideWhenUsed="1"/>
-    <w:lsdException w:name="toc 3" w:semiHidden="1" w:uiPriority="39" w:unhideWhenUsed="1"/>
-    <w:lsdException w:name="toc 4" w:semiHidden="1" w:uiPriority="39" w:unhideWhenUsed="1"/>
-    <w:lsdException w:name="toc 5" w:semiHidden="1" w:uiPriority="39" w:unhideWhenUsed="1"/>
-    <w:lsdException w:name="toc 6" w:semiHidden="1" w:uiPriority="39" w:unhideWhenUsed="1"/>
-    <w:lsdException w:name="toc 7" w:semiHidden="1" w:uiPriority="39" w:unhideWhenUsed="1"/>
-    <w:lsdException w:name="toc 8" w:semiHidden="1" w:uiPriority="39" w:unhideWhenUsed="1"/>
-    <w:lsdException w:name="toc 9" w:semiHidden="1" w:uiPriority="39" w:unhideWhenUsed="1"/>
-    <w:lsdException w:name="Normal Indent" w:semiHidden="1" w:unhideWhenUsed="1"/>
-    <w:lsdException w:name="footnote text" w:semiHidden="1" w:unhideWhenUsed="1"/>
-    <w:lsdException w:name="annotation text" w:semiHidden="1" w:unhideWhenUsed="1"/>
-    <w:lsdException w:name="header" w:semiHidden="1" w:unhideWhenUsed="1"/>
-    <w:lsdException w:name="footer" w:semiHidden="1" w:unhideWhenUsed="1"/>
-    <w:lsdException w:name="index heading" w:semiHidden="1" w:unhideWhenUsed="1"/>
-    <w:lsdException w:name="caption" w:semiHidden="1" w:uiPriority="35" w:unhideWhenUsed="1" w:qFormat="1"/>
-    <w:lsdException w:name="table of figures" w:semiHidden="1" w:unhideWhenUsed="1"/>
-    <w:lsdException w:name="envelope address" w:semiHidden="1" w:unhideWhenUsed="1"/>
-    <w:lsdException w:name="envelope return" w:semiHidden="1" w:unhideWhenUsed="1"/>
-    <w:lsdException w:name="footnote reference" w:semiHidden="1" w:unhideWhenUsed="1"/>
-    <w:lsdException w:name="annotation reference" w:semiHidden="1" w:unhideWhenUsed="1"/>
-    <w:lsdException w:name="line number" w:semiHidden="1" w:unhideWhenUsed="1"/>
-    <w:lsdException w:name="page number" w:semiHidden="1" w:unhideWhenUsed="1"/>
-    <w:lsdException w:name="endnote reference" w:semiHidden="1" w:unhideWhenUsed="1"/>
-    <w:lsdException w:name="endnote text" w:semiHidden="1" w:unhideWhenUsed="1"/>
-    <w:lsdException w:name="table of authorities" w:semiHidden="1" w:unhideWhenUsed="1"/>
-    <w:lsdException w:name="macro" w:semiHidden="1" w:unhideWhenUsed="1"/>
-    <w:lsdException w:name="toa heading" w:semiHidden="1" w:unhideWhenUsed="1"/>
-    <w:lsdException w:name="List" w:semiHidden="1" w:unhideWhenUsed="1"/>
-    <w:lsdException w:name="List Bullet" w:semiHidden="1" w:unhideWhenUsed="1"/>
-    <w:lsdException w:name="List Number" w:semiHidden="1" w:unhideWhenUsed="1"/>
-    <w:lsdException w:name="List 2" w:semiHidden="1" w:unhideWhenUsed="1"/>
-    <w:lsdException w:name="List 3" w:semiHidden="1" w:unhideWhenUsed="1"/>
-    <w:lsdException w:name="List 4" w:semiHidden="1" w:unhideWhenUsed="1"/>
-    <w:lsdException w:name="List 5" w:semiHidden="1" w:unhideWhenUsed="1"/>
-    <w:lsdException w:name="List Bullet 2" w:semiHidden="1" w:unhideWhenUsed="1"/>
-    <w:lsdException w:name="List Bullet 3" w:semiHidden="1" w:unhideWhenUsed="1"/>
-    <w:lsdException w:name="List Bullet 4" w:semiHidden="1" w:unhideWhenUsed="1"/>
-    <w:lsdException w:name="List Bullet 5" w:semiHidden="1" w:unhideWhenUsed="1"/>
-    <w:lsdException w:name="List Number 2" w:semiHidden="1" w:unhideWhenUsed="1"/>
-    <w:lsdException w:name="List Number 3" w:semiHidden="1" w:unhideWhenUsed="1"/>
-    <w:lsdException w:name="List Number 4" w:semiHidden="1" w:unhideWhenUsed="1"/>
-    <w:lsdException w:name="List Number 5" w:semiHidden="1" w:unhideWhenUsed="1"/>
-    <w:lsdException w:name="Title" w:uiPriority="10" w:qFormat="1"/>
-    <w:lsdException w:name="Closing" w:semiHidden="1" w:unhideWhenUsed="1"/>
-    <w:lsdException w:name="Signature" w:semiHidden="1" w:unhideWhenUsed="1"/>
-    <w:lsdException w:name="Default Paragraph Font" w:semiHidden="1" w:uiPriority="1" w:unhideWhenUsed="1"/>
-    <w:lsdException w:name="Body Text" w:semiHidden="1" w:unhideWhenUsed="1"/>
-    <w:lsdException w:name="Body Text Indent" w:semiHidden="1" w:unhideWhenUsed="1"/>
-    <w:lsdException w:name="List Continue" w:semiHidden="1" w:unhideWhenUsed="1"/>
-    <w:lsdException w:name="List Continue 2" w:semiHidden="1" w:unhideWhenUsed="1"/>
-    <w:lsdException w:name="List Continue 3" w:semiHidden="1" w:unhideWhenUsed="1"/>
-    <w:lsdException w:name="List Continue 4" w:semiHidden="1" w:unhideWhenUsed="1"/>
-    <w:lsdException w:name="List Continue 5" w:semiHidden="1" w:unhideWhenUsed="1"/>
-    <w:lsdException w:name="Message Header" w:semiHidden="1" w:unhideWhenUsed="1"/>
-    <w:lsdException w:name="Subtitle" w:uiPriority="11" w:qFormat="1"/>
-    <w:lsdException w:name="Salutation" w:semiHidden="1" w:unhideWhenUsed="1"/>
-    <w:lsdException w:name="Date" w:semiHidden="1" w:unhideWhenUsed="1"/>
-    <w:lsdException w:name="Body Text First Indent" w:semiHidden="1" w:unhideWhenUsed="1"/>
-    <w:lsdException w:name="Body Text First Indent 2" w:semiHidden="1" w:unhideWhenUsed="1"/>
-    <w:lsdException w:name="Note Heading" w:semiHidden="1" w:unhideWhenUsed="1"/>
-    <w:lsdException w:name="Body Text 2" w:semiHidden="1" w:unhideWhenUsed="1"/>
-    <w:lsdException w:name="Body Text 3" w:semiHidden="1" w:unhideWhenUsed="1"/>
-    <w:lsdException w:name="Body Text Indent 2" w:semiHidden="1" w:unhideWhenUsed="1"/>
-    <w:lsdException w:name="Body Text Indent 3" w:semiHidden="1" w:unhideWhenUsed="1"/>
-    <w:lsdException w:name="Block Text" w:semiHidden="1" w:unhideWhenUsed="1"/>
-    <w:lsdException w:name="Hyperlink" w:semiHidden="1" w:unhideWhenUsed="1"/>
-    <w:lsdException w:name="FollowedHyperlink" w:semiHidden="1" w:unhideWhenUsed="1"/>
-    <w:lsdException w:name="Strong" w:uiPriority="22" w:qFormat="1"/>
-    <w:lsdException w:name="Emphasis" w:uiPriority="20" w:qFormat="1"/>
-    <w:lsdException w:name="Document Map" w:semiHidden="1" w:unhideWhenUsed="1"/>
-    <w:lsdException w:name="Plain Text" w:semiHidden="1" w:unhideWhenUsed="1"/>
-    <w:lsdException w:name="E-mail Signature" w:semiHidden="1" w:unhideWhenUsed="1"/>
-    <w:lsdException w:name="HTML Top of Form" w:semiHidden="1" w:unhideWhenUsed="1"/>
-    <w:lsdException w:name="HTML Bottom of Form" w:semiHidden="1" w:unhideWhenUsed="1"/>
-    <w:lsdException w:name="Normal (Web)" w:semiHidden="1" w:unhideWhenUsed="1"/>
-    <w:lsdException w:name="HTML Acronym" w:semiHidden="1" w:unhideWhenUsed="1"/>
-    <w:lsdException w:name="HTML Address" w:semiHidden="1" w:unhideWhenUsed="1"/>
-    <w:lsdException w:name="HTML Cite" w:semiHidden="1" w:unhideWhenUsed="1"/>
-    <w:lsdException w:name="HTML Code" w:semiHidden="1" w:unhideWhenUsed="1"/>
-    <w:lsdException w:name="HTML Definition" w:semiHidden="1" w:unhideWhenUsed="1"/>
-    <w:lsdException w:name="HTML Keyboard" w:semiHidden="1" w:unhideWhenUsed="1"/>
-    <w:lsdException w:name="HTML Preformatted" w:semiHidden="1" w:unhideWhenUsed="1"/>
-    <w:lsdException w:name="HTML Sample" w:semiHidden="1" w:unhideWhenUsed="1"/>
-    <w:lsdException w:name="HTML Typewriter" w:semiHidden="1" w:unhideWhenUsed="1"/>
-    <w:lsdException w:name="HTML Variable" w:semiHidden="1" w:unhideWhenUsed="1"/>
-    <w:lsdException w:name="Normal Table" w:semiHidden="1" w:unhideWhenUsed="1"/>
-    <w:lsdException w:name="annotation subject" w:semiHidden="1" w:unhideWhenUsed="1"/>
-    <w:lsdException w:name="No List" w:semiHidden="1" w:unhideWhenUsed="1"/>
-    <w:lsdException w:name="Outline List 1" w:semiHidden="1" w:unhideWhenUsed="1"/>
-    <w:lsdException w:name="Outline List 2" w:semiHidden="1" w:unhideWhenUsed="1"/>
-    <w:lsdException w:name="Outline List 3" w:semiHidden="1" w:unhideWhenUsed="1"/>
-    <w:lsdException w:name="Table Simple 1" w:semiHidden="1" w:unhideWhenUsed="1"/>
-    <w:lsdException w:name="Table Simple 2" w:semiHidden="1" w:unhideWhenUsed="1"/>
-    <w:lsdException w:name="Table Simple 3" w:semiHidden="1" w:unhideWhenUsed="1"/>
-    <w:lsdException w:name="Table Classic 1" w:semiHidden="1" w:unhideWhenUsed="1"/>
-    <w:lsdException w:name="Table Classic 2" w:semiHidden="1" w:unhideWhenUsed="1"/>
-    <w:lsdException w:name="Table Classic 3" w:semiHidden="1" w:unhideWhenUsed="1"/>
-    <w:lsdException w:name="Table Classic 4" w:semiHidden="1" w:unhideWhenUsed="1"/>
-    <w:lsdException w:name="Table Colorful 1" w:semiHidden="1" w:unhideWhenUsed="1"/>
-    <w:lsdException w:name="Table Colorful 2" w:semiHidden="1" w:unhideWhenUsed="1"/>
-    <w:lsdException w:name="Table Colorful 3" w:semiHidden="1" w:unhideWhenUsed="1"/>
-    <w:lsdException w:name="Table Columns 1" w:semiHidden="1" w:unhideWhenUsed="1"/>
-    <w:lsdException w:name="Table Columns 2" w:semiHidden="1" w:unhideWhenUsed="1"/>
-    <w:lsdException w:name="Table Columns 3" w:semiHidden="1" w:unhideWhenUsed="1"/>
-    <w:lsdException w:name="Table Columns 4" w:semiHidden="1" w:unhideWhenUsed="1"/>
-    <w:lsdException w:name="Table Columns 5" w:semiHidden="1" w:unhideWhenUsed="1"/>
-    <w:lsdException w:name="Table Grid 1" w:semiHidden="1" w:unhideWhenUsed="1"/>
-    <w:lsdException w:name="Table Grid 2" w:semiHidden="1" w:unhideWhenUsed="1"/>
-    <w:lsdException w:name="Table Grid 3" w:semiHidden="1" w:unhideWhenUsed="1"/>
-    <w:lsdException w:name="Table Grid 4" w:semiHidden="1" w:unhideWhenUsed="1"/>
-    <w:lsdException w:name="Table Grid 5" w:semiHidden="1" w:unhideWhenUsed="1"/>
-    <w:lsdException w:name="Table Grid 6" w:semiHidden="1" w:unhideWhenUsed="1"/>
-    <w:lsdException w:name="Table Grid 7" w:semiHidden="1" w:unhideWhenUsed="1"/>
-    <w:lsdException w:name="Table Grid 8" w:semiHidden="1" w:unhideWhenUsed="1"/>
-    <w:lsdException w:name="Table List 1" w:semiHidden="1" w:unhideWhenUsed="1"/>
-    <w:lsdException w:name="Table List 2" w:semiHidden="1" w:unhideWhenUsed="1"/>
-    <w:lsdException w:name="Table List 3" w:semiHidden="1" w:unhideWhenUsed="1"/>
-    <w:lsdException w:name="Table List 4" w:semiHidden="1" w:unhideWhenUsed="1"/>
-    <w:lsdException w:name="Table List 5" w:semiHidden="1" w:unhideWhenUsed="1"/>
-    <w:lsdException w:name="Table List 6" w:semiHidden="1" w:unhideWhenUsed="1"/>
-    <w:lsdException w:name="Table List 7" w:semiHidden="1" w:unhideWhenUsed="1"/>
-    <w:lsdException w:name="Table List 8" w:semiHidden="1" w:unhideWhenUsed="1"/>
-    <w:lsdException w:name="Table 3D effects 1" w:semiHidden="1" w:unhideWhenUsed="1"/>
-    <w:lsdException w:name="Table 3D effects 2" w:semiHidden="1" w:unhideWhenUsed="1"/>
-    <w:lsdException w:name="Table 3D effects 3" w:semiHidden="1" w:unhideWhenUsed="1"/>
-    <w:lsdException w:name="Table Contemporary" w:semiHidden="1" w:unhideWhenUsed="1"/>
-    <w:lsdException w:name="Table Elegant" w:semiHidden="1" w:unhideWhenUsed="1"/>
-    <w:lsdException w:name="Table Professional" w:semiHidden="1" w:unhideWhenUsed="1"/>
-    <w:lsdException w:name="Table Subtle 1" w:semiHidden="1" w:unhideWhenUsed="1"/>
-    <w:lsdException w:name="Table Subtle 2" w:semiHidden="1" w:unhideWhenUsed="1"/>
-    <w:lsdException w:name="Table Web 1" w:semiHidden="1" w:unhideWhenUsed="1"/>
-    <w:lsdException w:name="Table Web 2" w:semiHidden="1" w:unhideWhenUsed="1"/>
-    <w:lsdException w:name="Table Web 3" w:semiHidden="1" w:unhideWhenUsed="1"/>
-    <w:lsdException w:name="Balloon Text" w:semiHidden="1" w:unhideWhenUsed="1"/>
-    <w:lsdException w:name="Table Grid" w:uiPriority="39"/>
-    <w:lsdException w:name="Table Theme" w:semiHidden="1" w:unhideWhenUsed="1"/>
-    <w:lsdException w:name="Placeholder Text" w:semiHidden="1"/>
-    <w:lsdException w:name="No Spacing" w:uiPriority="1" w:qFormat="1"/>
-    <w:lsdException w:name="Light Shading" w:uiPriority="60"/>
-    <w:lsdException w:name="Light List" w:uiPriority="61"/>
-    <w:lsdException w:name="Light Grid" w:uiPriority="62"/>
-    <w:lsdException w:name="Medium Shading 1" w:uiPriority="63"/>
-    <w:lsdException w:name="Medium Shading 2" w:uiPriority="64"/>
-    <w:lsdException w:name="Medium List 1" w:uiPriority="65"/>
-    <w:lsdException w:name="Medium List 2" w:uiPriority="66"/>
-    <w:lsdException w:name="Medium Grid 1" w:uiPriority="67"/>
-    <w:lsdException w:name="Medium Grid 2" w:uiPriority="68"/>
-    <w:lsdException w:name="Medium Grid 3" w:uiPriority="69"/>
-    <w:lsdException w:name="Dark List" w:uiPriority="70"/>
-    <w:lsdException w:name="Colorful Shading" w:uiPriority="71"/>
-    <w:lsdException w:name="Colorful List" w:uiPriority="72"/>
-    <w:lsdException w:name="Colorful Grid" w:uiPriority="73"/>
-    <w:lsdException w:name="Light Shading Accent 1" w:uiPriority="60"/>
-    <w:lsdException w:name="Light List Accent 1" w:uiPriority="61"/>
-    <w:lsdException w:name="Light Grid Accent 1" w:uiPriority="62"/>
-    <w:lsdException w:name="Medium Shading 1 Accent 1" w:uiPriority="63"/>
-    <w:lsdException w:name="Medium Shading 2 Accent 1" w:uiPriority="64"/>
-    <w:lsdException w:name="Medium List 1 Accent 1" w:uiPriority="65"/>
-    <w:lsdException w:name="Revision" w:semiHidden="1"/>
-    <w:lsdException w:name="List Paragraph" w:uiPriority="34" w:qFormat="1"/>
-    <w:lsdException w:name="Quote" w:uiPriority="29" w:qFormat="1"/>
-    <w:lsdException w:name="Intense Quote" w:uiPriority="30" w:qFormat="1"/>
-    <w:lsdException w:name="Medium List 2 Accent 1" w:uiPriority="66"/>
-    <w:lsdException w:name="Medium Grid 1 Accent 1" w:uiPriority="67"/>
-    <w:lsdException w:name="Medium Grid 2 Accent 1" w:uiPriority="68"/>
-    <w:lsdException w:name="Medium Grid 3 Accent 1" w:uiPriority="69"/>
-    <w:lsdException w:name="Dark List Accent 1" w:uiPriority="70"/>
-    <w:lsdException w:name="Colorful Shading Accent 1" w:uiPriority="71"/>
-    <w:lsdException w:name="Colorful List Accent 1" w:uiPriority="72"/>
-    <w:lsdException w:name="Colorful Grid Accent 1" w:uiPriority="73"/>
-    <w:lsdException w:name="Light Shading Accent 2" w:uiPriority="60"/>
-    <w:lsdException w:name="Light List Accent 2" w:uiPriority="61"/>
-    <w:lsdException w:name="Light Grid Accent 2" w:uiPriority="62"/>
-    <w:lsdException w:name="Medium Shading 1 Accent 2" w:uiPriority="63"/>
-    <w:lsdException w:name="Medium Shading 2 Accent 2" w:uiPriority="64"/>
-    <w:lsdException w:name="Medium List 1 Accent 2" w:uiPriority="65"/>
-    <w:lsdException w:name="Medium List 2 Accent 2" w:uiPriority="66"/>
-    <w:lsdException w:name="Medium Grid 1 Accent 2" w:uiPriority="67"/>
-    <w:lsdException w:name="Medium Grid 2 Accent 2" w:uiPriority="68"/>
-    <w:lsdException w:name="Medium Grid 3 Accent 2" w:uiPriority="69"/>
-    <w:lsdException w:name="Dark List Accent 2" w:uiPriority="70"/>
-    <w:lsdException w:name="Colorful Shading Accent 2" w:uiPriority="71"/>
-    <w:lsdException w:name="Colorful List Accent 2" w:uiPriority="72"/>
-    <w:lsdException w:name="Colorful Grid Accent 2" w:uiPriority="73"/>
-    <w:lsdException w:name="Light Shading Accent 3" w:uiPriority="60"/>
-    <w:lsdException w:name="Light List Accent 3" w:uiPriority="61"/>
-    <w:lsdException w:name="Light Grid Accent 3" w:uiPriority="62"/>
-    <w:lsdException w:name="Medium Shading 1 Accent 3" w:uiPriority="63"/>
-    <w:lsdException w:name="Medium Shading 2 Accent 3" w:uiPriority="64"/>
-    <w:lsdException w:name="Medium List 1 Accent 3" w:uiPriority="65"/>
-    <w:lsdException w:name="Medium List 2 Accent 3" w:uiPriority="66"/>
-    <w:lsdException w:name="Medium Grid 1 Accent 3" w:uiPriority="67"/>
-    <w:lsdException w:name="Medium Grid 2 Accent 3" w:uiPriority="68"/>
-    <w:lsdException w:name="Medium Grid 3 Accent 3" w:uiPriority="69"/>
-    <w:lsdException w:name="Dark List Accent 3" w:uiPriority="70"/>
-    <w:lsdException w:name="Colorful Shading Accent 3" w:uiPriority="71"/>
-    <w:lsdException w:name="Colorful List Accent 3" w:uiPriority="72"/>
-    <w:lsdException w:name="Colorful Grid Accent 3" w:uiPriority="73"/>
-    <w:lsdException w:name="Light Shading Accent 4" w:uiPriority="60"/>
-    <w:lsdException w:name="Light List Accent 4" w:uiPriority="61"/>
-    <w:lsdException w:name="Light Grid Accent 4" w:uiPriority="62"/>
-    <w:lsdException w:name="Medium Shading 1 Accent 4" w:uiPriority="63"/>
-    <w:lsdException w:name="Medium Shading 2 Accent 4" w:uiPriority="64"/>
-    <w:lsdException w:name="Medium List 1 Accent 4" w:uiPriority="65"/>
-    <w:lsdException w:name="Medium List 2 Accent 4" w:uiPriority="66"/>
-    <w:lsdException w:name="Medium Grid 1 Accent 4" w:uiPriority="67"/>
-    <w:lsdException w:name="Medium Grid 2 Accent 4" w:uiPriority="68"/>
-    <w:lsdException w:name="Medium Grid 3 Accent 4" w:uiPriority="69"/>
-    <w:lsdException w:name="Dark List Accent 4" w:uiPriority="70"/>
-    <w:lsdException w:name="Colorful Shading Accent 4" w:uiPriority="71"/>
-    <w:lsdException w:name="Colorful List Accent 4" w:uiPriority="72"/>
-    <w:lsdException w:name="Colorful Grid Accent 4" w:uiPriority="73"/>
-    <w:lsdException w:name="Light Shading Accent 5" w:uiPriority="60"/>
-    <w:lsdException w:name="Light List Accent 5" w:uiPriority="61"/>
-    <w:lsdException w:name="Light Grid Accent 5" w:uiPriority="62"/>
-    <w:lsdException w:name="Medium Shading 1 Accent 5" w:uiPriority="63"/>
-    <w:lsdException w:name="Medium Shading 2 Accent 5" w:uiPriority="64"/>
-    <w:lsdException w:name="Medium List 1 Accent 5" w:uiPriority="65"/>
-    <w:lsdException w:name="Medium List 2 Accent 5" w:uiPriority="66"/>
-    <w:lsdException w:name="Medium Grid 1 Accent 5" w:uiPriority="67"/>
-    <w:lsdException w:name="Medium Grid 2 Accent 5" w:uiPriority="68"/>
-    <w:lsdException w:name="Medium Grid 3 Accent 5" w:uiPriority="69"/>
-    <w:lsdException w:name="Dark List Accent 5" w:uiPriority="70"/>
-    <w:lsdException w:name="Colorful Shading Accent 5" w:uiPriority="71"/>
-    <w:lsdException w:name="Colorful List Accent 5" w:uiPriority="72"/>
-    <w:lsdException w:name="Colorful Grid Accent 5" w:uiPriority="73"/>
-    <w:lsdException w:name="Light Shading Accent 6" w:uiPriority="60"/>
-    <w:lsdException w:name="Light List Accent 6" w:uiPriority="61"/>
-    <w:lsdException w:name="Light Grid Accent 6" w:uiPriority="62"/>
-    <w:lsdException w:name="Medium Shading 1 Accent 6" w:uiPriority="63"/>
-    <w:lsdException w:name="Medium Shading 2 Accent 6" w:uiPriority="64"/>
-    <w:lsdException w:name="Medium List 1 Accent 6" w:uiPriority="65"/>
-    <w:lsdException w:name="Medium List 2 Accent 6" w:uiPriority="66"/>
-    <w:lsdException w:name="Medium Grid 1 Accent 6" w:uiPriority="67"/>
-    <w:lsdException w:name="Medium Grid 2 Accent 6" w:uiPriority="68"/>
-    <w:lsdException w:name="Medium Grid 3 Accent 6" w:uiPriority="69"/>
-    <w:lsdException w:name="Dark List Accent 6" w:uiPriority="70"/>
-    <w:lsdException w:name="Colorful Shading Accent 6" w:uiPriority="71"/>
-    <w:lsdException w:name="Colorful List Accent 6" w:uiPriority="72"/>
-    <w:lsdException w:name="Colorful Grid Accent 6" w:uiPriority="73"/>
-    <w:lsdException w:name="Subtle Emphasis" w:uiPriority="19" w:qFormat="1"/>
-    <w:lsdException w:name="Intense Emphasis" w:uiPriority="21" w:qFormat="1"/>
-    <w:lsdException w:name="Subtle Reference" w:uiPriority="31" w:qFormat="1"/>
-    <w:lsdException w:name="Intense Reference" w:uiPriority="32" w:qFormat="1"/>
-    <w:lsdException w:name="Book Title" w:uiPriority="33" w:qFormat="1"/>
-    <w:lsdException w:name="Bibliography" w:semiHidden="1" w:uiPriority="37" w:unhideWhenUsed="1"/>
-    <w:lsdException w:name="TOC Heading" w:semiHidden="1" w:uiPriority="39" w:unhideWhenUsed="1" w:qFormat="1"/>
-    <w:lsdException w:name="Plain Table 1" w:uiPriority="41"/>
-    <w:lsdException w:name="Plain Table 2" w:uiPriority="42"/>
-    <w:lsdException w:name="Plain Table 3" w:uiPriority="43"/>
-    <w:lsdException w:name="Plain Table 4" w:uiPriority="44"/>
-    <w:lsdException w:name="Plain Table 5" w:uiPriority="45"/>
-    <w:lsdException w:name="Grid Table Light" w:uiPriority="40"/>
-    <w:lsdException w:name="Grid Table 1 Light" w:uiPriority="46"/>
-    <w:lsdException w:name="Grid Table 2" w:uiPriority="47"/>
-    <w:lsdException w:name="Grid Table 3" w:uiPriority="48"/>
-    <w:lsdException w:name="Grid Table 4" w:uiPriority="49"/>
-    <w:lsdException w:name="Grid Table 5 Dark" w:uiPriority="50"/>
-    <w:lsdException w:name="Grid Table 6 Colorful" w:uiPriority="51"/>
-    <w:lsdException w:name="Grid Table 7 Colorful" w:uiPriority="52"/>
-    <w:lsdException w:name="Grid Table 1 Light Accent 1" w:uiPriority="46"/>
-    <w:lsdException w:name="Grid Table 2 Accent 1" w:uiPriority="47"/>
-    <w:lsdException w:name="Grid Table 3 Accent 1" w:uiPriority="48"/>
-    <w:lsdException w:name="Grid Table 4 Accent 1" w:uiPriority="49"/>
-    <w:lsdException w:name="Grid Table 5 Dark Accent 1" w:uiPriority="50"/>
-    <w:lsdException w:name="Grid Table 6 Colorful Accent 1" w:uiPriority="51"/>
-    <w:lsdException w:name="Grid Table 7 Colorful Accent 1" w:uiPriority="52"/>
-    <w:lsdException w:name="Grid Table 1 Light Accent 2" w:uiPriority="46"/>
-    <w:lsdException w:name="Grid Table 2 Accent 2" w:uiPriority="47"/>
-    <w:lsdException w:name="Grid Table 3 Accent 2" w:uiPriority="48"/>
-    <w:lsdException w:name="Grid Table 4 Accent 2" w:uiPriority="49"/>
-    <w:lsdException w:name="Grid Table 5 Dark Accent 2" w:uiPriority="50"/>
-    <w:lsdException w:name="Grid Table 6 Colorful Accent 2" w:uiPriority="51"/>
-    <w:lsdException w:name="Grid Table 7 Colorful Accent 2" w:uiPriority="52"/>
-    <w:lsdException w:name="Grid Table 1 Light Accent 3" w:uiPriority="46"/>
-    <w:lsdException w:name="Grid Table 2 Accent 3" w:uiPriority="47"/>
-    <w:lsdException w:name="Grid Table 3 Accent 3" w:uiPriority="48"/>
-    <w:lsdException w:name="Grid Table 4 Accent 3" w:uiPriority="49"/>
-    <w:lsdException w:name="Grid Table 5 Dark Accent 3" w:uiPriority="50"/>
-    <w:lsdException w:name="Grid Table 6 Colorful Accent 3" w:uiPriority="51"/>
-    <w:lsdException w:name="Grid Table 7 Colorful Accent 3" w:uiPriority="52"/>
-    <w:lsdException w:name="Grid Table 1 Light Accent 4" w:uiPriority="46"/>
-    <w:lsdException w:name="Grid Table 2 Accent 4" w:uiPriority="47"/>
-    <w:lsdException w:name="Grid Table 3 Accent 4" w:uiPriority="48"/>
-    <w:lsdException w:name="Grid Table 4 Accent 4" w:uiPriority="49"/>
-    <w:lsdException w:name="Grid Table 5 Dark Accent 4" w:uiPriority="50"/>
-    <w:lsdException w:name="Grid Table 6 Colorful Accent 4" w:uiPriority="51"/>
-    <w:lsdException w:name="Grid Table 7 Colorful Accent 4" w:uiPriority="52"/>
-    <w:lsdException w:name="Grid Table 1 Light Accent 5" w:uiPriority="46"/>
-    <w:lsdException w:name="Grid Table 2 Accent 5" w:uiPriority="47"/>
-    <w:lsdException w:name="Grid Table 3 Accent 5" w:uiPriority="48"/>
-    <w:lsdException w:name="Grid Table 4 Accent 5" w:uiPriority="49"/>
-    <w:lsdException w:name="Grid Table 5 Dark Accent 5" w:uiPriority="50"/>
-    <w:lsdException w:name="Grid Table 6 Colorful Accent 5" w:uiPriority="51"/>
-    <w:lsdException w:name="Grid Table 7 Colorful Accent 5" w:uiPriority="52"/>
-    <w:lsdException w:name="Grid Table 1 Light Accent 6" w:uiPriority="46"/>
-    <w:lsdException w:name="Grid Table 2 Accent 6" w:uiPriority="47"/>
-    <w:lsdException w:name="Grid Table 3 Accent 6" w:uiPriority="48"/>
-    <w:lsdException w:name="Grid Table 4 Accent 6" w:uiPriority="49"/>
-    <w:lsdException w:name="Grid Table 5 Dark Accent 6" w:uiPriority="50"/>
-    <w:lsdException w:name="Grid Table 6 Colorful Accent 6" w:uiPriority="51"/>
-    <w:lsdException w:name="Grid Table 7 Colorful Accent 6" w:uiPriority="52"/>
-    <w:lsdException w:name="List Table 1 Light" w:uiPriority="46"/>
-    <w:lsdException w:name="List Table 2" w:uiPriority="47"/>
-    <w:lsdException w:name="List Table 3" w:uiPriority="48"/>
-    <w:lsdException w:name="List Table 4" w:uiPriority="49"/>
-    <w:lsdException w:name="List Table 5 Dark" w:uiPriority="50"/>
-    <w:lsdException w:name="List Table 6 Colorful" w:uiPriority="51"/>
-    <w:lsdException w:name="List Table 7 Colorful" w:uiPriority="52"/>
-    <w:lsdException w:name="List Table 1 Light Accent 1" w:uiPriority="46"/>
-    <w:lsdException w:name="List Table 2 Accent 1" w:uiPriority="47"/>
-    <w:lsdException w:name="List Table 3 Accent 1" w:uiPriority="48"/>
-    <w:lsdException w:name="List Table 4 Accent 1" w:uiPriority="49"/>
-    <w:lsdException w:name="List Table 5 Dark Accent 1" w:uiPriority="50"/>
-    <w:lsdException w:name="List Table 6 Colorful Accent 1" w:uiPriority="51"/>
-    <w:lsdException w:name="List Table 7 Colorful Accent 1" w:uiPriority="52"/>
-    <w:lsdException w:name="List Table 1 Light Accent 2" w:uiPriority="46"/>
-    <w:lsdException w:name="List Table 2 Accent 2" w:uiPriority="47"/>
-    <w:lsdException w:name="List Table 3 Accent 2" w:uiPriority="48"/>
-    <w:lsdException w:name="List Table 4 Accent 2" w:uiPriority="49"/>
-    <w:lsdException w:name="List Table 5 Dark Accent 2" w:uiPriority="50"/>
-    <w:lsdException w:name="List Table 6 Colorful Accent 2" w:uiPriority="51"/>
-    <w:lsdException w:name="List Table 7 Colorful Accent 2" w:uiPriority="52"/>
-    <w:lsdException w:name="List Table 1 Light Accent 3" w:uiPriority="46"/>
-    <w:lsdException w:name="List Table 2 Accent 3" w:uiPriority="47"/>
-    <w:lsdException w:name="List Table 3 Accent 3" w:uiPriority="48"/>
-    <w:lsdException w:name="List Table 4 Accent 3" w:uiPriority="49"/>
-    <w:lsdException w:name="List Table 5 Dark Accent 3" w:uiPriority="50"/>
-    <w:lsdException w:name="List Table 6 Colorful Accent 3" w:uiPriority="51"/>
-    <w:lsdException w:name="List Table 7 Colorful Accent 3" w:uiPriority="52"/>
-    <w:lsdException w:name="List Table 1 Light Accent 4" w:uiPriority="46"/>
-    <w:lsdException w:name="List Table 2 Accent 4" w:uiPriority="47"/>
-    <w:lsdException w:name="List Table 3 Accent 4" w:uiPriority="48"/>
-    <w:lsdException w:name="List Table 4 Accent 4" w:uiPriority="49"/>
-    <w:lsdException w:name="List Table 5 Dark Accent 4" w:uiPriority="50"/>
-    <w:lsdException w:name="List Table 6 Colorful Accent 4" w:uiPriority="51"/>
-    <w:lsdException w:name="List Table 7 Colorful Accent 4" w:uiPriority="52"/>
-    <w:lsdException w:name="List Table 1 Light Accent 5" w:uiPriority="46"/>
-    <w:lsdException w:name="List Table 2 Accent 5" w:uiPriority="47"/>
-    <w:lsdException w:name="List Table 3 Accent 5" w:uiPriority="48"/>
-    <w:lsdException w:name="List Table 4 Accent 5" w:uiPriority="49"/>
-    <w:lsdException w:name="List Table 5 Dark Accent 5" w:uiPriority="50"/>
-    <w:lsdException w:name="List Table 6 Colorful Accent 5" w:uiPriority="51"/>
-    <w:lsdException w:name="List Table 7 Colorful Accent 5" w:uiPriority="52"/>
-    <w:lsdException w:name="List Table 1 Light Accent 6" w:uiPriority="46"/>
-    <w:lsdException w:name="List Table 2 Accent 6" w:uiPriority="47"/>
-    <w:lsdException w:name="List Table 3 Accent 6" w:uiPriority="48"/>
-    <w:lsdException w:name="List Table 4 Accent 6" w:uiPriority="49"/>
-    <w:lsdException w:name="List Table 5 Dark Accent 6" w:uiPriority="50"/>
-    <w:lsdException w:name="List Table 6 Colorful Accent 6" w:uiPriority="51"/>
-    <w:lsdException w:name="List Table 7 Colorful Accent 6" w:uiPriority="52"/>
+  <w:latentStyles w:defLockedState="0" w:defUIPriority="99" w:defSemiHidden="1" w:defUnhideWhenUsed="1" w:defQFormat="0" w:count="267">
+    <w:lsdException w:name="Normal" w:semiHidden="0" w:uiPriority="0" w:unhideWhenUsed="0" w:qFormat="1"/>
+    <w:lsdException w:name="heading 1" w:semiHidden="0" w:uiPriority="9" w:unhideWhenUsed="0" w:qFormat="1"/>
+    <w:lsdException w:name="heading 2" w:uiPriority="9" w:qFormat="1"/>
+    <w:lsdException w:name="heading 3" w:uiPriority="9" w:qFormat="1"/>
+    <w:lsdException w:name="heading 4" w:uiPriority="9" w:qFormat="1"/>
+    <w:lsdException w:name="heading 5" w:uiPriority="9" w:qFormat="1"/>
+    <w:lsdException w:name="heading 6" w:uiPriority="9" w:qFormat="1"/>
+    <w:lsdException w:name="heading 7" w:uiPriority="9" w:qFormat="1"/>
+    <w:lsdException w:name="heading 8" w:uiPriority="9" w:qFormat="1"/>
+    <w:lsdException w:name="heading 9" w:uiPriority="9" w:qFormat="1"/>
+    <w:lsdException w:name="toc 1" w:uiPriority="39"/>
+    <w:lsdException w:name="toc 2" w:uiPriority="39"/>
+    <w:lsdException w:name="toc 3" w:uiPriority="39"/>
+    <w:lsdException w:name="toc 4" w:uiPriority="39"/>
+    <w:lsdException w:name="toc 5" w:uiPriority="39"/>
+    <w:lsdException w:name="toc 6" w:uiPriority="39"/>
+    <w:lsdException w:name="toc 7" w:uiPriority="39"/>
+    <w:lsdException w:name="toc 8" w:uiPriority="39"/>
+    <w:lsdException w:name="toc 9" w:uiPriority="39"/>
+    <w:lsdException w:name="caption" w:uiPriority="35" w:qFormat="1"/>
+    <w:lsdException w:name="Title" w:semiHidden="0" w:uiPriority="10" w:unhideWhenUsed="0" w:qFormat="1"/>
+    <w:lsdException w:name="Default Paragraph Font" w:uiPriority="1"/>
+    <w:lsdException w:name="Subtitle" w:semiHidden="0" w:uiPriority="11" w:unhideWhenUsed="0" w:qFormat="1"/>
+    <w:lsdException w:name="Strong" w:semiHidden="0" w:uiPriority="22" w:unhideWhenUsed="0" w:qFormat="1"/>
+    <w:lsdException w:name="Emphasis" w:semiHidden="0" w:uiPriority="20" w:unhideWhenUsed="0" w:qFormat="1"/>
+    <w:lsdException w:name="Table Grid" w:semiHidden="0" w:uiPriority="39" w:unhideWhenUsed="0"/>
+    <w:lsdException w:name="Placeholder Text" w:unhideWhenUsed="0"/>
+    <w:lsdException w:name="No Spacing" w:semiHidden="0" w:uiPriority="1" w:unhideWhenUsed="0" w:qFormat="1"/>
+    <w:lsdException w:name="Light Shading" w:semiHidden="0" w:uiPriority="60" w:unhideWhenUsed="0"/>
+    <w:lsdException w:name="Light List" w:semiHidden="0" w:uiPriority="61" w:unhideWhenUsed="0"/>
+    <w:lsdException w:name="Light Grid" w:semiHidden="0" w:uiPriority="62" w:unhideWhenUsed="0"/>
+    <w:lsdException w:name="Medium Shading 1" w:semiHidden="0" w:uiPriority="63" w:unhideWhenUsed="0"/>
+    <w:lsdException w:name="Medium Shading 2" w:semiHidden="0" w:uiPriority="64" w:unhideWhenUsed="0"/>
+    <w:lsdException w:name="Medium List 1" w:semiHidden="0" w:uiPriority="65" w:unhideWhenUsed="0"/>
+    <w:lsdException w:name="Medium List 2" w:semiHidden="0" w:uiPriority="66" w:unhideWhenUsed="0"/>
+    <w:lsdException w:name="Medium Grid 1" w:semiHidden="0" w:uiPriority="67" w:unhideWhenUsed="0"/>
+    <w:lsdException w:name="Medium Grid 2" w:semiHidden="0" w:uiPriority="68" w:unhideWhenUsed="0"/>
+    <w:lsdException w:name="Medium Grid 3" w:semiHidden="0" w:uiPriority="69" w:unhideWhenUsed="0"/>
+    <w:lsdException w:name="Dark List" w:semiHidden="0" w:uiPriority="70" w:unhideWhenUsed="0"/>
+    <w:lsdException w:name="Colorful Shading" w:semiHidden="0" w:uiPriority="71" w:unhideWhenUsed="0"/>
+    <w:lsdException w:name="Colorful List" w:semiHidden="0" w:uiPriority="72" w:unhideWhenUsed="0"/>
+    <w:lsdException w:name="Colorful Grid" w:semiHidden="0" w:uiPriority="73" w:unhideWhenUsed="0"/>
+    <w:lsdException w:name="Light Shading Accent 1" w:semiHidden="0" w:uiPriority="60" w:unhideWhenUsed="0"/>
+    <w:lsdException w:name="Light List Accent 1" w:semiHidden="0" w:uiPriority="61" w:unhideWhenUsed="0"/>
+    <w:lsdException w:name="Light Grid Accent 1" w:semiHidden="0" w:uiPriority="62" w:unhideWhenUsed="0"/>
+    <w:lsdException w:name="Medium Shading 1 Accent 1" w:semiHidden="0" w:uiPriority="63" w:unhideWhenUsed="0"/>
+    <w:lsdException w:name="Medium Shading 2 Accent 1" w:semiHidden="0" w:uiPriority="64" w:unhideWhenUsed="0"/>
+    <w:lsdException w:name="Medium List 1 Accent 1" w:semiHidden="0" w:uiPriority="65" w:unhideWhenUsed="0"/>
+    <w:lsdException w:name="Revision" w:unhideWhenUsed="0"/>
+    <w:lsdException w:name="List Paragraph" w:semiHidden="0" w:uiPriority="34" w:unhideWhenUsed="0" w:qFormat="1"/>
+    <w:lsdException w:name="Quote" w:semiHidden="0" w:uiPriority="29" w:unhideWhenUsed="0" w:qFormat="1"/>
+    <w:lsdException w:name="Intense Quote" w:semiHidden="0" w:uiPriority="30" w:unhideWhenUsed="0" w:qFormat="1"/>
+    <w:lsdException w:name="Medium List 2 Accent 1" w:semiHidden="0" w:uiPriority="66" w:unhideWhenUsed="0"/>
+    <w:lsdException w:name="Medium Grid 1 Accent 1" w:semiHidden="0" w:uiPriority="67" w:unhideWhenUsed="0"/>
+    <w:lsdException w:name="Medium Grid 2 Accent 1" w:semiHidden="0" w:uiPriority="68" w:unhideWhenUsed="0"/>
+    <w:lsdException w:name="Medium Grid 3 Accent 1" w:semiHidden="0" w:uiPriority="69" w:unhideWhenUsed="0"/>
+    <w:lsdException w:name="Dark List Accent 1" w:semiHidden="0" w:uiPriority="70" w:unhideWhenUsed="0"/>
+    <w:lsdException w:name="Colorful Shading Accent 1" w:semiHidden="0" w:uiPriority="71" w:unhideWhenUsed="0"/>
+    <w:lsdException w:name="Colorful List Accent 1" w:semiHidden="0" w:uiPriority="72" w:unhideWhenUsed="0"/>
+    <w:lsdException w:name="Colorful Grid Accent 1" w:semiHidden="0" w:uiPriority="73" w:unhideWhenUsed="0"/>
+    <w:lsdException w:name="Light Shading Accent 2" w:semiHidden="0" w:uiPriority="60" w:unhideWhenUsed="0"/>
+    <w:lsdException w:name="Light List Accent 2" w:semiHidden="0" w:uiPriority="61" w:unhideWhenUsed="0"/>
+    <w:lsdException w:name="Light Grid Accent 2" w:semiHidden="0" w:uiPriority="62" w:unhideWhenUsed="0"/>
+    <w:lsdException w:name="Medium Shading 1 Accent 2" w:semiHidden="0" w:uiPriority="63" w:unhideWhenUsed="0"/>
+    <w:lsdException w:name="Medium Shading 2 Accent 2" w:semiHidden="0" w:uiPriority="64" w:unhideWhenUsed="0"/>
+    <w:lsdException w:name="Medium List 1 Accent 2" w:semiHidden="0" w:uiPriority="65" w:unhideWhenUsed="0"/>
+    <w:lsdException w:name="Medium List 2 Accent 2" w:semiHidden="0" w:uiPriority="66" w:unhideWhenUsed="0"/>
+    <w:lsdException w:name="Medium Grid 1 Accent 2" w:semiHidden="0" w:uiPriority="67" w:unhideWhenUsed="0"/>
+    <w:lsdException w:name="Medium Grid 2 Accent 2" w:semiHidden="0" w:uiPriority="68" w:unhideWhenUsed="0"/>
+    <w:lsdException w:name="Medium Grid 3 Accent 2" w:semiHidden="0" w:uiPriority="69" w:unhideWhenUsed="0"/>
+    <w:lsdException w:name="Dark List Accent 2" w:semiHidden="0" w:uiPriority="70" w:unhideWhenUsed="0"/>
+    <w:lsdException w:name="Colorful Shading Accent 2" w:semiHidden="0" w:uiPriority="71" w:unhideWhenUsed="0"/>
+    <w:lsdException w:name="Colorful List Accent 2" w:semiHidden="0" w:uiPriority="72" w:unhideWhenUsed="0"/>
+    <w:lsdException w:name="Colorful Grid Accent 2" w:semiHidden="0" w:uiPriority="73" w:unhideWhenUsed="0"/>
+    <w:lsdException w:name="Light Shading Accent 3" w:semiHidden="0" w:uiPriority="60" w:unhideWhenUsed="0"/>
+    <w:lsdException w:name="Light List Accent 3" w:semiHidden="0" w:uiPriority="61" w:unhideWhenUsed="0"/>
+    <w:lsdException w:name="Light Grid Accent 3" w:semiHidden="0" w:uiPriority="62" w:unhideWhenUsed="0"/>
+    <w:lsdException w:name="Medium Shading 1 Accent 3" w:semiHidden="0" w:uiPriority="63" w:unhideWhenUsed="0"/>
+    <w:lsdException w:name="Medium Shading 2 Accent 3" w:semiHidden="0" w:uiPriority="64" w:unhideWhenUsed="0"/>
+    <w:lsdException w:name="Medium List 1 Accent 3" w:semiHidden="0" w:uiPriority="65" w:unhideWhenUsed="0"/>
+    <w:lsdException w:name="Medium List 2 Accent 3" w:semiHidden="0" w:uiPriority="66" w:unhideWhenUsed="0"/>
+    <w:lsdException w:name="Medium Grid 1 Accent 3" w:semiHidden="0" w:uiPriority="67" w:unhideWhenUsed="0"/>
+    <w:lsdException w:name="Medium Grid 2 Accent 3" w:semiHidden="0" w:uiPriority="68" w:unhideWhenUsed="0"/>
+    <w:lsdException w:name="Medium Grid 3 Accent 3" w:semiHidden="0" w:uiPriority="69" w:unhideWhenUsed="0"/>
+    <w:lsdException w:name="Dark List Accent 3" w:semiHidden="0" w:uiPriority="70" w:unhideWhenUsed="0"/>
+    <w:lsdException w:name="Colorful Shading Accent 3" w:semiHidden="0" w:uiPriority="71" w:unhideWhenUsed="0"/>
+    <w:lsdException w:name="Colorful List Accent 3" w:semiHidden="0" w:uiPriority="72" w:unhideWhenUsed="0"/>
+    <w:lsdException w:name="Colorful Grid Accent 3" w:semiHidden="0" w:uiPriority="73" w:unhideWhenUsed="0"/>
+    <w:lsdException w:name="Light Shading Accent 4" w:semiHidden="0" w:uiPriority="60" w:unhideWhenUsed="0"/>
+    <w:lsdException w:name="Light List Accent 4" w:semiHidden="0" w:uiPriority="61" w:unhideWhenUsed="0"/>
+    <w:lsdException w:name="Light Grid Accent 4" w:semiHidden="0" w:uiPriority="62" w:unhideWhenUsed="0"/>
+    <w:lsdException w:name="Medium Shading 1 Accent 4" w:semiHidden="0" w:uiPriority="63" w:unhideWhenUsed="0"/>
+    <w:lsdException w:name="Medium Shading 2 Accent 4" w:semiHidden="0" w:uiPriority="64" w:unhideWhenUsed="0"/>
+    <w:lsdException w:name="Medium List 1 Accent 4" w:semiHidden="0" w:uiPriority="65" w:unhideWhenUsed="0"/>
+    <w:lsdException w:name="Medium List 2 Accent 4" w:semiHidden="0" w:uiPriority="66" w:unhideWhenUsed="0"/>
+    <w:lsdException w:name="Medium Grid 1 Accent 4" w:semiHidden="0" w:uiPriority="67" w:unhideWhenUsed="0"/>
+    <w:lsdException w:name="Medium Grid 2 Accent 4" w:semiHidden="0" w:uiPriority="68" w:unhideWhenUsed="0"/>
+    <w:lsdException w:name="Medium Grid 3 Accent 4" w:semiHidden="0" w:uiPriority="69" w:unhideWhenUsed="0"/>
+    <w:lsdException w:name="Dark List Accent 4" w:semiHidden="0" w:uiPriority="70" w:unhideWhenUsed="0"/>
+    <w:lsdException w:name="Colorful Shading Accent 4" w:semiHidden="0" w:uiPriority="71" w:unhideWhenUsed="0"/>
+    <w:lsdException w:name="Colorful List Accent 4" w:semiHidden="0" w:uiPriority="72" w:unhideWhenUsed="0"/>
+    <w:lsdException w:name="Colorful Grid Accent 4" w:semiHidden="0" w:uiPriority="73" w:unhideWhenUsed="0"/>
+    <w:lsdException w:name="Light Shading Accent 5" w:semiHidden="0" w:uiPriority="60" w:unhideWhenUsed="0"/>
+    <w:lsdException w:name="Light List Accent 5" w:semiHidden="0" w:uiPriority="61" w:unhideWhenUsed="0"/>
+    <w:lsdException w:name="Light Grid Accent 5" w:semiHidden="0" w:uiPriority="62" w:unhideWhenUsed="0"/>
+    <w:lsdException w:name="Medium Shading 1 Accent 5" w:semiHidden="0" w:uiPriority="63" w:unhideWhenUsed="0"/>
+    <w:lsdException w:name="Medium Shading 2 Accent 5" w:semiHidden="0" w:uiPriority="64" w:unhideWhenUsed="0"/>
+    <w:lsdException w:name="Medium List 1 Accent 5" w:semiHidden="0" w:uiPriority="65" w:unhideWhenUsed="0"/>
+    <w:lsdException w:name="Medium List 2 Accent 5" w:semiHidden="0" w:uiPriority="66" w:unhideWhenUsed="0"/>
+    <w:lsdException w:name="Medium Grid 1 Accent 5" w:semiHidden="0" w:uiPriority="67" w:unhideWhenUsed="0"/>
+    <w:lsdException w:name="Medium Grid 2 Accent 5" w:semiHidden="0" w:uiPriority="68" w:unhideWhenUsed="0"/>
+    <w:lsdException w:name="Medium Grid 3 Accent 5" w:semiHidden="0" w:uiPriority="69" w:unhideWhenUsed="0"/>
+    <w:lsdException w:name="Dark List Accent 5" w:semiHidden="0" w:uiPriority="70" w:unhideWhenUsed="0"/>
+    <w:lsdException w:name="Colorful Shading Accent 5" w:semiHidden="0" w:uiPriority="71" w:unhideWhenUsed="0"/>
+    <w:lsdException w:name="Colorful List Accent 5" w:semiHidden="0" w:uiPriority="72" w:unhideWhenUsed="0"/>
+    <w:lsdException w:name="Colorful Grid Accent 5" w:semiHidden="0" w:uiPriority="73" w:unhideWhenUsed="0"/>
+    <w:lsdException w:name="Light Shading Accent 6" w:semiHidden="0" w:uiPriority="60" w:unhideWhenUsed="0"/>
+    <w:lsdException w:name="Light List Accent 6" w:semiHidden="0" w:uiPriority="61" w:unhideWhenUsed="0"/>
+    <w:lsdException w:name="Light Grid Accent 6" w:semiHidden="0" w:uiPriority="62" w:unhideWhenUsed="0"/>
+    <w:lsdException w:name="Medium Shading 1 Accent 6" w:semiHidden="0" w:uiPriority="63" w:unhideWhenUsed="0"/>
+    <w:lsdException w:name="Medium Shading 2 Accent 6" w:semiHidden="0" w:uiPriority="64" w:unhideWhenUsed="0"/>
+    <w:lsdException w:name="Medium List 1 Accent 6" w:semiHidden="0" w:uiPriority="65" w:unhideWhenUsed="0"/>
+    <w:lsdException w:name="Medium List 2 Accent 6" w:semiHidden="0" w:uiPriority="66" w:unhideWhenUsed="0"/>
+    <w:lsdException w:name="Medium Grid 1 Accent 6" w:semiHidden="0" w:uiPriority="67" w:unhideWhenUsed="0"/>
+    <w:lsdException w:name="Medium Grid 2 Accent 6" w:semiHidden="0" w:uiPriority="68" w:unhideWhenUsed="0"/>
+    <w:lsdException w:name="Medium Grid 3 Accent 6" w:semiHidden="0" w:uiPriority="69" w:unhideWhenUsed="0"/>
+    <w:lsdException w:name="Dark List Accent 6" w:semiHidden="0" w:uiPriority="70" w:unhideWhenUsed="0"/>
+    <w:lsdException w:name="Colorful Shading Accent 6" w:semiHidden="0" w:uiPriority="71" w:unhideWhenUsed="0"/>
+    <w:lsdException w:name="Colorful List Accent 6" w:semiHidden="0" w:uiPriority="72" w:unhideWhenUsed="0"/>
+    <w:lsdException w:name="Colorful Grid Accent 6" w:semiHidden="0" w:uiPriority="73" w:unhideWhenUsed="0"/>
+    <w:lsdException w:name="Subtle Emphasis" w:semiHidden="0" w:uiPriority="19" w:unhideWhenUsed="0" w:qFormat="1"/>
+    <w:lsdException w:name="Intense Emphasis" w:semiHidden="0" w:uiPriority="21" w:unhideWhenUsed="0" w:qFormat="1"/>
+    <w:lsdException w:name="Subtle Reference" w:semiHidden="0" w:uiPriority="31" w:unhideWhenUsed="0" w:qFormat="1"/>
+    <w:lsdException w:name="Intense Reference" w:semiHidden="0" w:uiPriority="32" w:unhideWhenUsed="0" w:qFormat="1"/>
+    <w:lsdException w:name="Book Title" w:semiHidden="0" w:uiPriority="33" w:unhideWhenUsed="0" w:qFormat="1"/>
+    <w:lsdException w:name="Bibliography" w:uiPriority="37"/>
+    <w:lsdException w:name="TOC Heading" w:uiPriority="39" w:qFormat="1"/>
+  </w:latentStyles>
+  <w:style w:type="paragraph" w:default="1" w:styleId="Normal">
+    <w:name w:val="Normal"/>
+    <w:qFormat/>
+  </w:style>
+  <w:style w:type="character" w:default="1" w:styleId="Fontepargpadro">
+    <w:name w:val="Default Paragraph Font"/>
+    <w:uiPriority w:val="1"/>
+    <w:semiHidden/>
+    <w:unhideWhenUsed/>
+  </w:style>
+  <w:style w:type="table" w:default="1" w:styleId="Tabelanormal">
+    <w:name w:val="Normal Table"/>
+    <w:uiPriority w:val="99"/>
+    <w:semiHidden/>
+    <w:unhideWhenUsed/>
+    <w:tblPr>
+      <w:tblInd w:w="0" w:type="dxa"/>
+      <w:tblCellMar>
+        <w:top w:w="0" w:type="dxa"/>
+        <w:left w:w="108" w:type="dxa"/>
+        <w:bottom w:w="0" w:type="dxa"/>
+        <w:right w:w="108" w:type="dxa"/>
+      </w:tblCellMar>
+    </w:tblPr>
+  </w:style>
+  <w:style w:type="numbering" w:default="1" w:styleId="Semlista">
+    <w:name w:val="No List"/>
+    <w:uiPriority w:val="99"/>
+    <w:semiHidden/>
+    <w:unhideWhenUsed/>
+  </w:style>
+  <w:style w:type="paragraph" w:styleId="PargrafodaLista">
+    <w:name w:val="List Paragraph"/>
+    <w:basedOn w:val="Normal"/>
+    <w:uiPriority w:val="34"/>
+    <w:qFormat/>
+    <w:rsid w:val="00FF02DE"/>
+    <w:pPr>
+      <w:ind w:left="720"/>
+      <w:contextualSpacing/>
+    </w:pPr>
+  </w:style>
+  <w:style w:type="character" w:styleId="Hyperlink">
+    <w:name w:val="Hyperlink"/>
+    <w:basedOn w:val="Fontepargpadro"/>
+    <w:uiPriority w:val="99"/>
+    <w:unhideWhenUsed/>
+    <w:rsid w:val="0040614A"/>
+    <w:rPr>
+      <w:color w:val="0563C1" w:themeColor="hyperlink"/>
+      <w:u w:val="single"/>
+    </w:rPr>
+  </w:style>
+</w:styles>
+</file>
+
+<file path=word/stylesWithEffects.xml><?xml version="1.0" encoding="utf-8"?>
+<w:styles xmlns:wpc="http://schemas.microsoft.com/office/word/2010/wordprocessingCanvas" xmlns:mc="http://schemas.openxmlformats.org/markup-compatibility/2006" xmlns:o="urn:schemas-microsoft-com:office:office" xmlns:r="http://schemas.openxmlformats.org/officeDocument/2006/relationships" xmlns:m="http://schemas.openxmlformats.org/officeDocument/2006/math" xmlns:v="urn:schemas-microsoft-com:vml" xmlns:wp14="http://schemas.microsoft.com/office/word/2010/wordprocessingDrawing" xmlns:wp="http://schemas.openxmlformats.org/drawingml/2006/wordprocessingDrawing" xmlns:w10="urn:schemas-microsoft-com:office:word" xmlns:w="http://schemas.openxmlformats.org/wordprocessingml/2006/main" xmlns:w14="http://schemas.microsoft.com/office/word/2010/wordml" xmlns:wpg="http://schemas.microsoft.com/office/word/2010/wordprocessingGroup" xmlns:wpi="http://schemas.microsoft.com/office/word/2010/wordprocessingInk" xmlns:wne="http://schemas.microsoft.com/office/word/2006/wordml" xmlns:wps="http://schemas.microsoft.com/office/word/2010/wordprocessingShape" mc:Ignorable="w14 wp14">
+  <w:docDefaults>
+    <w:rPrDefault>
+      <w:rPr>
+        <w:rFonts w:asciiTheme="minorHAnsi" w:eastAsiaTheme="minorHAnsi" w:hAnsiTheme="minorHAnsi" w:cstheme="minorBidi"/>
+        <w:sz w:val="22"/>
+        <w:szCs w:val="22"/>
+        <w:lang w:val="pt-BR" w:eastAsia="en-US" w:bidi="ar-SA"/>
+      </w:rPr>
+    </w:rPrDefault>
+    <w:pPrDefault>
+      <w:pPr>
+        <w:spacing w:after="160" w:line="259" w:lineRule="auto"/>
+      </w:pPr>
+    </w:pPrDefault>
+  </w:docDefaults>
+  <w:latentStyles w:defLockedState="0" w:defUIPriority="99" w:defSemiHidden="1" w:defUnhideWhenUsed="1" w:defQFormat="0" w:count="267">
+    <w:lsdException w:name="Normal" w:semiHidden="0" w:uiPriority="0" w:unhideWhenUsed="0" w:qFormat="1"/>
+    <w:lsdException w:name="heading 1" w:semiHidden="0" w:uiPriority="9" w:unhideWhenUsed="0" w:qFormat="1"/>
+    <w:lsdException w:name="heading 2" w:uiPriority="9" w:qFormat="1"/>
+    <w:lsdException w:name="heading 3" w:uiPriority="9" w:qFormat="1"/>
+    <w:lsdException w:name="heading 4" w:uiPriority="9" w:qFormat="1"/>
+    <w:lsdException w:name="heading 5" w:uiPriority="9" w:qFormat="1"/>
+    <w:lsdException w:name="heading 6" w:uiPriority="9" w:qFormat="1"/>
+    <w:lsdException w:name="heading 7" w:uiPriority="9" w:qFormat="1"/>
+    <w:lsdException w:name="heading 8" w:uiPriority="9" w:qFormat="1"/>
+    <w:lsdException w:name="heading 9" w:uiPriority="9" w:qFormat="1"/>
+    <w:lsdException w:name="toc 1" w:uiPriority="39"/>
+    <w:lsdException w:name="toc 2" w:uiPriority="39"/>
+    <w:lsdException w:name="toc 3" w:uiPriority="39"/>
+    <w:lsdException w:name="toc 4" w:uiPriority="39"/>
+    <w:lsdException w:name="toc 5" w:uiPriority="39"/>
+    <w:lsdException w:name="toc 6" w:uiPriority="39"/>
+    <w:lsdException w:name="toc 7" w:uiPriority="39"/>
+    <w:lsdException w:name="toc 8" w:uiPriority="39"/>
+    <w:lsdException w:name="toc 9" w:uiPriority="39"/>
+    <w:lsdException w:name="caption" w:uiPriority="35" w:qFormat="1"/>
+    <w:lsdException w:name="Title" w:semiHidden="0" w:uiPriority="10" w:unhideWhenUsed="0" w:qFormat="1"/>
+    <w:lsdException w:name="Default Paragraph Font" w:uiPriority="1"/>
+    <w:lsdException w:name="Subtitle" w:semiHidden="0" w:uiPriority="11" w:unhideWhenUsed="0" w:qFormat="1"/>
+    <w:lsdException w:name="Strong" w:semiHidden="0" w:uiPriority="22" w:unhideWhenUsed="0" w:qFormat="1"/>
+    <w:lsdException w:name="Emphasis" w:semiHidden="0" w:uiPriority="20" w:unhideWhenUsed="0" w:qFormat="1"/>
+    <w:lsdException w:name="Table Grid" w:semiHidden="0" w:uiPriority="39" w:unhideWhenUsed="0"/>
+    <w:lsdException w:name="Placeholder Text" w:unhideWhenUsed="0"/>
+    <w:lsdException w:name="No Spacing" w:semiHidden="0" w:uiPriority="1" w:unhideWhenUsed="0" w:qFormat="1"/>
+    <w:lsdException w:name="Light Shading" w:semiHidden="0" w:uiPriority="60" w:unhideWhenUsed="0"/>
+    <w:lsdException w:name="Light List" w:semiHidden="0" w:uiPriority="61" w:unhideWhenUsed="0"/>
+    <w:lsdException w:name="Light Grid" w:semiHidden="0" w:uiPriority="62" w:unhideWhenUsed="0"/>
+    <w:lsdException w:name="Medium Shading 1" w:semiHidden="0" w:uiPriority="63" w:unhideWhenUsed="0"/>
+    <w:lsdException w:name="Medium Shading 2" w:semiHidden="0" w:uiPriority="64" w:unhideWhenUsed="0"/>
+    <w:lsdException w:name="Medium List 1" w:semiHidden="0" w:uiPriority="65" w:unhideWhenUsed="0"/>
+    <w:lsdException w:name="Medium List 2" w:semiHidden="0" w:uiPriority="66" w:unhideWhenUsed="0"/>
+    <w:lsdException w:name="Medium Grid 1" w:semiHidden="0" w:uiPriority="67" w:unhideWhenUsed="0"/>
+    <w:lsdException w:name="Medium Grid 2" w:semiHidden="0" w:uiPriority="68" w:unhideWhenUsed="0"/>
+    <w:lsdException w:name="Medium Grid 3" w:semiHidden="0" w:uiPriority="69" w:unhideWhenUsed="0"/>
+    <w:lsdException w:name="Dark List" w:semiHidden="0" w:uiPriority="70" w:unhideWhenUsed="0"/>
+    <w:lsdException w:name="Colorful Shading" w:semiHidden="0" w:uiPriority="71" w:unhideWhenUsed="0"/>
+    <w:lsdException w:name="Colorful List" w:semiHidden="0" w:uiPriority="72" w:unhideWhenUsed="0"/>
+    <w:lsdException w:name="Colorful Grid" w:semiHidden="0" w:uiPriority="73" w:unhideWhenUsed="0"/>
+    <w:lsdException w:name="Light Shading Accent 1" w:semiHidden="0" w:uiPriority="60" w:unhideWhenUsed="0"/>
+    <w:lsdException w:name="Light List Accent 1" w:semiHidden="0" w:uiPriority="61" w:unhideWhenUsed="0"/>
+    <w:lsdException w:name="Light Grid Accent 1" w:semiHidden="0" w:uiPriority="62" w:unhideWhenUsed="0"/>
+    <w:lsdException w:name="Medium Shading 1 Accent 1" w:semiHidden="0" w:uiPriority="63" w:unhideWhenUsed="0"/>
+    <w:lsdException w:name="Medium Shading 2 Accent 1" w:semiHidden="0" w:uiPriority="64" w:unhideWhenUsed="0"/>
+    <w:lsdException w:name="Medium List 1 Accent 1" w:semiHidden="0" w:uiPriority="65" w:unhideWhenUsed="0"/>
+    <w:lsdException w:name="Revision" w:unhideWhenUsed="0"/>
+    <w:lsdException w:name="List Paragraph" w:semiHidden="0" w:uiPriority="34" w:unhideWhenUsed="0" w:qFormat="1"/>
+    <w:lsdException w:name="Quote" w:semiHidden="0" w:uiPriority="29" w:unhideWhenUsed="0" w:qFormat="1"/>
+    <w:lsdException w:name="Intense Quote" w:semiHidden="0" w:uiPriority="30" w:unhideWhenUsed="0" w:qFormat="1"/>
+    <w:lsdException w:name="Medium List 2 Accent 1" w:semiHidden="0" w:uiPriority="66" w:unhideWhenUsed="0"/>
+    <w:lsdException w:name="Medium Grid 1 Accent 1" w:semiHidden="0" w:uiPriority="67" w:unhideWhenUsed="0"/>
+    <w:lsdException w:name="Medium Grid 2 Accent 1" w:semiHidden="0" w:uiPriority="68" w:unhideWhenUsed="0"/>
+    <w:lsdException w:name="Medium Grid 3 Accent 1" w:semiHidden="0" w:uiPriority="69" w:unhideWhenUsed="0"/>
+    <w:lsdException w:name="Dark List Accent 1" w:semiHidden="0" w:uiPriority="70" w:unhideWhenUsed="0"/>
+    <w:lsdException w:name="Colorful Shading Accent 1" w:semiHidden="0" w:uiPriority="71" w:unhideWhenUsed="0"/>
+    <w:lsdException w:name="Colorful List Accent 1" w:semiHidden="0" w:uiPriority="72" w:unhideWhenUsed="0"/>
+    <w:lsdException w:name="Colorful Grid Accent 1" w:semiHidden="0" w:uiPriority="73" w:unhideWhenUsed="0"/>
+    <w:lsdException w:name="Light Shading Accent 2" w:semiHidden="0" w:uiPriority="60" w:unhideWhenUsed="0"/>
+    <w:lsdException w:name="Light List Accent 2" w:semiHidden="0" w:uiPriority="61" w:unhideWhenUsed="0"/>
+    <w:lsdException w:name="Light Grid Accent 2" w:semiHidden="0" w:uiPriority="62" w:unhideWhenUsed="0"/>
+    <w:lsdException w:name="Medium Shading 1 Accent 2" w:semiHidden="0" w:uiPriority="63" w:unhideWhenUsed="0"/>
+    <w:lsdException w:name="Medium Shading 2 Accent 2" w:semiHidden="0" w:uiPriority="64" w:unhideWhenUsed="0"/>
+    <w:lsdException w:name="Medium List 1 Accent 2" w:semiHidden="0" w:uiPriority="65" w:unhideWhenUsed="0"/>
+    <w:lsdException w:name="Medium List 2 Accent 2" w:semiHidden="0" w:uiPriority="66" w:unhideWhenUsed="0"/>
+    <w:lsdException w:name="Medium Grid 1 Accent 2" w:semiHidden="0" w:uiPriority="67" w:unhideWhenUsed="0"/>
+    <w:lsdException w:name="Medium Grid 2 Accent 2" w:semiHidden="0" w:uiPriority="68" w:unhideWhenUsed="0"/>
+    <w:lsdException w:name="Medium Grid 3 Accent 2" w:semiHidden="0" w:uiPriority="69" w:unhideWhenUsed="0"/>
+    <w:lsdException w:name="Dark List Accent 2" w:semiHidden="0" w:uiPriority="70" w:unhideWhenUsed="0"/>
+    <w:lsdException w:name="Colorful Shading Accent 2" w:semiHidden="0" w:uiPriority="71" w:unhideWhenUsed="0"/>
+    <w:lsdException w:name="Colorful List Accent 2" w:semiHidden="0" w:uiPriority="72" w:unhideWhenUsed="0"/>
+    <w:lsdException w:name="Colorful Grid Accent 2" w:semiHidden="0" w:uiPriority="73" w:unhideWhenUsed="0"/>
+    <w:lsdException w:name="Light Shading Accent 3" w:semiHidden="0" w:uiPriority="60" w:unhideWhenUsed="0"/>
+    <w:lsdException w:name="Light List Accent 3" w:semiHidden="0" w:uiPriority="61" w:unhideWhenUsed="0"/>
+    <w:lsdException w:name="Light Grid Accent 3" w:semiHidden="0" w:uiPriority="62" w:unhideWhenUsed="0"/>
+    <w:lsdException w:name="Medium Shading 1 Accent 3" w:semiHidden="0" w:uiPriority="63" w:unhideWhenUsed="0"/>
+    <w:lsdException w:name="Medium Shading 2 Accent 3" w:semiHidden="0" w:uiPriority="64" w:unhideWhenUsed="0"/>
+    <w:lsdException w:name="Medium List 1 Accent 3" w:semiHidden="0" w:uiPriority="65" w:unhideWhenUsed="0"/>
+    <w:lsdException w:name="Medium List 2 Accent 3" w:semiHidden="0" w:uiPriority="66" w:unhideWhenUsed="0"/>
+    <w:lsdException w:name="Medium Grid 1 Accent 3" w:semiHidden="0" w:uiPriority="67" w:unhideWhenUsed="0"/>
+    <w:lsdException w:name="Medium Grid 2 Accent 3" w:semiHidden="0" w:uiPriority="68" w:unhideWhenUsed="0"/>
+    <w:lsdException w:name="Medium Grid 3 Accent 3" w:semiHidden="0" w:uiPriority="69" w:unhideWhenUsed="0"/>
+    <w:lsdException w:name="Dark List Accent 3" w:semiHidden="0" w:uiPriority="70" w:unhideWhenUsed="0"/>
+    <w:lsdException w:name="Colorful Shading Accent 3" w:semiHidden="0" w:uiPriority="71" w:unhideWhenUsed="0"/>
+    <w:lsdException w:name="Colorful List Accent 3" w:semiHidden="0" w:uiPriority="72" w:unhideWhenUsed="0"/>
+    <w:lsdException w:name="Colorful Grid Accent 3" w:semiHidden="0" w:uiPriority="73" w:unhideWhenUsed="0"/>
+    <w:lsdException w:name="Light Shading Accent 4" w:semiHidden="0" w:uiPriority="60" w:unhideWhenUsed="0"/>
+    <w:lsdException w:name="Light List Accent 4" w:semiHidden="0" w:uiPriority="61" w:unhideWhenUsed="0"/>
+    <w:lsdException w:name="Light Grid Accent 4" w:semiHidden="0" w:uiPriority="62" w:unhideWhenUsed="0"/>
+    <w:lsdException w:name="Medium Shading 1 Accent 4" w:semiHidden="0" w:uiPriority="63" w:unhideWhenUsed="0"/>
+    <w:lsdException w:name="Medium Shading 2 Accent 4" w:semiHidden="0" w:uiPriority="64" w:unhideWhenUsed="0"/>
+    <w:lsdException w:name="Medium List 1 Accent 4" w:semiHidden="0" w:uiPriority="65" w:unhideWhenUsed="0"/>
+    <w:lsdException w:name="Medium List 2 Accent 4" w:semiHidden="0" w:uiPriority="66" w:unhideWhenUsed="0"/>
+    <w:lsdException w:name="Medium Grid 1 Accent 4" w:semiHidden="0" w:uiPriority="67" w:unhideWhenUsed="0"/>
+    <w:lsdException w:name="Medium Grid 2 Accent 4" w:semiHidden="0" w:uiPriority="68" w:unhideWhenUsed="0"/>
+    <w:lsdException w:name="Medium Grid 3 Accent 4" w:semiHidden="0" w:uiPriority="69" w:unhideWhenUsed="0"/>
+    <w:lsdException w:name="Dark List Accent 4" w:semiHidden="0" w:uiPriority="70" w:unhideWhenUsed="0"/>
+    <w:lsdException w:name="Colorful Shading Accent 4" w:semiHidden="0" w:uiPriority="71" w:unhideWhenUsed="0"/>
+    <w:lsdException w:name="Colorful List Accent 4" w:semiHidden="0" w:uiPriority="72" w:unhideWhenUsed="0"/>
+    <w:lsdException w:name="Colorful Grid Accent 4" w:semiHidden="0" w:uiPriority="73" w:unhideWhenUsed="0"/>
+    <w:lsdException w:name="Light Shading Accent 5" w:semiHidden="0" w:uiPriority="60" w:unhideWhenUsed="0"/>
+    <w:lsdException w:name="Light List Accent 5" w:semiHidden="0" w:uiPriority="61" w:unhideWhenUsed="0"/>
+    <w:lsdException w:name="Light Grid Accent 5" w:semiHidden="0" w:uiPriority="62" w:unhideWhenUsed="0"/>
+    <w:lsdException w:name="Medium Shading 1 Accent 5" w:semiHidden="0" w:uiPriority="63" w:unhideWhenUsed="0"/>
+    <w:lsdException w:name="Medium Shading 2 Accent 5" w:semiHidden="0" w:uiPriority="64" w:unhideWhenUsed="0"/>
+    <w:lsdException w:name="Medium List 1 Accent 5" w:semiHidden="0" w:uiPriority="65" w:unhideWhenUsed="0"/>
+    <w:lsdException w:name="Medium List 2 Accent 5" w:semiHidden="0" w:uiPriority="66" w:unhideWhenUsed="0"/>
+    <w:lsdException w:name="Medium Grid 1 Accent 5" w:semiHidden="0" w:uiPriority="67" w:unhideWhenUsed="0"/>
+    <w:lsdException w:name="Medium Grid 2 Accent 5" w:semiHidden="0" w:uiPriority="68" w:unhideWhenUsed="0"/>
+    <w:lsdException w:name="Medium Grid 3 Accent 5" w:semiHidden="0" w:uiPriority="69" w:unhideWhenUsed="0"/>
+    <w:lsdException w:name="Dark List Accent 5" w:semiHidden="0" w:uiPriority="70" w:unhideWhenUsed="0"/>
+    <w:lsdException w:name="Colorful Shading Accent 5" w:semiHidden="0" w:uiPriority="71" w:unhideWhenUsed="0"/>
+    <w:lsdException w:name="Colorful List Accent 5" w:semiHidden="0" w:uiPriority="72" w:unhideWhenUsed="0"/>
+    <w:lsdException w:name="Colorful Grid Accent 5" w:semiHidden="0" w:uiPriority="73" w:unhideWhenUsed="0"/>
+    <w:lsdException w:name="Light Shading Accent 6" w:semiHidden="0" w:uiPriority="60" w:unhideWhenUsed="0"/>
+    <w:lsdException w:name="Light List Accent 6" w:semiHidden="0" w:uiPriority="61" w:unhideWhenUsed="0"/>
+    <w:lsdException w:name="Light Grid Accent 6" w:semiHidden="0" w:uiPriority="62" w:unhideWhenUsed="0"/>
+    <w:lsdException w:name="Medium Shading 1 Accent 6" w:semiHidden="0" w:uiPriority="63" w:unhideWhenUsed="0"/>
+    <w:lsdException w:name="Medium Shading 2 Accent 6" w:semiHidden="0" w:uiPriority="64" w:unhideWhenUsed="0"/>
+    <w:lsdException w:name="Medium List 1 Accent 6" w:semiHidden="0" w:uiPriority="65" w:unhideWhenUsed="0"/>
+    <w:lsdException w:name="Medium List 2 Accent 6" w:semiHidden="0" w:uiPriority="66" w:unhideWhenUsed="0"/>
+    <w:lsdException w:name="Medium Grid 1 Accent 6" w:semiHidden="0" w:uiPriority="67" w:unhideWhenUsed="0"/>
+    <w:lsdException w:name="Medium Grid 2 Accent 6" w:semiHidden="0" w:uiPriority="68" w:unhideWhenUsed="0"/>
+    <w:lsdException w:name="Medium Grid 3 Accent 6" w:semiHidden="0" w:uiPriority="69" w:unhideWhenUsed="0"/>
+    <w:lsdException w:name="Dark List Accent 6" w:semiHidden="0" w:uiPriority="70" w:unhideWhenUsed="0"/>
+    <w:lsdException w:name="Colorful Shading Accent 6" w:semiHidden="0" w:uiPriority="71" w:unhideWhenUsed="0"/>
+    <w:lsdException w:name="Colorful List Accent 6" w:semiHidden="0" w:uiPriority="72" w:unhideWhenUsed="0"/>
+    <w:lsdException w:name="Colorful Grid Accent 6" w:semiHidden="0" w:uiPriority="73" w:unhideWhenUsed="0"/>
+    <w:lsdException w:name="Subtle Emphasis" w:semiHidden="0" w:uiPriority="19" w:unhideWhenUsed="0" w:qFormat="1"/>
+    <w:lsdException w:name="Intense Emphasis" w:semiHidden="0" w:uiPriority="21" w:unhideWhenUsed="0" w:qFormat="1"/>
+    <w:lsdException w:name="Subtle Reference" w:semiHidden="0" w:uiPriority="31" w:unhideWhenUsed="0" w:qFormat="1"/>
+    <w:lsdException w:name="Intense Reference" w:semiHidden="0" w:uiPriority="32" w:unhideWhenUsed="0" w:qFormat="1"/>
+    <w:lsdException w:name="Book Title" w:semiHidden="0" w:uiPriority="33" w:unhideWhenUsed="0" w:qFormat="1"/>
+    <w:lsdException w:name="Bibliography" w:uiPriority="37"/>
+    <w:lsdException w:name="TOC Heading" w:uiPriority="39" w:qFormat="1"/>
   </w:latentStyles>
   <w:style w:type="paragraph" w:default="1" w:styleId="Normal">
     <w:name w:val="Normal"/>
@@ -1468,7 +1948,7 @@
     </a:clrScheme>
     <a:fontScheme name="Escritório">
       <a:majorFont>
-        <a:latin typeface="Calibri Light" panose="020F0302020204030204"/>
+        <a:latin typeface="Calibri Light"/>
         <a:ea typeface=""/>
         <a:cs typeface=""/>
         <a:font script="Jpan" typeface="ＭＳ ゴシック"/>
@@ -1503,7 +1983,7 @@
         <a:font script="Geor" typeface="Sylfaen"/>
       </a:majorFont>
       <a:minorFont>
-        <a:latin typeface="Calibri" panose="020F0502020204030204"/>
+        <a:latin typeface="Calibri"/>
         <a:ea typeface=""/>
         <a:cs typeface=""/>
         <a:font script="Jpan" typeface="ＭＳ 明朝"/>
@@ -1680,7 +2160,7 @@
   <a:extraClrSchemeLst/>
   <a:extLst>
     <a:ext uri="{05A4C25C-085E-4340-85A3-A5531E510DB2}">
-      <thm15:themeFamily xmlns:thm15="http://schemas.microsoft.com/office/thememl/2012/main" name="Office Theme" id="{62F939B6-93AF-4DB8-9C6B-D6C7DFDC589F}" vid="{4A3C46E8-61CC-4603-A589-7422A47A8E4A}"/>
+      <thm15:themeFamily xmlns="" xmlns:thm15="http://schemas.microsoft.com/office/thememl/2012/main" name="Office Theme" id="{62F939B6-93AF-4DB8-9C6B-D6C7DFDC589F}" vid="{4A3C46E8-61CC-4603-A589-7422A47A8E4A}"/>
     </a:ext>
   </a:extLst>
 </a:theme>

</xml_diff>

<commit_message>
Fechou cap 4 exer 21
</commit_message>
<xml_diff>
--- a/5 periodo/redes/Lista AV2.docx
+++ b/5 periodo/redes/Lista AV2.docx
@@ -1,6 +1,6 @@
 
 <file path=word/document.xml><?xml version="1.0" encoding="utf-8"?>
-<w:document xmlns:wpc="http://schemas.microsoft.com/office/word/2010/wordprocessingCanvas" xmlns:mc="http://schemas.openxmlformats.org/markup-compatibility/2006" xmlns:o="urn:schemas-microsoft-com:office:office" xmlns:r="http://schemas.openxmlformats.org/officeDocument/2006/relationships" xmlns:m="http://schemas.openxmlformats.org/officeDocument/2006/math" xmlns:v="urn:schemas-microsoft-com:vml" xmlns:wp14="http://schemas.microsoft.com/office/word/2010/wordprocessingDrawing" xmlns:wp="http://schemas.openxmlformats.org/drawingml/2006/wordprocessingDrawing" xmlns:w10="urn:schemas-microsoft-com:office:word" xmlns:w="http://schemas.openxmlformats.org/wordprocessingml/2006/main" xmlns:w14="http://schemas.microsoft.com/office/word/2010/wordml" xmlns:wpg="http://schemas.microsoft.com/office/word/2010/wordprocessingGroup" xmlns:wpi="http://schemas.microsoft.com/office/word/2010/wordprocessingInk" xmlns:wne="http://schemas.microsoft.com/office/word/2006/wordml" xmlns:wps="http://schemas.microsoft.com/office/word/2010/wordprocessingShape" mc:Ignorable="w14 wp14">
+<w:document xmlns:wpc="http://schemas.microsoft.com/office/word/2010/wordprocessingCanvas" xmlns:mc="http://schemas.openxmlformats.org/markup-compatibility/2006" xmlns:o="urn:schemas-microsoft-com:office:office" xmlns:r="http://schemas.openxmlformats.org/officeDocument/2006/relationships" xmlns:m="http://schemas.openxmlformats.org/officeDocument/2006/math" xmlns:v="urn:schemas-microsoft-com:vml" xmlns:wp14="http://schemas.microsoft.com/office/word/2010/wordprocessingDrawing" xmlns:wp="http://schemas.openxmlformats.org/drawingml/2006/wordprocessingDrawing" xmlns:w10="urn:schemas-microsoft-com:office:word" xmlns:w="http://schemas.openxmlformats.org/wordprocessingml/2006/main" xmlns:w14="http://schemas.microsoft.com/office/word/2010/wordml" xmlns:w15="http://schemas.microsoft.com/office/word/2012/wordml" xmlns:wpg="http://schemas.microsoft.com/office/word/2010/wordprocessingGroup" xmlns:wpi="http://schemas.microsoft.com/office/word/2010/wordprocessingInk" xmlns:wne="http://schemas.microsoft.com/office/word/2006/wordml" xmlns:wps="http://schemas.microsoft.com/office/word/2010/wordprocessingShape" mc:Ignorable="w14 w15 wp14">
   <w:body>
     <w:p>
       <w:pPr>
@@ -600,7 +600,7 @@
         </w:rPr>
         <w:t xml:space="preserve">Fonte: </w:t>
       </w:r>
-      <w:hyperlink r:id="rId6" w:history="1">
+      <w:hyperlink r:id="rId5" w:history="1">
         <w:r>
           <w:rPr>
             <w:rStyle w:val="Hyperlink"/>
@@ -890,131 +890,43 @@
       </w:r>
       <w:proofErr w:type="spellEnd"/>
       <w:r>
-        <w:t xml:space="preserve"> externos, </w:t>
+        <w:t xml:space="preserve"> externos, por exemplo na sua rede interne temos o </w:t>
+      </w:r>
+      <w:proofErr w:type="spellStart"/>
+      <w:r>
+        <w:t>ip</w:t>
+      </w:r>
+      <w:proofErr w:type="spellEnd"/>
+      <w:r>
+        <w:t xml:space="preserve"> 10.0.0.1 e o </w:t>
+      </w:r>
+      <w:proofErr w:type="spellStart"/>
+      <w:r>
+        <w:t>ip</w:t>
+      </w:r>
+      <w:proofErr w:type="spellEnd"/>
+      <w:r>
+        <w:t xml:space="preserve"> externo 138.28.5.90, o roteador direciona os pacotes enviados e recebidos através da NAT.</w:t>
+      </w:r>
+    </w:p>
+    <w:p>
+      <w:pPr>
+        <w:pStyle w:val="PargrafodaLista"/>
+      </w:pPr>
+      <w:r>
+        <w:t xml:space="preserve">O roteador NAT recebe o datagrama, gera um novo número de porta de origem, 5001, para o datagrama, substitui o endereço IP de origem por seu endereço IP do lado da WAN, 138.76.29.7, e substitui o número de porta de origem original, 3345, pelo novo número de porta de origem, 5001. Ao gerar um novo número de porta de origem, o roteador NAT pode selecionar qualquer número de porta de origem que não esteja correntemente na tabela de tradução NAT. (Note que, como o comprimento de um campo de número de porta é 16 bits, o protocolo NAT pode suportar mais de 60 mil conexões simultâneas com um único endereço IP do lado da WAN para o roteador!) A NAT no roteador também adiciona um registro à sua tabela de tradução NAT. O servidor Web, totalmente alheio ao fato de que o datagrama que está chegando com uma requisição HTTP foi manipulado pelo roteador NAT, responde com um datagrama cujo endereço de destino é o endereço IP do roteador NAT, e cujo número de porta de destino é 5001. Quando esse datagrama chega ao roteador NAT, ele indexa a tabela de tradução NAT usando o endereço IP de destino e o número de porta de destino para obter o endereço IP (10.0.0.1) e o número de porta de destino (3345) adequados para o navegador na rede residencial. O roteador então reescreve o endereço de destino e o número de porta de destino do datagrama e o repassa para a rede residencial. A NAT conquistou ampla aceitação nos últimos anos. Mas devemos mencionar que muitos puristas da comunidade da IETF têm grandes restrições à NAT. Primeiro, argumentam, a finalidade dos números de portas é endereçar processos, e não hospedeiros. (De fato, a violação dessa regra pode causar problemas para servidores que rodam em redes residenciais, pois, como vimos no Capítulo 2, processos servidores esperam pela chegada de requisições em números de portas bem conhecidos.) Segundo, alegam que roteadores devem processar pacotes apenas até a camada 3. Terceiro, discutem, o protocolo NAT viola o argumento denominado fim a fim; isto é, hospedeiros devem falar diretamente uns com os outros, sem a interferência de nós que modifiquem endereços IP e números de portas. Quarto, argumentam que deveríamos usar o IPv6 (veja Seção 4.4.4) para resolver a escassez de endereços IP, e não tentar resolver o </w:t>
+      </w:r>
+      <w:r>
+        <w:lastRenderedPageBreak/>
+        <w:t xml:space="preserve">problema imprudentemente com uma solução temporária como a </w:t>
       </w:r>
       <w:proofErr w:type="gramStart"/>
       <w:r>
-        <w:t>por exemplo</w:t>
+        <w:t>NAT.</w:t>
       </w:r>
       <w:proofErr w:type="gramEnd"/>
       <w:r>
-        <w:t xml:space="preserve"> na sua rede interne temos o </w:t>
-      </w:r>
-      <w:proofErr w:type="spellStart"/>
-      <w:r>
-        <w:t>ip</w:t>
-      </w:r>
-      <w:proofErr w:type="spellEnd"/>
-      <w:r>
-        <w:t xml:space="preserve"> 10.0.0.1 e o </w:t>
-      </w:r>
-      <w:proofErr w:type="spellStart"/>
-      <w:r>
-        <w:t>ip</w:t>
-      </w:r>
-      <w:proofErr w:type="spellEnd"/>
-      <w:r>
-        <w:t xml:space="preserve"> externo 138.28.5.90, o roteador direciona os pacotes enviados e recebidos através da NAT.</w:t>
-      </w:r>
-    </w:p>
-    <w:p>
-      <w:pPr>
-        <w:pStyle w:val="PargrafodaLista"/>
-      </w:pPr>
-      <w:r>
-        <w:t xml:space="preserve">O roteador NAT recebe o </w:t>
-      </w:r>
-      <w:proofErr w:type="spellStart"/>
-      <w:r>
-        <w:t>datagrama</w:t>
-      </w:r>
-      <w:proofErr w:type="spellEnd"/>
-      <w:r>
-        <w:t xml:space="preserve">, gera um novo número de porta de origem, 5001, para o </w:t>
-      </w:r>
-      <w:proofErr w:type="spellStart"/>
-      <w:r>
-        <w:t>datagrama</w:t>
-      </w:r>
-      <w:proofErr w:type="spellEnd"/>
-      <w:r>
-        <w:t xml:space="preserve">, substitui o endereço IP de origem por seu endereço IP do lado da WAN, 138.76.29.7, e substitui o número de porta de origem original, 3345, pelo novo número de porta de origem, 5001. Ao gerar um novo número de porta de origem, o roteador NAT pode selecionar qualquer número de porta de origem que não esteja correntemente na tabela de tradução NAT. (Note que, como o comprimento de um campo de número de porta é 16 bits, o protocolo NAT pode suportar mais de 60 mil conexões simultâneas com um único endereço IP do lado da WAN para o roteador!) A NAT no roteador também adiciona um registro à sua tabela de tradução NAT. O servidor Web, totalmente alheio ao fato de que o </w:t>
-      </w:r>
-      <w:proofErr w:type="spellStart"/>
-      <w:r>
-        <w:t>datagrama</w:t>
-      </w:r>
-      <w:proofErr w:type="spellEnd"/>
-      <w:r>
-        <w:t xml:space="preserve"> que está chegando com uma requisição HTTP foi </w:t>
-      </w:r>
-      <w:proofErr w:type="gramStart"/>
-      <w:r>
-        <w:t>manipulado</w:t>
-      </w:r>
-      <w:proofErr w:type="gramEnd"/>
-      <w:r>
-        <w:t xml:space="preserve"> pelo roteador NAT, responde com um </w:t>
-      </w:r>
-      <w:proofErr w:type="spellStart"/>
-      <w:r>
-        <w:t>datagrama</w:t>
-      </w:r>
-      <w:proofErr w:type="spellEnd"/>
-      <w:r>
-        <w:t xml:space="preserve"> cujo endereço de destino é o endereço IP do roteador NAT, e cujo número de porta de destino é 5001. Quando esse </w:t>
-      </w:r>
-      <w:proofErr w:type="spellStart"/>
-      <w:r>
-        <w:t>datagrama</w:t>
-      </w:r>
-      <w:proofErr w:type="spellEnd"/>
-      <w:r>
-        <w:t xml:space="preserve"> chega ao roteador NAT, ele indexa a tabela de tradução NAT usando o endereço IP de destino e o número de porta de destino para obter o endereço IP (10.0.0.1) e </w:t>
-      </w:r>
-      <w:proofErr w:type="gramStart"/>
-      <w:r>
-        <w:t>o número de porta de destino (3345) adequados para o navegador na rede residencial</w:t>
-      </w:r>
-      <w:proofErr w:type="gramEnd"/>
-      <w:r>
-        <w:t xml:space="preserve">. O roteador então reescreve o endereço de destino e o número de porta de destino do </w:t>
-      </w:r>
-      <w:proofErr w:type="spellStart"/>
-      <w:r>
-        <w:t>datagrama</w:t>
-      </w:r>
-      <w:proofErr w:type="spellEnd"/>
-      <w:r>
-        <w:t xml:space="preserve"> e o repassa para a rede residencial. </w:t>
-      </w:r>
-      <w:proofErr w:type="gramStart"/>
-      <w:r>
-        <w:t>A NAT</w:t>
-      </w:r>
-      <w:proofErr w:type="gramEnd"/>
-      <w:r>
-        <w:t xml:space="preserve"> conquistou ampla aceitação nos últimos anos. Mas devemos mencionar que muitos puristas da comunidade da IETF têm grandes restrições à NAT. Primeiro, argumentam, a finalidade dos números de portas é endereçar processos, e não hospedeiros. (De fato, a violação dessa regra pode causar problemas para servidores que rodam em redes residenciais, pois, como vimos no Capítulo 2, processos servidores esperam pela chegada de requisições em números de portas bem conhecidos.) Segundo, alegam que roteadores devem processar pacotes apenas até a camada </w:t>
-      </w:r>
-      <w:proofErr w:type="gramStart"/>
-      <w:r>
-        <w:t>3</w:t>
-      </w:r>
-      <w:proofErr w:type="gramEnd"/>
-      <w:r>
-        <w:t xml:space="preserve">. Terceiro, discutem, o protocolo NAT viola o argumento denominado fim a fim; isto é, hospedeiros devem falar diretamente uns com os outros, sem a interferência de nós que modifiquem endereços IP e números de portas. Quarto, argumentam que deveríamos usar o </w:t>
-      </w:r>
-      <w:proofErr w:type="gramStart"/>
-      <w:r>
-        <w:t>IPv6</w:t>
-      </w:r>
-      <w:proofErr w:type="gramEnd"/>
-      <w:r>
-        <w:t xml:space="preserve"> (veja Seção 4.4.4) para resolver a escassez de endereços IP, e não tentar resolver o </w:t>
-      </w:r>
-      <w:r>
-        <w:lastRenderedPageBreak/>
-        <w:t>problema imprudentemente com uma solução temporária como a NAT. Mas, gostemos ou não, a NAT tornou-se um componente importante da Internet.</w:t>
+        <w:t xml:space="preserve"> Mas, gostemos ou não, a NAT tornou-se um componente importante da Internet.</w:t>
       </w:r>
     </w:p>
     <w:p>
@@ -1054,15 +966,7 @@
         <w:t xml:space="preserve"> </w:t>
       </w:r>
       <w:r>
-        <w:t xml:space="preserve">A tarefa deles é determinar o caminho tomado por um </w:t>
-      </w:r>
-      <w:proofErr w:type="spellStart"/>
-      <w:r>
-        <w:t>datagrama</w:t>
-      </w:r>
-      <w:proofErr w:type="spellEnd"/>
-      <w:r>
-        <w:t xml:space="preserve"> entre a origem e o destino.</w:t>
+        <w:t>A tarefa deles é determinar o caminho tomado por um datagrama entre a origem e o destino.</w:t>
       </w:r>
     </w:p>
     <w:p>
@@ -1086,20 +990,17 @@
       </w:r>
       <w:proofErr w:type="spellEnd"/>
       <w:r>
-        <w:t xml:space="preserve"> de algoritmos de roteamento:</w:t>
+        <w:t xml:space="preserve"> de algoritmos de roteamento:  A</w:t>
+      </w:r>
+      <w:r>
+        <w:t xml:space="preserve">lgoritmo de roteamento de estado de </w:t>
       </w:r>
       <w:proofErr w:type="gramStart"/>
       <w:r>
-        <w:t xml:space="preserve">  </w:t>
-      </w:r>
+        <w:t>enlace(</w:t>
+      </w:r>
+      <w:proofErr w:type="spellStart"/>
       <w:proofErr w:type="gramEnd"/>
-      <w:r>
-        <w:t>A</w:t>
-      </w:r>
-      <w:r>
-        <w:t>lgoritmo de roteamento de estado de enlace(</w:t>
-      </w:r>
-      <w:proofErr w:type="spellStart"/>
       <w:r>
         <w:t>ls</w:t>
       </w:r>
@@ -1216,7 +1117,7 @@
         </w:rPr>
         <w:t xml:space="preserve"> (</w:t>
       </w:r>
-      <w:hyperlink r:id="rId7" w:history="1">
+      <w:hyperlink r:id="rId6" w:history="1">
         <w:r>
           <w:rPr>
             <w:rStyle w:val="Hyperlink"/>
@@ -1245,27 +1146,7 @@
           <w:szCs w:val="27"/>
           <w:shd w:val="clear" w:color="auto" w:fill="FFFFEF"/>
         </w:rPr>
-        <w:t xml:space="preserve">) é um dos algoritmos que calcula o caminho de custo mínimo entre vértices de um grafo. Escolhido um vértice como raiz da busca, este algoritmo calcula o custo mínimo deste vértice para todos os demais vértices do grafo. Ele é bastante simples e com um bom nível de </w:t>
-      </w:r>
-      <w:proofErr w:type="gramStart"/>
-      <w:r>
-        <w:rPr>
-          <w:color w:val="000000"/>
-          <w:sz w:val="27"/>
-          <w:szCs w:val="27"/>
-          <w:shd w:val="clear" w:color="auto" w:fill="FFFFEF"/>
-        </w:rPr>
-        <w:t>performance</w:t>
-      </w:r>
-      <w:proofErr w:type="gramEnd"/>
-      <w:r>
-        <w:rPr>
-          <w:color w:val="000000"/>
-          <w:sz w:val="27"/>
-          <w:szCs w:val="27"/>
-          <w:shd w:val="clear" w:color="auto" w:fill="FFFFEF"/>
-        </w:rPr>
-        <w:t>. Ele não garante, contudo, a exatidão da solução caso haja a presença de arcos com valores negativos.</w:t>
+        <w:t>) é um dos algoritmos que calcula o caminho de custo mínimo entre vértices de um grafo. Escolhido um vértice como raiz da busca, este algoritmo calcula o custo mínimo deste vértice para todos os demais vértices do grafo. Ele é bastante simples e com um bom nível de performance. Ele não garante, contudo, a exatidão da solução caso haja a presença de arcos com valores negativos.</w:t>
       </w:r>
     </w:p>
     <w:p>
@@ -1301,11 +1182,87 @@
         <w:t>R:</w:t>
       </w:r>
       <w:r>
+        <w:t xml:space="preserve"> Um sistema autônomo compreende a rede e todo o conjunto de computadores que ela conecta. </w:t>
+      </w:r>
+    </w:p>
+    <w:p>
+      <w:pPr>
+        <w:pStyle w:val="PargrafodaLista"/>
+      </w:pPr>
+      <w:r>
+        <w:t>Para que uma rede seja considerada um sistema autônomo (</w:t>
+      </w:r>
+      <w:proofErr w:type="spellStart"/>
+      <w:r>
+        <w:t>Autonomous</w:t>
+      </w:r>
+      <w:proofErr w:type="spellEnd"/>
+      <w:r>
+        <w:t xml:space="preserve"> System –AS), ela precisa ser organizada de forma a seguir alguns princípios fundamentais: 1. Ela deve ser capaz de divulgar suas rotas (os blocos de endereço dos computadores que pertencem ao AS) para outras redes (AS) da Internet. 2. Ela deve possuir os seus próprios endereços IP públicos (registrados). Observe que mesmo uma rede de grande porte, como a rede de um banco, pode não ser um sistema autônomo. Por exemplo, se o banco se conecta a um </w:t>
+      </w:r>
+      <w:proofErr w:type="spellStart"/>
+      <w:r>
+        <w:t>backbone</w:t>
+      </w:r>
+      <w:proofErr w:type="spellEnd"/>
+      <w:r>
+        <w:t xml:space="preserve"> de uma operadora e utiliza os endereços IP da operadora, ele não é um sistema autônomo, mas sim parte do sistema autônomo que representa a operadora. Um AS é uma rede (coleção de roteadores e computadores) que segue uma arquitetura WAN. Para que a rede de uma instituição possa ser transformada em AS, ela primeiro, precisa obter um conjunto mínimo de endereços IP públicos (registrados) junto as autoridades da Internet. Quando uma instituição se torna um AS, ela passa a ter seus próprios endereços IP, isto é, os endereços utilizados na rede não são obtidos de provedores, mas pertencem a própria instituição. A topologia de uma rede AS possui dois tipos de roteadores: internos e de borda.</w:t>
+      </w:r>
+    </w:p>
+    <w:p>
+      <w:pPr>
+        <w:pStyle w:val="PargrafodaLista"/>
+      </w:pPr>
+    </w:p>
+    <w:p>
+      <w:pPr>
+        <w:pStyle w:val="PargrafodaLista"/>
+      </w:pPr>
+    </w:p>
+    <w:p>
+      <w:pPr>
+        <w:pStyle w:val="PargrafodaLista"/>
+        <w:numPr>
+          <w:ilvl w:val="0"/>
+          <w:numId w:val="1"/>
+        </w:numPr>
+      </w:pPr>
+      <w:r>
+        <w:lastRenderedPageBreak/>
+        <w:t>Qual é a função de um roteador de borda?</w:t>
+      </w:r>
+    </w:p>
+    <w:p>
+      <w:pPr>
+        <w:pStyle w:val="PargrafodaLista"/>
+      </w:pPr>
+      <w:r>
+        <w:t xml:space="preserve">R:  1 </w:t>
+      </w:r>
+      <w:r>
+        <w:t xml:space="preserve">Obter de </w:t>
+      </w:r>
+      <w:proofErr w:type="spellStart"/>
+      <w:r>
+        <w:t>ASs</w:t>
+      </w:r>
+      <w:proofErr w:type="spellEnd"/>
+      <w:r>
         <w:t xml:space="preserve"> </w:t>
       </w:r>
-      <w:r>
-        <w:t>Um sistema autônomo compreende a rede e todo o conjunto de computadores que ela conecta</w:t>
-      </w:r>
+      <w:proofErr w:type="gramStart"/>
+      <w:r>
+        <w:t>vizinhos informações</w:t>
+      </w:r>
+      <w:proofErr w:type="gramEnd"/>
+      <w:r>
+        <w:t xml:space="preserve"> de alcançabilidade de </w:t>
+      </w:r>
+      <w:proofErr w:type="spellStart"/>
+      <w:r>
+        <w:t>sub-redes</w:t>
+      </w:r>
+      <w:proofErr w:type="spellEnd"/>
       <w:r>
         <w:t xml:space="preserve">. </w:t>
       </w:r>
@@ -1315,61 +1272,713 @@
         <w:pStyle w:val="PargrafodaLista"/>
       </w:pPr>
       <w:r>
-        <w:t>Para que uma rede seja considerada um sistema autônomo (</w:t>
-      </w:r>
-      <w:proofErr w:type="spellStart"/>
-      <w:r>
-        <w:t>Autonomous</w:t>
+        <w:t xml:space="preserve">2. Propagar a informação de alcançabilidade a todos os roteadores internos ao AS. </w:t>
+      </w:r>
+    </w:p>
+    <w:p>
+      <w:pPr>
+        <w:pStyle w:val="PargrafodaLista"/>
+      </w:pPr>
+      <w:r>
+        <w:t xml:space="preserve">3. Determinar rotas “boas” para </w:t>
+      </w:r>
+      <w:proofErr w:type="spellStart"/>
+      <w:r>
+        <w:t>sub-redes</w:t>
+      </w:r>
+      <w:proofErr w:type="spellEnd"/>
+      <w:r>
+        <w:t xml:space="preserve"> com base na informação de alcançabilidade e na política do AS. O BGP, sobretudo, permite que cada </w:t>
+      </w:r>
+      <w:proofErr w:type="spellStart"/>
+      <w:r>
+        <w:t>sub-rede</w:t>
+      </w:r>
+      <w:proofErr w:type="spellEnd"/>
+      <w:r>
+        <w:t xml:space="preserve"> anuncie sua existência ao restante da Internet. Uma </w:t>
+      </w:r>
+      <w:proofErr w:type="spellStart"/>
+      <w:r>
+        <w:t>sub-rede</w:t>
+      </w:r>
+      <w:proofErr w:type="spellEnd"/>
+      <w:r>
+        <w:t xml:space="preserve"> grita “Eu existo e estou aqui” e o BGP garante que todos os </w:t>
+      </w:r>
+      <w:proofErr w:type="spellStart"/>
+      <w:r>
+        <w:t>ASs</w:t>
+      </w:r>
+      <w:proofErr w:type="spellEnd"/>
+      <w:r>
+        <w:t xml:space="preserve"> da Internet saibam de sua existência e como chegar até ela. Não fosse o BGP, cada </w:t>
+      </w:r>
+      <w:proofErr w:type="spellStart"/>
+      <w:r>
+        <w:t>sub-rede</w:t>
+      </w:r>
+      <w:proofErr w:type="spellEnd"/>
+      <w:r>
+        <w:t xml:space="preserve"> ficaria isolada — sozinha e desconhecida pelo restante da Internet.</w:t>
+      </w:r>
+    </w:p>
+    <w:p>
+      <w:pPr>
+        <w:pStyle w:val="PargrafodaLista"/>
+      </w:pPr>
+    </w:p>
+    <w:p>
+      <w:pPr>
+        <w:pStyle w:val="PargrafodaLista"/>
+        <w:numPr>
+          <w:ilvl w:val="0"/>
+          <w:numId w:val="1"/>
+        </w:numPr>
+      </w:pPr>
+      <w:proofErr w:type="gramStart"/>
+      <w:r>
+        <w:t>.O</w:t>
+      </w:r>
+      <w:proofErr w:type="gramEnd"/>
+      <w:r>
+        <w:t xml:space="preserve"> que são e como funcionam os protocolos: RIP, OSPF e BGP.</w:t>
+      </w:r>
+    </w:p>
+    <w:p>
+      <w:pPr>
+        <w:pStyle w:val="PargrafodaLista"/>
+      </w:pPr>
+      <w:r>
+        <w:t xml:space="preserve">R: </w:t>
+      </w:r>
+      <w:r>
+        <w:t>Uma forma de inundação controlada com número de sequência também é usada para fazer a transmissão por difusão de anúncios de estado de enlace (link-</w:t>
+      </w:r>
+      <w:proofErr w:type="spellStart"/>
+      <w:r>
+        <w:t>state</w:t>
       </w:r>
       <w:proofErr w:type="spellEnd"/>
       <w:r>
         <w:t xml:space="preserve"> </w:t>
       </w:r>
+      <w:proofErr w:type="spellStart"/>
+      <w:r>
+        <w:t>advertisements</w:t>
+      </w:r>
+      <w:proofErr w:type="spellEnd"/>
+      <w:r>
+        <w:t xml:space="preserve"> — </w:t>
+      </w:r>
+      <w:proofErr w:type="spellStart"/>
+      <w:r>
+        <w:t>LSAs</w:t>
+      </w:r>
+      <w:proofErr w:type="spellEnd"/>
+      <w:r>
+        <w:t xml:space="preserve">) no algoritmo de roteamento OSPF [RFC 2328; </w:t>
+      </w:r>
+      <w:proofErr w:type="spellStart"/>
+      <w:r>
+        <w:t>Perlman</w:t>
+      </w:r>
+      <w:proofErr w:type="spellEnd"/>
+      <w:r>
+        <w:t xml:space="preserve">, 1999] e no algoritmo </w:t>
+      </w:r>
       <w:proofErr w:type="gramStart"/>
       <w:r>
-        <w:t>System –AS</w:t>
+        <w:t>de  roteamento</w:t>
       </w:r>
       <w:proofErr w:type="gramEnd"/>
       <w:r>
-        <w:t xml:space="preserve">), ela precisa ser organizada de forma a seguir alguns princípios fundamentais: 1. Ela deve ser capaz de divulgar suas rotas (os blocos de endereço dos computadores que pertencem ao AS) para outras redes (AS) da Internet. 2. Ela deve possuir os seus próprios endereços IP públicos (registrados). Observe que mesmo uma rede de grande porte, como a rede de um banco, pode não ser um sistema autônomo. Por exemplo, se o banco se conecta a um </w:t>
-      </w:r>
-      <w:proofErr w:type="spellStart"/>
-      <w:r>
-        <w:t>backbone</w:t>
-      </w:r>
-      <w:proofErr w:type="spellEnd"/>
-      <w:r>
-        <w:t xml:space="preserve"> de uma operadora e </w:t>
+        <w:t xml:space="preserve"> Sistema Intermediário a Sistema Intermediário (</w:t>
+      </w:r>
+      <w:proofErr w:type="spellStart"/>
+      <w:r>
+        <w:t>Intermediate</w:t>
+      </w:r>
+      <w:proofErr w:type="spellEnd"/>
+      <w:r>
+        <w:t>-System-</w:t>
+      </w:r>
+      <w:proofErr w:type="spellStart"/>
+      <w:r>
+        <w:t>to</w:t>
+      </w:r>
+      <w:proofErr w:type="spellEnd"/>
+      <w:r>
+        <w:t>-</w:t>
+      </w:r>
+      <w:proofErr w:type="spellStart"/>
+      <w:r>
+        <w:t>Intermediate</w:t>
+      </w:r>
+      <w:proofErr w:type="spellEnd"/>
+      <w:r>
+        <w:t xml:space="preserve">-System — IS-IS) [RFC 1142; </w:t>
+      </w:r>
+      <w:proofErr w:type="spellStart"/>
+      <w:r>
+        <w:t>Perlman</w:t>
+      </w:r>
+      <w:proofErr w:type="spellEnd"/>
+      <w:r>
+        <w:t xml:space="preserve">, 1999]. O OSPF usa um número de </w:t>
       </w:r>
       <w:proofErr w:type="gramStart"/>
       <w:r>
-        <w:t>utiliza</w:t>
+        <w:t>sequência  de</w:t>
       </w:r>
       <w:proofErr w:type="gramEnd"/>
       <w:r>
-        <w:t xml:space="preserve"> os endereços IP da operadora, ele não é um sistema autônomo, mas sim parte do sistema autônomo que representa a operadora.</w:t>
-      </w:r>
+        <w:t xml:space="preserve"> 32 bits, bem como um campo de idade de 16 bits para identificar anúncios de estado de enlace (</w:t>
+      </w:r>
+      <w:proofErr w:type="spellStart"/>
+      <w:r>
+        <w:t>LSAs</w:t>
+      </w:r>
+      <w:proofErr w:type="spellEnd"/>
+      <w:r>
+        <w:t xml:space="preserve">). Lembre-se de que um nó OSPF faz broadcast periódico de </w:t>
+      </w:r>
+      <w:proofErr w:type="spellStart"/>
+      <w:r>
+        <w:t>LSAs</w:t>
+      </w:r>
+      <w:proofErr w:type="spellEnd"/>
+      <w:r>
+        <w:t xml:space="preserve"> para os enlaces ligados a ele quando o custo de enlace até um vizinho muda ou quando um enlace ativa ou desativa. Números de sequência LSA são usados para detectar </w:t>
+      </w:r>
+      <w:proofErr w:type="spellStart"/>
+      <w:r>
+        <w:t>LSAs</w:t>
+      </w:r>
+      <w:proofErr w:type="spellEnd"/>
+      <w:r>
+        <w:t xml:space="preserve"> duplicados, mas também cumprem uma segunda função importante no OSPF.</w:t>
+      </w:r>
+    </w:p>
+    <w:p>
+      <w:pPr>
+        <w:pStyle w:val="PargrafodaLista"/>
+      </w:pPr>
+      <w:r>
+        <w:t xml:space="preserve">Um protocolo de roteamento </w:t>
+      </w:r>
+      <w:proofErr w:type="spellStart"/>
+      <w:r>
+        <w:t>intra-AS</w:t>
+      </w:r>
+      <w:proofErr w:type="spellEnd"/>
+      <w:r>
+        <w:t xml:space="preserve"> é usado para determinar como é rodado o roteamento dentro de um sistema autônomo (AS). Esses protocolos são também conhecidos como protocolos de roteadores internos (IGP — interior gateway </w:t>
+      </w:r>
+      <w:proofErr w:type="spellStart"/>
+      <w:r>
+        <w:t>protocols</w:t>
+      </w:r>
+      <w:proofErr w:type="spellEnd"/>
+      <w:r>
+        <w:t>). Historicamente, dois protocolos de roteamento têm sido usados para roteamento dentro de um sistema autônomo na Internet: o protocolo de informações de roteamento, RIP (</w:t>
+      </w:r>
+      <w:proofErr w:type="spellStart"/>
+      <w:r>
+        <w:t>Routing</w:t>
+      </w:r>
+      <w:proofErr w:type="spellEnd"/>
       <w:r>
         <w:t xml:space="preserve"> </w:t>
       </w:r>
-      <w:r>
-        <w:t xml:space="preserve">Um AS é uma rede (coleção de roteadores e computadores) que segue uma arquitetura WAN. Para que a rede de uma instituição possa ser transformada em AS, ela primeiro, precisa obter um conjunto mínimo de endereços IP públicos (registrados) junto </w:t>
+      <w:proofErr w:type="spellStart"/>
+      <w:r>
+        <w:t>Information</w:t>
+      </w:r>
+      <w:proofErr w:type="spellEnd"/>
+      <w:r>
+        <w:t xml:space="preserve"> </w:t>
+      </w:r>
+      <w:proofErr w:type="spellStart"/>
+      <w:r>
+        <w:t>Protocol</w:t>
+      </w:r>
+      <w:proofErr w:type="spellEnd"/>
+      <w:r>
+        <w:t xml:space="preserve">) e o OSPF (Open </w:t>
+      </w:r>
+      <w:proofErr w:type="spellStart"/>
+      <w:r>
+        <w:t>Shortest</w:t>
+      </w:r>
+      <w:proofErr w:type="spellEnd"/>
+      <w:r>
+        <w:t xml:space="preserve"> Path </w:t>
+      </w:r>
+      <w:proofErr w:type="spellStart"/>
+      <w:r>
+        <w:t>First</w:t>
+      </w:r>
+      <w:proofErr w:type="spellEnd"/>
+      <w:r>
+        <w:t xml:space="preserve">). Um protocolo muito relacionado com o OSPF é o IS-IS [RFC 1142; </w:t>
+      </w:r>
+      <w:proofErr w:type="spellStart"/>
+      <w:r>
+        <w:t>Perlman</w:t>
+      </w:r>
+      <w:proofErr w:type="spellEnd"/>
+      <w:r>
+        <w:t xml:space="preserve">, 1999]. Primeiro, discutiremos o RIP e, em seguida, consideraremos o OSPF. O RIP foi um dos primeiros protocolos de roteamento </w:t>
+      </w:r>
+      <w:proofErr w:type="spellStart"/>
+      <w:r>
+        <w:t>intra-AS</w:t>
+      </w:r>
+      <w:proofErr w:type="spellEnd"/>
+      <w:r>
+        <w:t xml:space="preserve"> da Internet, e seu uso é ainda muito disseminado. Sua origem e seu nome vêm da arquitetura XNS (Xerox </w:t>
       </w:r>
       <w:proofErr w:type="gramStart"/>
       <w:r>
-        <w:t>as</w:t>
+        <w:t>Network  Systems</w:t>
       </w:r>
       <w:proofErr w:type="gramEnd"/>
       <w:r>
-        <w:t xml:space="preserve"> autoridades da Internet. Quando uma instituição se torna um AS, ela passa a ter seus próprios endereços IP, isto é, os endereços utilizados na rede não são obtidos de provedores, mas </w:t>
+        <w:t xml:space="preserve">). A ampla disponibilização do RIP se deveu em grande parte à inclusão, em 1982, na versão do UNIX do Berkeley Software </w:t>
+      </w:r>
+      <w:proofErr w:type="spellStart"/>
+      <w:r>
+        <w:t>Distribution</w:t>
+      </w:r>
+      <w:proofErr w:type="spellEnd"/>
+      <w:r>
+        <w:t xml:space="preserve"> (BSD), que suportava TCP/IP. A versão 1 do RIP está definida no [RFC 1058] e a versão 2, compatível com a versão 1, no [RFC 2453]. O RIP é um protocolo de vetor de distâncias que funciona de um modo muito parecido com o protocolo DV idealizado que examinamos na Seção 4.5.2. A versão do RIP especificada no RFC 1058 usa contagem de saltos como métrica de custo, isto é, cada enlace tem um custo 1. Por simplicidade, no algoritmo DV da Seção 4.5.2 os custos foram definidos entre pares </w:t>
       </w:r>
       <w:proofErr w:type="gramStart"/>
       <w:r>
-        <w:t>pertencem</w:t>
+        <w:t>de  roteadores</w:t>
       </w:r>
       <w:proofErr w:type="gramEnd"/>
       <w:r>
-        <w:t xml:space="preserve"> a própria instituição. A topologia de uma rede AS possui dois tipos de roteadores: internos e de borda.</w:t>
+        <w:t xml:space="preserve">. No RIP (e também no OSPF), na realidade, os custos são definidos desde um roteador de origem até uma </w:t>
+      </w:r>
+      <w:proofErr w:type="spellStart"/>
+      <w:r>
+        <w:t>sub-rede</w:t>
+      </w:r>
+      <w:proofErr w:type="spellEnd"/>
+      <w:r>
+        <w:t xml:space="preserve"> de destino. O RIP usa o termo salto (hop), que é o número de </w:t>
+      </w:r>
+      <w:proofErr w:type="spellStart"/>
+      <w:r>
+        <w:t>sub-redes</w:t>
+      </w:r>
+      <w:proofErr w:type="spellEnd"/>
+      <w:r>
+        <w:t xml:space="preserve"> percorridas no caminho mais curto entre o roteador de origem e uma </w:t>
+      </w:r>
+      <w:proofErr w:type="spellStart"/>
+      <w:r>
+        <w:t>sub-rede</w:t>
+      </w:r>
+      <w:proofErr w:type="spellEnd"/>
+      <w:r>
+        <w:t xml:space="preserve"> de destino, inclusive. A Figura 4.34 ilustra um AS com seis </w:t>
+      </w:r>
+      <w:proofErr w:type="spellStart"/>
+      <w:r>
+        <w:t>sub-redes</w:t>
+      </w:r>
+      <w:proofErr w:type="spellEnd"/>
+      <w:r>
+        <w:t xml:space="preserve"> de folha. A tabela da figura indica o número de saltos desde o roteador de origem A até todas as </w:t>
+      </w:r>
+      <w:proofErr w:type="spellStart"/>
+      <w:r>
+        <w:t>sub-redes</w:t>
+      </w:r>
+      <w:proofErr w:type="spellEnd"/>
+      <w:r>
+        <w:t xml:space="preserve"> folha. O custo máximo de um caminho é limitado a 15, restringindo assim o uso do RIP </w:t>
+      </w:r>
+      <w:proofErr w:type="gramStart"/>
+      <w:r>
+        <w:t>a  sistemas</w:t>
+      </w:r>
+      <w:proofErr w:type="gramEnd"/>
+      <w:r>
+        <w:t xml:space="preserve"> autônomos que têm menos de 15 saltos de diâmetro. Lembre-se de que, em protocolos DV, roteadores vizinhos trocam vetores de distância entre si. O vetor de </w:t>
+      </w:r>
+      <w:r>
+        <w:lastRenderedPageBreak/>
+        <w:t xml:space="preserve">distâncias para qualquer roteador é a estimativa atual das distâncias dos caminhos de menor custo entre aquele roteador e as </w:t>
+      </w:r>
+      <w:proofErr w:type="spellStart"/>
+      <w:r>
+        <w:t>sub-redes</w:t>
+      </w:r>
+      <w:proofErr w:type="spellEnd"/>
+      <w:r>
+        <w:t xml:space="preserve"> no AS. No RIP, atualizações de roteamento são trocadas entre vizinhos a cada 30 s mais ou menos, usando uma mensagem de resposta RIP. A mensagem de resposta enviada por um roteador ou um hospedeiro contém uma lista de até 25 </w:t>
+      </w:r>
+      <w:proofErr w:type="spellStart"/>
+      <w:r>
+        <w:t>sub-redes</w:t>
+      </w:r>
+      <w:proofErr w:type="spellEnd"/>
+      <w:r>
+        <w:t xml:space="preserve"> de destino dentro do AS, bem como as distâncias entre o remetente e cada uma delas. Mensagens de resposta também são conhecidas como anúncios RIP.</w:t>
+      </w:r>
+    </w:p>
+    <w:p>
+      <w:pPr>
+        <w:pStyle w:val="PargrafodaLista"/>
+      </w:pPr>
+    </w:p>
+    <w:p>
+      <w:pPr>
+        <w:pStyle w:val="PargrafodaLista"/>
+        <w:numPr>
+          <w:ilvl w:val="0"/>
+          <w:numId w:val="1"/>
+        </w:numPr>
+      </w:pPr>
+      <w:r>
+        <w:t>Qual é o equivalente binário de 32 bits para o endereço IP 223.1.3.37? Apresente o cálculo pelo qual você chegou a este resultado.</w:t>
+      </w:r>
+    </w:p>
+    <w:p>
+      <w:pPr>
+        <w:pStyle w:val="PargrafodaLista"/>
+      </w:pPr>
+      <w:r>
+        <w:t>R: 11101001.1.11.100101</w:t>
+      </w:r>
+    </w:p>
+    <w:p>
+      <w:pPr>
+        <w:pStyle w:val="PargrafodaLista"/>
+      </w:pPr>
+    </w:p>
+    <w:p>
+      <w:pPr>
+        <w:pStyle w:val="PargrafodaLista"/>
+        <w:numPr>
+          <w:ilvl w:val="0"/>
+          <w:numId w:val="1"/>
+        </w:numPr>
+      </w:pPr>
+      <w:r>
+        <w:t xml:space="preserve">A qual </w:t>
+      </w:r>
+      <w:proofErr w:type="spellStart"/>
+      <w:r>
+        <w:t>sub-rede</w:t>
+      </w:r>
+      <w:proofErr w:type="spellEnd"/>
+      <w:r>
+        <w:t xml:space="preserve"> o host 10.164.94.64 - </w:t>
+      </w:r>
+      <w:proofErr w:type="gramStart"/>
+      <w:r>
+        <w:t>255.255.240.0 pertence</w:t>
+      </w:r>
+      <w:proofErr w:type="gramEnd"/>
+      <w:r>
+        <w:t>?</w:t>
+      </w:r>
+    </w:p>
+    <w:p>
+      <w:pPr>
+        <w:pStyle w:val="PargrafodaLista"/>
+      </w:pPr>
+      <w:proofErr w:type="gramStart"/>
+      <w:r>
+        <w:t>R:Primeira</w:t>
+      </w:r>
+      <w:proofErr w:type="gramEnd"/>
+    </w:p>
+    <w:p>
+      <w:pPr>
+        <w:pStyle w:val="PargrafodaLista"/>
+      </w:pPr>
+    </w:p>
+    <w:p>
+      <w:pPr>
+        <w:pStyle w:val="PargrafodaLista"/>
+        <w:numPr>
+          <w:ilvl w:val="0"/>
+          <w:numId w:val="1"/>
+        </w:numPr>
+      </w:pPr>
+      <w:r>
+        <w:t xml:space="preserve">Quantas </w:t>
+      </w:r>
+      <w:proofErr w:type="spellStart"/>
+      <w:r>
+        <w:t>sub-redes</w:t>
+      </w:r>
+      <w:proofErr w:type="spellEnd"/>
+      <w:r>
+        <w:t xml:space="preserve"> e hosts por </w:t>
+      </w:r>
+      <w:proofErr w:type="spellStart"/>
+      <w:r>
+        <w:t>sub-rede</w:t>
+      </w:r>
+      <w:proofErr w:type="spellEnd"/>
+      <w:r>
+        <w:t xml:space="preserve"> pode-se obter usando a seguinte rede 172.29.0.0 - 255.255.254.0?</w:t>
+      </w:r>
+    </w:p>
+    <w:p>
+      <w:pPr>
+        <w:pStyle w:val="PargrafodaLista"/>
+      </w:pPr>
+      <w:r>
+        <w:t xml:space="preserve">R: 127 </w:t>
+      </w:r>
+      <w:proofErr w:type="spellStart"/>
+      <w:r>
+        <w:t>sub-redes</w:t>
+      </w:r>
+      <w:proofErr w:type="spellEnd"/>
+      <w:r>
+        <w:t xml:space="preserve"> com 254 </w:t>
+      </w:r>
+      <w:proofErr w:type="spellStart"/>
+      <w:r>
+        <w:t>IPs</w:t>
+      </w:r>
+      <w:proofErr w:type="spellEnd"/>
+      <w:r>
+        <w:t xml:space="preserve"> por </w:t>
+      </w:r>
+      <w:proofErr w:type="spellStart"/>
+      <w:r>
+        <w:t>sub-rede</w:t>
+      </w:r>
+      <w:proofErr w:type="spellEnd"/>
+      <w:r>
+        <w:t>.</w:t>
+      </w:r>
+    </w:p>
+    <w:p>
+      <w:pPr>
+        <w:pStyle w:val="PargrafodaLista"/>
+      </w:pPr>
+    </w:p>
+    <w:p>
+      <w:pPr>
+        <w:pStyle w:val="PargrafodaLista"/>
+        <w:numPr>
+          <w:ilvl w:val="0"/>
+          <w:numId w:val="1"/>
+        </w:numPr>
+      </w:pPr>
+      <w:r>
+        <w:t xml:space="preserve">Qual é o primeiro endereço de host válido para a </w:t>
+      </w:r>
+      <w:proofErr w:type="spellStart"/>
+      <w:r>
+        <w:t>sub-rede</w:t>
+      </w:r>
+      <w:proofErr w:type="spellEnd"/>
+      <w:r>
+        <w:t xml:space="preserve"> a que pertence o IP </w:t>
+      </w:r>
+      <w:proofErr w:type="gramStart"/>
+      <w:r>
+        <w:t>172.23.164.38 máscara</w:t>
+      </w:r>
+      <w:proofErr w:type="gramEnd"/>
+      <w:r>
+        <w:t xml:space="preserve"> 255.255.255.128?</w:t>
+      </w:r>
+    </w:p>
+    <w:p>
+      <w:pPr>
+        <w:pStyle w:val="PargrafodaLista"/>
+      </w:pPr>
+      <w:r>
+        <w:t>R:</w:t>
+      </w:r>
+      <w:r>
+        <w:t xml:space="preserve"> 172.23.164.1</w:t>
+      </w:r>
+    </w:p>
+    <w:p>
+      <w:pPr>
+        <w:pStyle w:val="PargrafodaLista"/>
+      </w:pPr>
+    </w:p>
+    <w:p>
+      <w:pPr>
+        <w:pStyle w:val="PargrafodaLista"/>
+        <w:numPr>
+          <w:ilvl w:val="0"/>
+          <w:numId w:val="1"/>
+        </w:numPr>
+      </w:pPr>
+      <w:r>
+        <w:t xml:space="preserve">Considerando a </w:t>
+      </w:r>
+      <w:proofErr w:type="spellStart"/>
+      <w:r>
+        <w:t>sub-rede</w:t>
+      </w:r>
+      <w:proofErr w:type="spellEnd"/>
+      <w:r>
+        <w:t xml:space="preserve"> 172.25.16.0/20, responda: </w:t>
+      </w:r>
+    </w:p>
+    <w:p>
+      <w:pPr>
+        <w:pStyle w:val="PargrafodaLista"/>
+        <w:numPr>
+          <w:ilvl w:val="0"/>
+          <w:numId w:val="2"/>
+        </w:numPr>
+      </w:pPr>
+      <w:r>
+        <w:t xml:space="preserve">Qual o endereço de Broadcast? </w:t>
+      </w:r>
+    </w:p>
+    <w:p>
+      <w:pPr>
+        <w:pStyle w:val="PargrafodaLista"/>
+        <w:ind w:left="1080"/>
+      </w:pPr>
+      <w:proofErr w:type="gramStart"/>
+      <w:r>
+        <w:t>R:172.25.16.0</w:t>
+      </w:r>
+      <w:proofErr w:type="gramEnd"/>
+      <w:r>
+        <w:t xml:space="preserve"> e 172.25.16.255</w:t>
+      </w:r>
+    </w:p>
+    <w:p>
+      <w:pPr>
+        <w:pStyle w:val="PargrafodaLista"/>
+        <w:numPr>
+          <w:ilvl w:val="0"/>
+          <w:numId w:val="2"/>
+        </w:numPr>
+      </w:pPr>
+      <w:r>
+        <w:t xml:space="preserve">Qual a quantidade de hosts existentes nesta </w:t>
+      </w:r>
+      <w:proofErr w:type="spellStart"/>
+      <w:r>
+        <w:t>sub-</w:t>
+      </w:r>
+      <w:proofErr w:type="gramStart"/>
+      <w:r>
+        <w:t>rede</w:t>
+      </w:r>
+      <w:proofErr w:type="spellEnd"/>
+      <w:r>
+        <w:t xml:space="preserve"> ?</w:t>
+      </w:r>
+      <w:proofErr w:type="gramEnd"/>
+      <w:r>
+        <w:t xml:space="preserve"> </w:t>
+      </w:r>
+    </w:p>
+    <w:p>
+      <w:pPr>
+        <w:pStyle w:val="PargrafodaLista"/>
+        <w:ind w:left="1080"/>
+      </w:pPr>
+      <w:r>
+        <w:t>R: 255*16 = 4080.</w:t>
+      </w:r>
+    </w:p>
+    <w:p>
+      <w:pPr>
+        <w:pStyle w:val="PargrafodaLista"/>
+        <w:numPr>
+          <w:ilvl w:val="0"/>
+          <w:numId w:val="2"/>
+        </w:numPr>
+      </w:pPr>
+      <w:r>
+        <w:t xml:space="preserve">Quantas </w:t>
+      </w:r>
+      <w:proofErr w:type="spellStart"/>
+      <w:r>
+        <w:t>sub-redes</w:t>
+      </w:r>
+      <w:proofErr w:type="spellEnd"/>
+      <w:r>
+        <w:t xml:space="preserve"> podem ser criadas com a </w:t>
+      </w:r>
+      <w:proofErr w:type="gramStart"/>
+      <w:r>
+        <w:t>máscara ?</w:t>
+      </w:r>
+      <w:proofErr w:type="gramEnd"/>
+      <w:r>
+        <w:t xml:space="preserve"> </w:t>
+      </w:r>
+    </w:p>
+    <w:p>
+      <w:pPr>
+        <w:pStyle w:val="PargrafodaLista"/>
+        <w:ind w:left="1080"/>
+      </w:pPr>
+      <w:r>
+        <w:t>R: 16.</w:t>
+      </w:r>
+    </w:p>
+    <w:p>
+      <w:pPr>
+        <w:pStyle w:val="PargrafodaLista"/>
+        <w:numPr>
+          <w:ilvl w:val="0"/>
+          <w:numId w:val="2"/>
+        </w:numPr>
+      </w:pPr>
+      <w:r>
+        <w:t xml:space="preserve">Qual o último endereço de host válido? </w:t>
+      </w:r>
+    </w:p>
+    <w:p>
+      <w:pPr>
+        <w:pStyle w:val="PargrafodaLista"/>
+        <w:ind w:left="1080"/>
+      </w:pPr>
+      <w:proofErr w:type="gramStart"/>
+      <w:r>
+        <w:t>R:</w:t>
+      </w:r>
+      <w:r>
+        <w:t>172.25.16.255</w:t>
+      </w:r>
+      <w:proofErr w:type="gramEnd"/>
+    </w:p>
+    <w:p>
+      <w:pPr>
+        <w:pStyle w:val="PargrafodaLista"/>
+        <w:numPr>
+          <w:ilvl w:val="0"/>
+          <w:numId w:val="2"/>
+        </w:numPr>
+      </w:pPr>
+      <w:r>
+        <w:t>Qual o primeiro endereço de host válido?</w:t>
+      </w:r>
+    </w:p>
+    <w:p>
+      <w:pPr>
+        <w:pStyle w:val="PargrafodaLista"/>
+        <w:ind w:left="1080"/>
+      </w:pPr>
+      <w:r>
+        <w:t>R:172.25.0.0</w:t>
       </w:r>
       <w:bookmarkStart w:id="0" w:name="_GoBack"/>
       <w:bookmarkEnd w:id="0"/>
@@ -1385,18 +1994,18 @@
 </file>
 
 <file path=word/numbering.xml><?xml version="1.0" encoding="utf-8"?>
-<w:numbering xmlns:wpc="http://schemas.microsoft.com/office/word/2010/wordprocessingCanvas" xmlns:mc="http://schemas.openxmlformats.org/markup-compatibility/2006" xmlns:o="urn:schemas-microsoft-com:office:office" xmlns:r="http://schemas.openxmlformats.org/officeDocument/2006/relationships" xmlns:m="http://schemas.openxmlformats.org/officeDocument/2006/math" xmlns:v="urn:schemas-microsoft-com:vml" xmlns:wp14="http://schemas.microsoft.com/office/word/2010/wordprocessingDrawing" xmlns:wp="http://schemas.openxmlformats.org/drawingml/2006/wordprocessingDrawing" xmlns:w10="urn:schemas-microsoft-com:office:word" xmlns:w="http://schemas.openxmlformats.org/wordprocessingml/2006/main" xmlns:w14="http://schemas.microsoft.com/office/word/2010/wordml" xmlns:wpg="http://schemas.microsoft.com/office/word/2010/wordprocessingGroup" xmlns:wpi="http://schemas.microsoft.com/office/word/2010/wordprocessingInk" xmlns:wne="http://schemas.microsoft.com/office/word/2006/wordml" xmlns:wps="http://schemas.microsoft.com/office/word/2010/wordprocessingShape" mc:Ignorable="w14 wp14">
-  <w:abstractNum w:abstractNumId="0">
-    <w:nsid w:val="406F1F8B"/>
+<w:numbering xmlns:wpc="http://schemas.microsoft.com/office/word/2010/wordprocessingCanvas" xmlns:mc="http://schemas.openxmlformats.org/markup-compatibility/2006" xmlns:o="urn:schemas-microsoft-com:office:office" xmlns:r="http://schemas.openxmlformats.org/officeDocument/2006/relationships" xmlns:m="http://schemas.openxmlformats.org/officeDocument/2006/math" xmlns:v="urn:schemas-microsoft-com:vml" xmlns:wp14="http://schemas.microsoft.com/office/word/2010/wordprocessingDrawing" xmlns:wp="http://schemas.openxmlformats.org/drawingml/2006/wordprocessingDrawing" xmlns:w10="urn:schemas-microsoft-com:office:word" xmlns:w="http://schemas.openxmlformats.org/wordprocessingml/2006/main" xmlns:w14="http://schemas.microsoft.com/office/word/2010/wordml" xmlns:w15="http://schemas.microsoft.com/office/word/2012/wordml" xmlns:wpg="http://schemas.microsoft.com/office/word/2010/wordprocessingGroup" xmlns:wpi="http://schemas.microsoft.com/office/word/2010/wordprocessingInk" xmlns:wne="http://schemas.microsoft.com/office/word/2006/wordml" xmlns:wps="http://schemas.microsoft.com/office/word/2010/wordprocessingShape" mc:Ignorable="w14 w15 wp14">
+  <w:abstractNum w:abstractNumId="0" w15:restartNumberingAfterBreak="0">
+    <w:nsid w:val="2A443CF3"/>
     <w:multiLevelType w:val="hybridMultilevel"/>
-    <w:tmpl w:val="DA546DD0"/>
-    <w:lvl w:ilvl="0" w:tplc="0416000F">
+    <w:tmpl w:val="37960236"/>
+    <w:lvl w:ilvl="0" w:tplc="91B8DFE6">
       <w:start w:val="1"/>
-      <w:numFmt w:val="decimal"/>
+      <w:numFmt w:val="lowerLetter"/>
       <w:lvlText w:val="%1."/>
       <w:lvlJc w:val="left"/>
       <w:pPr>
-        <w:ind w:left="720" w:hanging="360"/>
+        <w:ind w:left="1080" w:hanging="360"/>
       </w:pPr>
       <w:rPr>
         <w:rFonts w:hint="default"/>
@@ -1408,7 +2017,7 @@
       <w:lvlText w:val="%2."/>
       <w:lvlJc w:val="left"/>
       <w:pPr>
-        <w:ind w:left="1440" w:hanging="360"/>
+        <w:ind w:left="1800" w:hanging="360"/>
       </w:pPr>
     </w:lvl>
     <w:lvl w:ilvl="2" w:tplc="0416001B" w:tentative="1">
@@ -1417,7 +2026,7 @@
       <w:lvlText w:val="%3."/>
       <w:lvlJc w:val="right"/>
       <w:pPr>
-        <w:ind w:left="2160" w:hanging="180"/>
+        <w:ind w:left="2520" w:hanging="180"/>
       </w:pPr>
     </w:lvl>
     <w:lvl w:ilvl="3" w:tplc="0416000F" w:tentative="1">
@@ -1426,7 +2035,7 @@
       <w:lvlText w:val="%4."/>
       <w:lvlJc w:val="left"/>
       <w:pPr>
-        <w:ind w:left="2880" w:hanging="360"/>
+        <w:ind w:left="3240" w:hanging="360"/>
       </w:pPr>
     </w:lvl>
     <w:lvl w:ilvl="4" w:tplc="04160019" w:tentative="1">
@@ -1435,7 +2044,7 @@
       <w:lvlText w:val="%5."/>
       <w:lvlJc w:val="left"/>
       <w:pPr>
-        <w:ind w:left="3600" w:hanging="360"/>
+        <w:ind w:left="3960" w:hanging="360"/>
       </w:pPr>
     </w:lvl>
     <w:lvl w:ilvl="5" w:tplc="0416001B" w:tentative="1">
@@ -1444,7 +2053,7 @@
       <w:lvlText w:val="%6."/>
       <w:lvlJc w:val="right"/>
       <w:pPr>
-        <w:ind w:left="4320" w:hanging="180"/>
+        <w:ind w:left="4680" w:hanging="180"/>
       </w:pPr>
     </w:lvl>
     <w:lvl w:ilvl="6" w:tplc="0416000F" w:tentative="1">
@@ -1453,7 +2062,7 @@
       <w:lvlText w:val="%7."/>
       <w:lvlJc w:val="left"/>
       <w:pPr>
-        <w:ind w:left="5040" w:hanging="360"/>
+        <w:ind w:left="5400" w:hanging="360"/>
       </w:pPr>
     </w:lvl>
     <w:lvl w:ilvl="7" w:tplc="04160019" w:tentative="1">
@@ -1462,7 +2071,7 @@
       <w:lvlText w:val="%8."/>
       <w:lvlJc w:val="left"/>
       <w:pPr>
-        <w:ind w:left="5760" w:hanging="360"/>
+        <w:ind w:left="6120" w:hanging="360"/>
       </w:pPr>
     </w:lvl>
     <w:lvl w:ilvl="8" w:tplc="0416001B" w:tentative="1">
@@ -1471,18 +2080,110 @@
       <w:lvlText w:val="%9."/>
       <w:lvlJc w:val="right"/>
       <w:pPr>
+        <w:ind w:left="6840" w:hanging="180"/>
+      </w:pPr>
+    </w:lvl>
+  </w:abstractNum>
+  <w:abstractNum w:abstractNumId="1" w15:restartNumberingAfterBreak="0">
+    <w:nsid w:val="406F1F8B"/>
+    <w:multiLevelType w:val="hybridMultilevel"/>
+    <w:tmpl w:val="F6469E16"/>
+    <w:lvl w:ilvl="0" w:tplc="0416000F">
+      <w:start w:val="1"/>
+      <w:numFmt w:val="decimal"/>
+      <w:lvlText w:val="%1."/>
+      <w:lvlJc w:val="left"/>
+      <w:pPr>
+        <w:ind w:left="720" w:hanging="360"/>
+      </w:pPr>
+      <w:rPr>
+        <w:rFonts w:hint="default"/>
+      </w:rPr>
+    </w:lvl>
+    <w:lvl w:ilvl="1" w:tplc="04160019" w:tentative="1">
+      <w:start w:val="1"/>
+      <w:numFmt w:val="lowerLetter"/>
+      <w:lvlText w:val="%2."/>
+      <w:lvlJc w:val="left"/>
+      <w:pPr>
+        <w:ind w:left="1440" w:hanging="360"/>
+      </w:pPr>
+    </w:lvl>
+    <w:lvl w:ilvl="2" w:tplc="0416001B" w:tentative="1">
+      <w:start w:val="1"/>
+      <w:numFmt w:val="lowerRoman"/>
+      <w:lvlText w:val="%3."/>
+      <w:lvlJc w:val="right"/>
+      <w:pPr>
+        <w:ind w:left="2160" w:hanging="180"/>
+      </w:pPr>
+    </w:lvl>
+    <w:lvl w:ilvl="3" w:tplc="0416000F" w:tentative="1">
+      <w:start w:val="1"/>
+      <w:numFmt w:val="decimal"/>
+      <w:lvlText w:val="%4."/>
+      <w:lvlJc w:val="left"/>
+      <w:pPr>
+        <w:ind w:left="2880" w:hanging="360"/>
+      </w:pPr>
+    </w:lvl>
+    <w:lvl w:ilvl="4" w:tplc="04160019" w:tentative="1">
+      <w:start w:val="1"/>
+      <w:numFmt w:val="lowerLetter"/>
+      <w:lvlText w:val="%5."/>
+      <w:lvlJc w:val="left"/>
+      <w:pPr>
+        <w:ind w:left="3600" w:hanging="360"/>
+      </w:pPr>
+    </w:lvl>
+    <w:lvl w:ilvl="5" w:tplc="0416001B" w:tentative="1">
+      <w:start w:val="1"/>
+      <w:numFmt w:val="lowerRoman"/>
+      <w:lvlText w:val="%6."/>
+      <w:lvlJc w:val="right"/>
+      <w:pPr>
+        <w:ind w:left="4320" w:hanging="180"/>
+      </w:pPr>
+    </w:lvl>
+    <w:lvl w:ilvl="6" w:tplc="0416000F" w:tentative="1">
+      <w:start w:val="1"/>
+      <w:numFmt w:val="decimal"/>
+      <w:lvlText w:val="%7."/>
+      <w:lvlJc w:val="left"/>
+      <w:pPr>
+        <w:ind w:left="5040" w:hanging="360"/>
+      </w:pPr>
+    </w:lvl>
+    <w:lvl w:ilvl="7" w:tplc="04160019" w:tentative="1">
+      <w:start w:val="1"/>
+      <w:numFmt w:val="lowerLetter"/>
+      <w:lvlText w:val="%8."/>
+      <w:lvlJc w:val="left"/>
+      <w:pPr>
+        <w:ind w:left="5760" w:hanging="360"/>
+      </w:pPr>
+    </w:lvl>
+    <w:lvl w:ilvl="8" w:tplc="0416001B" w:tentative="1">
+      <w:start w:val="1"/>
+      <w:numFmt w:val="lowerRoman"/>
+      <w:lvlText w:val="%9."/>
+      <w:lvlJc w:val="right"/>
+      <w:pPr>
         <w:ind w:left="6480" w:hanging="180"/>
       </w:pPr>
     </w:lvl>
   </w:abstractNum>
   <w:num w:numId="1">
+    <w:abstractNumId w:val="1"/>
+  </w:num>
+  <w:num w:numId="2">
     <w:abstractNumId w:val="0"/>
   </w:num>
 </w:numbering>
 </file>
 
 <file path=word/styles.xml><?xml version="1.0" encoding="utf-8"?>
-<w:styles xmlns:mc="http://schemas.openxmlformats.org/markup-compatibility/2006" xmlns:r="http://schemas.openxmlformats.org/officeDocument/2006/relationships" xmlns:w="http://schemas.openxmlformats.org/wordprocessingml/2006/main" xmlns:w14="http://schemas.microsoft.com/office/word/2010/wordml" mc:Ignorable="w14">
+<w:styles xmlns:mc="http://schemas.openxmlformats.org/markup-compatibility/2006" xmlns:r="http://schemas.openxmlformats.org/officeDocument/2006/relationships" xmlns:w="http://schemas.openxmlformats.org/wordprocessingml/2006/main" xmlns:w14="http://schemas.microsoft.com/office/word/2010/wordml" xmlns:w15="http://schemas.microsoft.com/office/word/2012/wordml" mc:Ignorable="w14 w15">
   <w:docDefaults>
     <w:rPrDefault>
       <w:rPr>
@@ -1498,356 +2199,378 @@
       </w:pPr>
     </w:pPrDefault>
   </w:docDefaults>
-  <w:latentStyles w:defLockedState="0" w:defUIPriority="99" w:defSemiHidden="1" w:defUnhideWhenUsed="1" w:defQFormat="0" w:count="267">
-    <w:lsdException w:name="Normal" w:semiHidden="0" w:uiPriority="0" w:unhideWhenUsed="0" w:qFormat="1"/>
-    <w:lsdException w:name="heading 1" w:semiHidden="0" w:uiPriority="9" w:unhideWhenUsed="0" w:qFormat="1"/>
-    <w:lsdException w:name="heading 2" w:uiPriority="9" w:qFormat="1"/>
-    <w:lsdException w:name="heading 3" w:uiPriority="9" w:qFormat="1"/>
-    <w:lsdException w:name="heading 4" w:uiPriority="9" w:qFormat="1"/>
-    <w:lsdException w:name="heading 5" w:uiPriority="9" w:qFormat="1"/>
-    <w:lsdException w:name="heading 6" w:uiPriority="9" w:qFormat="1"/>
-    <w:lsdException w:name="heading 7" w:uiPriority="9" w:qFormat="1"/>
-    <w:lsdException w:name="heading 8" w:uiPriority="9" w:qFormat="1"/>
-    <w:lsdException w:name="heading 9" w:uiPriority="9" w:qFormat="1"/>
-    <w:lsdException w:name="toc 1" w:uiPriority="39"/>
-    <w:lsdException w:name="toc 2" w:uiPriority="39"/>
-    <w:lsdException w:name="toc 3" w:uiPriority="39"/>
-    <w:lsdException w:name="toc 4" w:uiPriority="39"/>
-    <w:lsdException w:name="toc 5" w:uiPriority="39"/>
-    <w:lsdException w:name="toc 6" w:uiPriority="39"/>
-    <w:lsdException w:name="toc 7" w:uiPriority="39"/>
-    <w:lsdException w:name="toc 8" w:uiPriority="39"/>
-    <w:lsdException w:name="toc 9" w:uiPriority="39"/>
-    <w:lsdException w:name="caption" w:uiPriority="35" w:qFormat="1"/>
-    <w:lsdException w:name="Title" w:semiHidden="0" w:uiPriority="10" w:unhideWhenUsed="0" w:qFormat="1"/>
-    <w:lsdException w:name="Default Paragraph Font" w:uiPriority="1"/>
-    <w:lsdException w:name="Subtitle" w:semiHidden="0" w:uiPriority="11" w:unhideWhenUsed="0" w:qFormat="1"/>
-    <w:lsdException w:name="Strong" w:semiHidden="0" w:uiPriority="22" w:unhideWhenUsed="0" w:qFormat="1"/>
-    <w:lsdException w:name="Emphasis" w:semiHidden="0" w:uiPriority="20" w:unhideWhenUsed="0" w:qFormat="1"/>
-    <w:lsdException w:name="Table Grid" w:semiHidden="0" w:uiPriority="39" w:unhideWhenUsed="0"/>
-    <w:lsdException w:name="Placeholder Text" w:unhideWhenUsed="0"/>
-    <w:lsdException w:name="No Spacing" w:semiHidden="0" w:uiPriority="1" w:unhideWhenUsed="0" w:qFormat="1"/>
-    <w:lsdException w:name="Light Shading" w:semiHidden="0" w:uiPriority="60" w:unhideWhenUsed="0"/>
-    <w:lsdException w:name="Light List" w:semiHidden="0" w:uiPriority="61" w:unhideWhenUsed="0"/>
-    <w:lsdException w:name="Light Grid" w:semiHidden="0" w:uiPriority="62" w:unhideWhenUsed="0"/>
-    <w:lsdException w:name="Medium Shading 1" w:semiHidden="0" w:uiPriority="63" w:unhideWhenUsed="0"/>
-    <w:lsdException w:name="Medium Shading 2" w:semiHidden="0" w:uiPriority="64" w:unhideWhenUsed="0"/>
-    <w:lsdException w:name="Medium List 1" w:semiHidden="0" w:uiPriority="65" w:unhideWhenUsed="0"/>
-    <w:lsdException w:name="Medium List 2" w:semiHidden="0" w:uiPriority="66" w:unhideWhenUsed="0"/>
-    <w:lsdException w:name="Medium Grid 1" w:semiHidden="0" w:uiPriority="67" w:unhideWhenUsed="0"/>
-    <w:lsdException w:name="Medium Grid 2" w:semiHidden="0" w:uiPriority="68" w:unhideWhenUsed="0"/>
-    <w:lsdException w:name="Medium Grid 3" w:semiHidden="0" w:uiPriority="69" w:unhideWhenUsed="0"/>
-    <w:lsdException w:name="Dark List" w:semiHidden="0" w:uiPriority="70" w:unhideWhenUsed="0"/>
-    <w:lsdException w:name="Colorful Shading" w:semiHidden="0" w:uiPriority="71" w:unhideWhenUsed="0"/>
-    <w:lsdException w:name="Colorful List" w:semiHidden="0" w:uiPriority="72" w:unhideWhenUsed="0"/>
-    <w:lsdException w:name="Colorful Grid" w:semiHidden="0" w:uiPriority="73" w:unhideWhenUsed="0"/>
-    <w:lsdException w:name="Light Shading Accent 1" w:semiHidden="0" w:uiPriority="60" w:unhideWhenUsed="0"/>
-    <w:lsdException w:name="Light List Accent 1" w:semiHidden="0" w:uiPriority="61" w:unhideWhenUsed="0"/>
-    <w:lsdException w:name="Light Grid Accent 1" w:semiHidden="0" w:uiPriority="62" w:unhideWhenUsed="0"/>
-    <w:lsdException w:name="Medium Shading 1 Accent 1" w:semiHidden="0" w:uiPriority="63" w:unhideWhenUsed="0"/>
-    <w:lsdException w:name="Medium Shading 2 Accent 1" w:semiHidden="0" w:uiPriority="64" w:unhideWhenUsed="0"/>
-    <w:lsdException w:name="Medium List 1 Accent 1" w:semiHidden="0" w:uiPriority="65" w:unhideWhenUsed="0"/>
-    <w:lsdException w:name="Revision" w:unhideWhenUsed="0"/>
-    <w:lsdException w:name="List Paragraph" w:semiHidden="0" w:uiPriority="34" w:unhideWhenUsed="0" w:qFormat="1"/>
-    <w:lsdException w:name="Quote" w:semiHidden="0" w:uiPriority="29" w:unhideWhenUsed="0" w:qFormat="1"/>
-    <w:lsdException w:name="Intense Quote" w:semiHidden="0" w:uiPriority="30" w:unhideWhenUsed="0" w:qFormat="1"/>
-    <w:lsdException w:name="Medium List 2 Accent 1" w:semiHidden="0" w:uiPriority="66" w:unhideWhenUsed="0"/>
-    <w:lsdException w:name="Medium Grid 1 Accent 1" w:semiHidden="0" w:uiPriority="67" w:unhideWhenUsed="0"/>
-    <w:lsdException w:name="Medium Grid 2 Accent 1" w:semiHidden="0" w:uiPriority="68" w:unhideWhenUsed="0"/>
-    <w:lsdException w:name="Medium Grid 3 Accent 1" w:semiHidden="0" w:uiPriority="69" w:unhideWhenUsed="0"/>
-    <w:lsdException w:name="Dark List Accent 1" w:semiHidden="0" w:uiPriority="70" w:unhideWhenUsed="0"/>
-    <w:lsdException w:name="Colorful Shading Accent 1" w:semiHidden="0" w:uiPriority="71" w:unhideWhenUsed="0"/>
-    <w:lsdException w:name="Colorful List Accent 1" w:semiHidden="0" w:uiPriority="72" w:unhideWhenUsed="0"/>
-    <w:lsdException w:name="Colorful Grid Accent 1" w:semiHidden="0" w:uiPriority="73" w:unhideWhenUsed="0"/>
-    <w:lsdException w:name="Light Shading Accent 2" w:semiHidden="0" w:uiPriority="60" w:unhideWhenUsed="0"/>
-    <w:lsdException w:name="Light List Accent 2" w:semiHidden="0" w:uiPriority="61" w:unhideWhenUsed="0"/>
-    <w:lsdException w:name="Light Grid Accent 2" w:semiHidden="0" w:uiPriority="62" w:unhideWhenUsed="0"/>
-    <w:lsdException w:name="Medium Shading 1 Accent 2" w:semiHidden="0" w:uiPriority="63" w:unhideWhenUsed="0"/>
-    <w:lsdException w:name="Medium Shading 2 Accent 2" w:semiHidden="0" w:uiPriority="64" w:unhideWhenUsed="0"/>
-    <w:lsdException w:name="Medium List 1 Accent 2" w:semiHidden="0" w:uiPriority="65" w:unhideWhenUsed="0"/>
-    <w:lsdException w:name="Medium List 2 Accent 2" w:semiHidden="0" w:uiPriority="66" w:unhideWhenUsed="0"/>
-    <w:lsdException w:name="Medium Grid 1 Accent 2" w:semiHidden="0" w:uiPriority="67" w:unhideWhenUsed="0"/>
-    <w:lsdException w:name="Medium Grid 2 Accent 2" w:semiHidden="0" w:uiPriority="68" w:unhideWhenUsed="0"/>
-    <w:lsdException w:name="Medium Grid 3 Accent 2" w:semiHidden="0" w:uiPriority="69" w:unhideWhenUsed="0"/>
-    <w:lsdException w:name="Dark List Accent 2" w:semiHidden="0" w:uiPriority="70" w:unhideWhenUsed="0"/>
-    <w:lsdException w:name="Colorful Shading Accent 2" w:semiHidden="0" w:uiPriority="71" w:unhideWhenUsed="0"/>
-    <w:lsdException w:name="Colorful List Accent 2" w:semiHidden="0" w:uiPriority="72" w:unhideWhenUsed="0"/>
-    <w:lsdException w:name="Colorful Grid Accent 2" w:semiHidden="0" w:uiPriority="73" w:unhideWhenUsed="0"/>
-    <w:lsdException w:name="Light Shading Accent 3" w:semiHidden="0" w:uiPriority="60" w:unhideWhenUsed="0"/>
-    <w:lsdException w:name="Light List Accent 3" w:semiHidden="0" w:uiPriority="61" w:unhideWhenUsed="0"/>
-    <w:lsdException w:name="Light Grid Accent 3" w:semiHidden="0" w:uiPriority="62" w:unhideWhenUsed="0"/>
-    <w:lsdException w:name="Medium Shading 1 Accent 3" w:semiHidden="0" w:uiPriority="63" w:unhideWhenUsed="0"/>
-    <w:lsdException w:name="Medium Shading 2 Accent 3" w:semiHidden="0" w:uiPriority="64" w:unhideWhenUsed="0"/>
-    <w:lsdException w:name="Medium List 1 Accent 3" w:semiHidden="0" w:uiPriority="65" w:unhideWhenUsed="0"/>
-    <w:lsdException w:name="Medium List 2 Accent 3" w:semiHidden="0" w:uiPriority="66" w:unhideWhenUsed="0"/>
-    <w:lsdException w:name="Medium Grid 1 Accent 3" w:semiHidden="0" w:uiPriority="67" w:unhideWhenUsed="0"/>
-    <w:lsdException w:name="Medium Grid 2 Accent 3" w:semiHidden="0" w:uiPriority="68" w:unhideWhenUsed="0"/>
-    <w:lsdException w:name="Medium Grid 3 Accent 3" w:semiHidden="0" w:uiPriority="69" w:unhideWhenUsed="0"/>
-    <w:lsdException w:name="Dark List Accent 3" w:semiHidden="0" w:uiPriority="70" w:unhideWhenUsed="0"/>
-    <w:lsdException w:name="Colorful Shading Accent 3" w:semiHidden="0" w:uiPriority="71" w:unhideWhenUsed="0"/>
-    <w:lsdException w:name="Colorful List Accent 3" w:semiHidden="0" w:uiPriority="72" w:unhideWhenUsed="0"/>
-    <w:lsdException w:name="Colorful Grid Accent 3" w:semiHidden="0" w:uiPriority="73" w:unhideWhenUsed="0"/>
-    <w:lsdException w:name="Light Shading Accent 4" w:semiHidden="0" w:uiPriority="60" w:unhideWhenUsed="0"/>
-    <w:lsdException w:name="Light List Accent 4" w:semiHidden="0" w:uiPriority="61" w:unhideWhenUsed="0"/>
-    <w:lsdException w:name="Light Grid Accent 4" w:semiHidden="0" w:uiPriority="62" w:unhideWhenUsed="0"/>
-    <w:lsdException w:name="Medium Shading 1 Accent 4" w:semiHidden="0" w:uiPriority="63" w:unhideWhenUsed="0"/>
-    <w:lsdException w:name="Medium Shading 2 Accent 4" w:semiHidden="0" w:uiPriority="64" w:unhideWhenUsed="0"/>
-    <w:lsdException w:name="Medium List 1 Accent 4" w:semiHidden="0" w:uiPriority="65" w:unhideWhenUsed="0"/>
-    <w:lsdException w:name="Medium List 2 Accent 4" w:semiHidden="0" w:uiPriority="66" w:unhideWhenUsed="0"/>
-    <w:lsdException w:name="Medium Grid 1 Accent 4" w:semiHidden="0" w:uiPriority="67" w:unhideWhenUsed="0"/>
-    <w:lsdException w:name="Medium Grid 2 Accent 4" w:semiHidden="0" w:uiPriority="68" w:unhideWhenUsed="0"/>
-    <w:lsdException w:name="Medium Grid 3 Accent 4" w:semiHidden="0" w:uiPriority="69" w:unhideWhenUsed="0"/>
-    <w:lsdException w:name="Dark List Accent 4" w:semiHidden="0" w:uiPriority="70" w:unhideWhenUsed="0"/>
-    <w:lsdException w:name="Colorful Shading Accent 4" w:semiHidden="0" w:uiPriority="71" w:unhideWhenUsed="0"/>
-    <w:lsdException w:name="Colorful List Accent 4" w:semiHidden="0" w:uiPriority="72" w:unhideWhenUsed="0"/>
-    <w:lsdException w:name="Colorful Grid Accent 4" w:semiHidden="0" w:uiPriority="73" w:unhideWhenUsed="0"/>
-    <w:lsdException w:name="Light Shading Accent 5" w:semiHidden="0" w:uiPriority="60" w:unhideWhenUsed="0"/>
-    <w:lsdException w:name="Light List Accent 5" w:semiHidden="0" w:uiPriority="61" w:unhideWhenUsed="0"/>
-    <w:lsdException w:name="Light Grid Accent 5" w:semiHidden="0" w:uiPriority="62" w:unhideWhenUsed="0"/>
-    <w:lsdException w:name="Medium Shading 1 Accent 5" w:semiHidden="0" w:uiPriority="63" w:unhideWhenUsed="0"/>
-    <w:lsdException w:name="Medium Shading 2 Accent 5" w:semiHidden="0" w:uiPriority="64" w:unhideWhenUsed="0"/>
-    <w:lsdException w:name="Medium List 1 Accent 5" w:semiHidden="0" w:uiPriority="65" w:unhideWhenUsed="0"/>
-    <w:lsdException w:name="Medium List 2 Accent 5" w:semiHidden="0" w:uiPriority="66" w:unhideWhenUsed="0"/>
-    <w:lsdException w:name="Medium Grid 1 Accent 5" w:semiHidden="0" w:uiPriority="67" w:unhideWhenUsed="0"/>
-    <w:lsdException w:name="Medium Grid 2 Accent 5" w:semiHidden="0" w:uiPriority="68" w:unhideWhenUsed="0"/>
-    <w:lsdException w:name="Medium Grid 3 Accent 5" w:semiHidden="0" w:uiPriority="69" w:unhideWhenUsed="0"/>
-    <w:lsdException w:name="Dark List Accent 5" w:semiHidden="0" w:uiPriority="70" w:unhideWhenUsed="0"/>
-    <w:lsdException w:name="Colorful Shading Accent 5" w:semiHidden="0" w:uiPriority="71" w:unhideWhenUsed="0"/>
-    <w:lsdException w:name="Colorful List Accent 5" w:semiHidden="0" w:uiPriority="72" w:unhideWhenUsed="0"/>
-    <w:lsdException w:name="Colorful Grid Accent 5" w:semiHidden="0" w:uiPriority="73" w:unhideWhenUsed="0"/>
-    <w:lsdException w:name="Light Shading Accent 6" w:semiHidden="0" w:uiPriority="60" w:unhideWhenUsed="0"/>
-    <w:lsdException w:name="Light List Accent 6" w:semiHidden="0" w:uiPriority="61" w:unhideWhenUsed="0"/>
-    <w:lsdException w:name="Light Grid Accent 6" w:semiHidden="0" w:uiPriority="62" w:unhideWhenUsed="0"/>
-    <w:lsdException w:name="Medium Shading 1 Accent 6" w:semiHidden="0" w:uiPriority="63" w:unhideWhenUsed="0"/>
-    <w:lsdException w:name="Medium Shading 2 Accent 6" w:semiHidden="0" w:uiPriority="64" w:unhideWhenUsed="0"/>
-    <w:lsdException w:name="Medium List 1 Accent 6" w:semiHidden="0" w:uiPriority="65" w:unhideWhenUsed="0"/>
-    <w:lsdException w:name="Medium List 2 Accent 6" w:semiHidden="0" w:uiPriority="66" w:unhideWhenUsed="0"/>
-    <w:lsdException w:name="Medium Grid 1 Accent 6" w:semiHidden="0" w:uiPriority="67" w:unhideWhenUsed="0"/>
-    <w:lsdException w:name="Medium Grid 2 Accent 6" w:semiHidden="0" w:uiPriority="68" w:unhideWhenUsed="0"/>
-    <w:lsdException w:name="Medium Grid 3 Accent 6" w:semiHidden="0" w:uiPriority="69" w:unhideWhenUsed="0"/>
-    <w:lsdException w:name="Dark List Accent 6" w:semiHidden="0" w:uiPriority="70" w:unhideWhenUsed="0"/>
-    <w:lsdException w:name="Colorful Shading Accent 6" w:semiHidden="0" w:uiPriority="71" w:unhideWhenUsed="0"/>
-    <w:lsdException w:name="Colorful List Accent 6" w:semiHidden="0" w:uiPriority="72" w:unhideWhenUsed="0"/>
-    <w:lsdException w:name="Colorful Grid Accent 6" w:semiHidden="0" w:uiPriority="73" w:unhideWhenUsed="0"/>
-    <w:lsdException w:name="Subtle Emphasis" w:semiHidden="0" w:uiPriority="19" w:unhideWhenUsed="0" w:qFormat="1"/>
-    <w:lsdException w:name="Intense Emphasis" w:semiHidden="0" w:uiPriority="21" w:unhideWhenUsed="0" w:qFormat="1"/>
-    <w:lsdException w:name="Subtle Reference" w:semiHidden="0" w:uiPriority="31" w:unhideWhenUsed="0" w:qFormat="1"/>
-    <w:lsdException w:name="Intense Reference" w:semiHidden="0" w:uiPriority="32" w:unhideWhenUsed="0" w:qFormat="1"/>
-    <w:lsdException w:name="Book Title" w:semiHidden="0" w:uiPriority="33" w:unhideWhenUsed="0" w:qFormat="1"/>
-    <w:lsdException w:name="Bibliography" w:uiPriority="37"/>
-    <w:lsdException w:name="TOC Heading" w:uiPriority="39" w:qFormat="1"/>
-  </w:latentStyles>
-  <w:style w:type="paragraph" w:default="1" w:styleId="Normal">
-    <w:name w:val="Normal"/>
-    <w:qFormat/>
-  </w:style>
-  <w:style w:type="character" w:default="1" w:styleId="Fontepargpadro">
-    <w:name w:val="Default Paragraph Font"/>
-    <w:uiPriority w:val="1"/>
-    <w:semiHidden/>
-    <w:unhideWhenUsed/>
-  </w:style>
-  <w:style w:type="table" w:default="1" w:styleId="Tabelanormal">
-    <w:name w:val="Normal Table"/>
-    <w:uiPriority w:val="99"/>
-    <w:semiHidden/>
-    <w:unhideWhenUsed/>
-    <w:tblPr>
-      <w:tblInd w:w="0" w:type="dxa"/>
-      <w:tblCellMar>
-        <w:top w:w="0" w:type="dxa"/>
-        <w:left w:w="108" w:type="dxa"/>
-        <w:bottom w:w="0" w:type="dxa"/>
-        <w:right w:w="108" w:type="dxa"/>
-      </w:tblCellMar>
-    </w:tblPr>
-  </w:style>
-  <w:style w:type="numbering" w:default="1" w:styleId="Semlista">
-    <w:name w:val="No List"/>
-    <w:uiPriority w:val="99"/>
-    <w:semiHidden/>
-    <w:unhideWhenUsed/>
-  </w:style>
-  <w:style w:type="paragraph" w:styleId="PargrafodaLista">
-    <w:name w:val="List Paragraph"/>
-    <w:basedOn w:val="Normal"/>
-    <w:uiPriority w:val="34"/>
-    <w:qFormat/>
-    <w:rsid w:val="00FF02DE"/>
-    <w:pPr>
-      <w:ind w:left="720"/>
-      <w:contextualSpacing/>
-    </w:pPr>
-  </w:style>
-  <w:style w:type="character" w:styleId="Hyperlink">
-    <w:name w:val="Hyperlink"/>
-    <w:basedOn w:val="Fontepargpadro"/>
-    <w:uiPriority w:val="99"/>
-    <w:unhideWhenUsed/>
-    <w:rsid w:val="0040614A"/>
-    <w:rPr>
-      <w:color w:val="0563C1" w:themeColor="hyperlink"/>
-      <w:u w:val="single"/>
-    </w:rPr>
-  </w:style>
-</w:styles>
-</file>
-
-<file path=word/stylesWithEffects.xml><?xml version="1.0" encoding="utf-8"?>
-<w:styles xmlns:wpc="http://schemas.microsoft.com/office/word/2010/wordprocessingCanvas" xmlns:mc="http://schemas.openxmlformats.org/markup-compatibility/2006" xmlns:o="urn:schemas-microsoft-com:office:office" xmlns:r="http://schemas.openxmlformats.org/officeDocument/2006/relationships" xmlns:m="http://schemas.openxmlformats.org/officeDocument/2006/math" xmlns:v="urn:schemas-microsoft-com:vml" xmlns:wp14="http://schemas.microsoft.com/office/word/2010/wordprocessingDrawing" xmlns:wp="http://schemas.openxmlformats.org/drawingml/2006/wordprocessingDrawing" xmlns:w10="urn:schemas-microsoft-com:office:word" xmlns:w="http://schemas.openxmlformats.org/wordprocessingml/2006/main" xmlns:w14="http://schemas.microsoft.com/office/word/2010/wordml" xmlns:wpg="http://schemas.microsoft.com/office/word/2010/wordprocessingGroup" xmlns:wpi="http://schemas.microsoft.com/office/word/2010/wordprocessingInk" xmlns:wne="http://schemas.microsoft.com/office/word/2006/wordml" xmlns:wps="http://schemas.microsoft.com/office/word/2010/wordprocessingShape" mc:Ignorable="w14 wp14">
-  <w:docDefaults>
-    <w:rPrDefault>
-      <w:rPr>
-        <w:rFonts w:asciiTheme="minorHAnsi" w:eastAsiaTheme="minorHAnsi" w:hAnsiTheme="minorHAnsi" w:cstheme="minorBidi"/>
-        <w:sz w:val="22"/>
-        <w:szCs w:val="22"/>
-        <w:lang w:val="pt-BR" w:eastAsia="en-US" w:bidi="ar-SA"/>
-      </w:rPr>
-    </w:rPrDefault>
-    <w:pPrDefault>
-      <w:pPr>
-        <w:spacing w:after="160" w:line="259" w:lineRule="auto"/>
-      </w:pPr>
-    </w:pPrDefault>
-  </w:docDefaults>
-  <w:latentStyles w:defLockedState="0" w:defUIPriority="99" w:defSemiHidden="1" w:defUnhideWhenUsed="1" w:defQFormat="0" w:count="267">
-    <w:lsdException w:name="Normal" w:semiHidden="0" w:uiPriority="0" w:unhideWhenUsed="0" w:qFormat="1"/>
-    <w:lsdException w:name="heading 1" w:semiHidden="0" w:uiPriority="9" w:unhideWhenUsed="0" w:qFormat="1"/>
-    <w:lsdException w:name="heading 2" w:uiPriority="9" w:qFormat="1"/>
-    <w:lsdException w:name="heading 3" w:uiPriority="9" w:qFormat="1"/>
-    <w:lsdException w:name="heading 4" w:uiPriority="9" w:qFormat="1"/>
-    <w:lsdException w:name="heading 5" w:uiPriority="9" w:qFormat="1"/>
-    <w:lsdException w:name="heading 6" w:uiPriority="9" w:qFormat="1"/>
-    <w:lsdException w:name="heading 7" w:uiPriority="9" w:qFormat="1"/>
-    <w:lsdException w:name="heading 8" w:uiPriority="9" w:qFormat="1"/>
-    <w:lsdException w:name="heading 9" w:uiPriority="9" w:qFormat="1"/>
-    <w:lsdException w:name="toc 1" w:uiPriority="39"/>
-    <w:lsdException w:name="toc 2" w:uiPriority="39"/>
-    <w:lsdException w:name="toc 3" w:uiPriority="39"/>
-    <w:lsdException w:name="toc 4" w:uiPriority="39"/>
-    <w:lsdException w:name="toc 5" w:uiPriority="39"/>
-    <w:lsdException w:name="toc 6" w:uiPriority="39"/>
-    <w:lsdException w:name="toc 7" w:uiPriority="39"/>
-    <w:lsdException w:name="toc 8" w:uiPriority="39"/>
-    <w:lsdException w:name="toc 9" w:uiPriority="39"/>
-    <w:lsdException w:name="caption" w:uiPriority="35" w:qFormat="1"/>
-    <w:lsdException w:name="Title" w:semiHidden="0" w:uiPriority="10" w:unhideWhenUsed="0" w:qFormat="1"/>
-    <w:lsdException w:name="Default Paragraph Font" w:uiPriority="1"/>
-    <w:lsdException w:name="Subtitle" w:semiHidden="0" w:uiPriority="11" w:unhideWhenUsed="0" w:qFormat="1"/>
-    <w:lsdException w:name="Strong" w:semiHidden="0" w:uiPriority="22" w:unhideWhenUsed="0" w:qFormat="1"/>
-    <w:lsdException w:name="Emphasis" w:semiHidden="0" w:uiPriority="20" w:unhideWhenUsed="0" w:qFormat="1"/>
-    <w:lsdException w:name="Table Grid" w:semiHidden="0" w:uiPriority="39" w:unhideWhenUsed="0"/>
-    <w:lsdException w:name="Placeholder Text" w:unhideWhenUsed="0"/>
-    <w:lsdException w:name="No Spacing" w:semiHidden="0" w:uiPriority="1" w:unhideWhenUsed="0" w:qFormat="1"/>
-    <w:lsdException w:name="Light Shading" w:semiHidden="0" w:uiPriority="60" w:unhideWhenUsed="0"/>
-    <w:lsdException w:name="Light List" w:semiHidden="0" w:uiPriority="61" w:unhideWhenUsed="0"/>
-    <w:lsdException w:name="Light Grid" w:semiHidden="0" w:uiPriority="62" w:unhideWhenUsed="0"/>
-    <w:lsdException w:name="Medium Shading 1" w:semiHidden="0" w:uiPriority="63" w:unhideWhenUsed="0"/>
-    <w:lsdException w:name="Medium Shading 2" w:semiHidden="0" w:uiPriority="64" w:unhideWhenUsed="0"/>
-    <w:lsdException w:name="Medium List 1" w:semiHidden="0" w:uiPriority="65" w:unhideWhenUsed="0"/>
-    <w:lsdException w:name="Medium List 2" w:semiHidden="0" w:uiPriority="66" w:unhideWhenUsed="0"/>
-    <w:lsdException w:name="Medium Grid 1" w:semiHidden="0" w:uiPriority="67" w:unhideWhenUsed="0"/>
-    <w:lsdException w:name="Medium Grid 2" w:semiHidden="0" w:uiPriority="68" w:unhideWhenUsed="0"/>
-    <w:lsdException w:name="Medium Grid 3" w:semiHidden="0" w:uiPriority="69" w:unhideWhenUsed="0"/>
-    <w:lsdException w:name="Dark List" w:semiHidden="0" w:uiPriority="70" w:unhideWhenUsed="0"/>
-    <w:lsdException w:name="Colorful Shading" w:semiHidden="0" w:uiPriority="71" w:unhideWhenUsed="0"/>
-    <w:lsdException w:name="Colorful List" w:semiHidden="0" w:uiPriority="72" w:unhideWhenUsed="0"/>
-    <w:lsdException w:name="Colorful Grid" w:semiHidden="0" w:uiPriority="73" w:unhideWhenUsed="0"/>
-    <w:lsdException w:name="Light Shading Accent 1" w:semiHidden="0" w:uiPriority="60" w:unhideWhenUsed="0"/>
-    <w:lsdException w:name="Light List Accent 1" w:semiHidden="0" w:uiPriority="61" w:unhideWhenUsed="0"/>
-    <w:lsdException w:name="Light Grid Accent 1" w:semiHidden="0" w:uiPriority="62" w:unhideWhenUsed="0"/>
-    <w:lsdException w:name="Medium Shading 1 Accent 1" w:semiHidden="0" w:uiPriority="63" w:unhideWhenUsed="0"/>
-    <w:lsdException w:name="Medium Shading 2 Accent 1" w:semiHidden="0" w:uiPriority="64" w:unhideWhenUsed="0"/>
-    <w:lsdException w:name="Medium List 1 Accent 1" w:semiHidden="0" w:uiPriority="65" w:unhideWhenUsed="0"/>
-    <w:lsdException w:name="Revision" w:unhideWhenUsed="0"/>
-    <w:lsdException w:name="List Paragraph" w:semiHidden="0" w:uiPriority="34" w:unhideWhenUsed="0" w:qFormat="1"/>
-    <w:lsdException w:name="Quote" w:semiHidden="0" w:uiPriority="29" w:unhideWhenUsed="0" w:qFormat="1"/>
-    <w:lsdException w:name="Intense Quote" w:semiHidden="0" w:uiPriority="30" w:unhideWhenUsed="0" w:qFormat="1"/>
-    <w:lsdException w:name="Medium List 2 Accent 1" w:semiHidden="0" w:uiPriority="66" w:unhideWhenUsed="0"/>
-    <w:lsdException w:name="Medium Grid 1 Accent 1" w:semiHidden="0" w:uiPriority="67" w:unhideWhenUsed="0"/>
-    <w:lsdException w:name="Medium Grid 2 Accent 1" w:semiHidden="0" w:uiPriority="68" w:unhideWhenUsed="0"/>
-    <w:lsdException w:name="Medium Grid 3 Accent 1" w:semiHidden="0" w:uiPriority="69" w:unhideWhenUsed="0"/>
-    <w:lsdException w:name="Dark List Accent 1" w:semiHidden="0" w:uiPriority="70" w:unhideWhenUsed="0"/>
-    <w:lsdException w:name="Colorful Shading Accent 1" w:semiHidden="0" w:uiPriority="71" w:unhideWhenUsed="0"/>
-    <w:lsdException w:name="Colorful List Accent 1" w:semiHidden="0" w:uiPriority="72" w:unhideWhenUsed="0"/>
-    <w:lsdException w:name="Colorful Grid Accent 1" w:semiHidden="0" w:uiPriority="73" w:unhideWhenUsed="0"/>
-    <w:lsdException w:name="Light Shading Accent 2" w:semiHidden="0" w:uiPriority="60" w:unhideWhenUsed="0"/>
-    <w:lsdException w:name="Light List Accent 2" w:semiHidden="0" w:uiPriority="61" w:unhideWhenUsed="0"/>
-    <w:lsdException w:name="Light Grid Accent 2" w:semiHidden="0" w:uiPriority="62" w:unhideWhenUsed="0"/>
-    <w:lsdException w:name="Medium Shading 1 Accent 2" w:semiHidden="0" w:uiPriority="63" w:unhideWhenUsed="0"/>
-    <w:lsdException w:name="Medium Shading 2 Accent 2" w:semiHidden="0" w:uiPriority="64" w:unhideWhenUsed="0"/>
-    <w:lsdException w:name="Medium List 1 Accent 2" w:semiHidden="0" w:uiPriority="65" w:unhideWhenUsed="0"/>
-    <w:lsdException w:name="Medium List 2 Accent 2" w:semiHidden="0" w:uiPriority="66" w:unhideWhenUsed="0"/>
-    <w:lsdException w:name="Medium Grid 1 Accent 2" w:semiHidden="0" w:uiPriority="67" w:unhideWhenUsed="0"/>
-    <w:lsdException w:name="Medium Grid 2 Accent 2" w:semiHidden="0" w:uiPriority="68" w:unhideWhenUsed="0"/>
-    <w:lsdException w:name="Medium Grid 3 Accent 2" w:semiHidden="0" w:uiPriority="69" w:unhideWhenUsed="0"/>
-    <w:lsdException w:name="Dark List Accent 2" w:semiHidden="0" w:uiPriority="70" w:unhideWhenUsed="0"/>
-    <w:lsdException w:name="Colorful Shading Accent 2" w:semiHidden="0" w:uiPriority="71" w:unhideWhenUsed="0"/>
-    <w:lsdException w:name="Colorful List Accent 2" w:semiHidden="0" w:uiPriority="72" w:unhideWhenUsed="0"/>
-    <w:lsdException w:name="Colorful Grid Accent 2" w:semiHidden="0" w:uiPriority="73" w:unhideWhenUsed="0"/>
-    <w:lsdException w:name="Light Shading Accent 3" w:semiHidden="0" w:uiPriority="60" w:unhideWhenUsed="0"/>
-    <w:lsdException w:name="Light List Accent 3" w:semiHidden="0" w:uiPriority="61" w:unhideWhenUsed="0"/>
-    <w:lsdException w:name="Light Grid Accent 3" w:semiHidden="0" w:uiPriority="62" w:unhideWhenUsed="0"/>
-    <w:lsdException w:name="Medium Shading 1 Accent 3" w:semiHidden="0" w:uiPriority="63" w:unhideWhenUsed="0"/>
-    <w:lsdException w:name="Medium Shading 2 Accent 3" w:semiHidden="0" w:uiPriority="64" w:unhideWhenUsed="0"/>
-    <w:lsdException w:name="Medium List 1 Accent 3" w:semiHidden="0" w:uiPriority="65" w:unhideWhenUsed="0"/>
-    <w:lsdException w:name="Medium List 2 Accent 3" w:semiHidden="0" w:uiPriority="66" w:unhideWhenUsed="0"/>
-    <w:lsdException w:name="Medium Grid 1 Accent 3" w:semiHidden="0" w:uiPriority="67" w:unhideWhenUsed="0"/>
-    <w:lsdException w:name="Medium Grid 2 Accent 3" w:semiHidden="0" w:uiPriority="68" w:unhideWhenUsed="0"/>
-    <w:lsdException w:name="Medium Grid 3 Accent 3" w:semiHidden="0" w:uiPriority="69" w:unhideWhenUsed="0"/>
-    <w:lsdException w:name="Dark List Accent 3" w:semiHidden="0" w:uiPriority="70" w:unhideWhenUsed="0"/>
-    <w:lsdException w:name="Colorful Shading Accent 3" w:semiHidden="0" w:uiPriority="71" w:unhideWhenUsed="0"/>
-    <w:lsdException w:name="Colorful List Accent 3" w:semiHidden="0" w:uiPriority="72" w:unhideWhenUsed="0"/>
-    <w:lsdException w:name="Colorful Grid Accent 3" w:semiHidden="0" w:uiPriority="73" w:unhideWhenUsed="0"/>
-    <w:lsdException w:name="Light Shading Accent 4" w:semiHidden="0" w:uiPriority="60" w:unhideWhenUsed="0"/>
-    <w:lsdException w:name="Light List Accent 4" w:semiHidden="0" w:uiPriority="61" w:unhideWhenUsed="0"/>
-    <w:lsdException w:name="Light Grid Accent 4" w:semiHidden="0" w:uiPriority="62" w:unhideWhenUsed="0"/>
-    <w:lsdException w:name="Medium Shading 1 Accent 4" w:semiHidden="0" w:uiPriority="63" w:unhideWhenUsed="0"/>
-    <w:lsdException w:name="Medium Shading 2 Accent 4" w:semiHidden="0" w:uiPriority="64" w:unhideWhenUsed="0"/>
-    <w:lsdException w:name="Medium List 1 Accent 4" w:semiHidden="0" w:uiPriority="65" w:unhideWhenUsed="0"/>
-    <w:lsdException w:name="Medium List 2 Accent 4" w:semiHidden="0" w:uiPriority="66" w:unhideWhenUsed="0"/>
-    <w:lsdException w:name="Medium Grid 1 Accent 4" w:semiHidden="0" w:uiPriority="67" w:unhideWhenUsed="0"/>
-    <w:lsdException w:name="Medium Grid 2 Accent 4" w:semiHidden="0" w:uiPriority="68" w:unhideWhenUsed="0"/>
-    <w:lsdException w:name="Medium Grid 3 Accent 4" w:semiHidden="0" w:uiPriority="69" w:unhideWhenUsed="0"/>
-    <w:lsdException w:name="Dark List Accent 4" w:semiHidden="0" w:uiPriority="70" w:unhideWhenUsed="0"/>
-    <w:lsdException w:name="Colorful Shading Accent 4" w:semiHidden="0" w:uiPriority="71" w:unhideWhenUsed="0"/>
-    <w:lsdException w:name="Colorful List Accent 4" w:semiHidden="0" w:uiPriority="72" w:unhideWhenUsed="0"/>
-    <w:lsdException w:name="Colorful Grid Accent 4" w:semiHidden="0" w:uiPriority="73" w:unhideWhenUsed="0"/>
-    <w:lsdException w:name="Light Shading Accent 5" w:semiHidden="0" w:uiPriority="60" w:unhideWhenUsed="0"/>
-    <w:lsdException w:name="Light List Accent 5" w:semiHidden="0" w:uiPriority="61" w:unhideWhenUsed="0"/>
-    <w:lsdException w:name="Light Grid Accent 5" w:semiHidden="0" w:uiPriority="62" w:unhideWhenUsed="0"/>
-    <w:lsdException w:name="Medium Shading 1 Accent 5" w:semiHidden="0" w:uiPriority="63" w:unhideWhenUsed="0"/>
-    <w:lsdException w:name="Medium Shading 2 Accent 5" w:semiHidden="0" w:uiPriority="64" w:unhideWhenUsed="0"/>
-    <w:lsdException w:name="Medium List 1 Accent 5" w:semiHidden="0" w:uiPriority="65" w:unhideWhenUsed="0"/>
-    <w:lsdException w:name="Medium List 2 Accent 5" w:semiHidden="0" w:uiPriority="66" w:unhideWhenUsed="0"/>
-    <w:lsdException w:name="Medium Grid 1 Accent 5" w:semiHidden="0" w:uiPriority="67" w:unhideWhenUsed="0"/>
-    <w:lsdException w:name="Medium Grid 2 Accent 5" w:semiHidden="0" w:uiPriority="68" w:unhideWhenUsed="0"/>
-    <w:lsdException w:name="Medium Grid 3 Accent 5" w:semiHidden="0" w:uiPriority="69" w:unhideWhenUsed="0"/>
-    <w:lsdException w:name="Dark List Accent 5" w:semiHidden="0" w:uiPriority="70" w:unhideWhenUsed="0"/>
-    <w:lsdException w:name="Colorful Shading Accent 5" w:semiHidden="0" w:uiPriority="71" w:unhideWhenUsed="0"/>
-    <w:lsdException w:name="Colorful List Accent 5" w:semiHidden="0" w:uiPriority="72" w:unhideWhenUsed="0"/>
-    <w:lsdException w:name="Colorful Grid Accent 5" w:semiHidden="0" w:uiPriority="73" w:unhideWhenUsed="0"/>
-    <w:lsdException w:name="Light Shading Accent 6" w:semiHidden="0" w:uiPriority="60" w:unhideWhenUsed="0"/>
-    <w:lsdException w:name="Light List Accent 6" w:semiHidden="0" w:uiPriority="61" w:unhideWhenUsed="0"/>
-    <w:lsdException w:name="Light Grid Accent 6" w:semiHidden="0" w:uiPriority="62" w:unhideWhenUsed="0"/>
-    <w:lsdException w:name="Medium Shading 1 Accent 6" w:semiHidden="0" w:uiPriority="63" w:unhideWhenUsed="0"/>
-    <w:lsdException w:name="Medium Shading 2 Accent 6" w:semiHidden="0" w:uiPriority="64" w:unhideWhenUsed="0"/>
-    <w:lsdException w:name="Medium List 1 Accent 6" w:semiHidden="0" w:uiPriority="65" w:unhideWhenUsed="0"/>
-    <w:lsdException w:name="Medium List 2 Accent 6" w:semiHidden="0" w:uiPriority="66" w:unhideWhenUsed="0"/>
-    <w:lsdException w:name="Medium Grid 1 Accent 6" w:semiHidden="0" w:uiPriority="67" w:unhideWhenUsed="0"/>
-    <w:lsdException w:name="Medium Grid 2 Accent 6" w:semiHidden="0" w:uiPriority="68" w:unhideWhenUsed="0"/>
-    <w:lsdException w:name="Medium Grid 3 Accent 6" w:semiHidden="0" w:uiPriority="69" w:unhideWhenUsed="0"/>
-    <w:lsdException w:name="Dark List Accent 6" w:semiHidden="0" w:uiPriority="70" w:unhideWhenUsed="0"/>
-    <w:lsdException w:name="Colorful Shading Accent 6" w:semiHidden="0" w:uiPriority="71" w:unhideWhenUsed="0"/>
-    <w:lsdException w:name="Colorful List Accent 6" w:semiHidden="0" w:uiPriority="72" w:unhideWhenUsed="0"/>
-    <w:lsdException w:name="Colorful Grid Accent 6" w:semiHidden="0" w:uiPriority="73" w:unhideWhenUsed="0"/>
-    <w:lsdException w:name="Subtle Emphasis" w:semiHidden="0" w:uiPriority="19" w:unhideWhenUsed="0" w:qFormat="1"/>
-    <w:lsdException w:name="Intense Emphasis" w:semiHidden="0" w:uiPriority="21" w:unhideWhenUsed="0" w:qFormat="1"/>
-    <w:lsdException w:name="Subtle Reference" w:semiHidden="0" w:uiPriority="31" w:unhideWhenUsed="0" w:qFormat="1"/>
-    <w:lsdException w:name="Intense Reference" w:semiHidden="0" w:uiPriority="32" w:unhideWhenUsed="0" w:qFormat="1"/>
-    <w:lsdException w:name="Book Title" w:semiHidden="0" w:uiPriority="33" w:unhideWhenUsed="0" w:qFormat="1"/>
-    <w:lsdException w:name="Bibliography" w:uiPriority="37"/>
-    <w:lsdException w:name="TOC Heading" w:uiPriority="39" w:qFormat="1"/>
+  <w:latentStyles w:defLockedState="0" w:defUIPriority="99" w:defSemiHidden="0" w:defUnhideWhenUsed="0" w:defQFormat="0" w:count="371">
+    <w:lsdException w:name="Normal" w:uiPriority="0" w:qFormat="1"/>
+    <w:lsdException w:name="heading 1" w:uiPriority="9" w:qFormat="1"/>
+    <w:lsdException w:name="heading 2" w:semiHidden="1" w:uiPriority="9" w:unhideWhenUsed="1" w:qFormat="1"/>
+    <w:lsdException w:name="heading 3" w:semiHidden="1" w:uiPriority="9" w:unhideWhenUsed="1" w:qFormat="1"/>
+    <w:lsdException w:name="heading 4" w:semiHidden="1" w:uiPriority="9" w:unhideWhenUsed="1" w:qFormat="1"/>
+    <w:lsdException w:name="heading 5" w:semiHidden="1" w:uiPriority="9" w:unhideWhenUsed="1" w:qFormat="1"/>
+    <w:lsdException w:name="heading 6" w:semiHidden="1" w:uiPriority="9" w:unhideWhenUsed="1" w:qFormat="1"/>
+    <w:lsdException w:name="heading 7" w:semiHidden="1" w:uiPriority="9" w:unhideWhenUsed="1" w:qFormat="1"/>
+    <w:lsdException w:name="heading 8" w:semiHidden="1" w:uiPriority="9" w:unhideWhenUsed="1" w:qFormat="1"/>
+    <w:lsdException w:name="heading 9" w:semiHidden="1" w:uiPriority="9" w:unhideWhenUsed="1" w:qFormat="1"/>
+    <w:lsdException w:name="index 1" w:semiHidden="1" w:unhideWhenUsed="1"/>
+    <w:lsdException w:name="index 2" w:semiHidden="1" w:unhideWhenUsed="1"/>
+    <w:lsdException w:name="index 3" w:semiHidden="1" w:unhideWhenUsed="1"/>
+    <w:lsdException w:name="index 4" w:semiHidden="1" w:unhideWhenUsed="1"/>
+    <w:lsdException w:name="index 5" w:semiHidden="1" w:unhideWhenUsed="1"/>
+    <w:lsdException w:name="index 6" w:semiHidden="1" w:unhideWhenUsed="1"/>
+    <w:lsdException w:name="index 7" w:semiHidden="1" w:unhideWhenUsed="1"/>
+    <w:lsdException w:name="index 8" w:semiHidden="1" w:unhideWhenUsed="1"/>
+    <w:lsdException w:name="index 9" w:semiHidden="1" w:unhideWhenUsed="1"/>
+    <w:lsdException w:name="toc 1" w:semiHidden="1" w:uiPriority="39" w:unhideWhenUsed="1"/>
+    <w:lsdException w:name="toc 2" w:semiHidden="1" w:uiPriority="39" w:unhideWhenUsed="1"/>
+    <w:lsdException w:name="toc 3" w:semiHidden="1" w:uiPriority="39" w:unhideWhenUsed="1"/>
+    <w:lsdException w:name="toc 4" w:semiHidden="1" w:uiPriority="39" w:unhideWhenUsed="1"/>
+    <w:lsdException w:name="toc 5" w:semiHidden="1" w:uiPriority="39" w:unhideWhenUsed="1"/>
+    <w:lsdException w:name="toc 6" w:semiHidden="1" w:uiPriority="39" w:unhideWhenUsed="1"/>
+    <w:lsdException w:name="toc 7" w:semiHidden="1" w:uiPriority="39" w:unhideWhenUsed="1"/>
+    <w:lsdException w:name="toc 8" w:semiHidden="1" w:uiPriority="39" w:unhideWhenUsed="1"/>
+    <w:lsdException w:name="toc 9" w:semiHidden="1" w:uiPriority="39" w:unhideWhenUsed="1"/>
+    <w:lsdException w:name="Normal Indent" w:semiHidden="1" w:unhideWhenUsed="1"/>
+    <w:lsdException w:name="footnote text" w:semiHidden="1" w:unhideWhenUsed="1"/>
+    <w:lsdException w:name="annotation text" w:semiHidden="1" w:unhideWhenUsed="1"/>
+    <w:lsdException w:name="header" w:semiHidden="1" w:unhideWhenUsed="1"/>
+    <w:lsdException w:name="footer" w:semiHidden="1" w:unhideWhenUsed="1"/>
+    <w:lsdException w:name="index heading" w:semiHidden="1" w:unhideWhenUsed="1"/>
+    <w:lsdException w:name="caption" w:semiHidden="1" w:uiPriority="35" w:unhideWhenUsed="1" w:qFormat="1"/>
+    <w:lsdException w:name="table of figures" w:semiHidden="1" w:unhideWhenUsed="1"/>
+    <w:lsdException w:name="envelope address" w:semiHidden="1" w:unhideWhenUsed="1"/>
+    <w:lsdException w:name="envelope return" w:semiHidden="1" w:unhideWhenUsed="1"/>
+    <w:lsdException w:name="footnote reference" w:semiHidden="1" w:unhideWhenUsed="1"/>
+    <w:lsdException w:name="annotation reference" w:semiHidden="1" w:unhideWhenUsed="1"/>
+    <w:lsdException w:name="line number" w:semiHidden="1" w:unhideWhenUsed="1"/>
+    <w:lsdException w:name="page number" w:semiHidden="1" w:unhideWhenUsed="1"/>
+    <w:lsdException w:name="endnote reference" w:semiHidden="1" w:unhideWhenUsed="1"/>
+    <w:lsdException w:name="endnote text" w:semiHidden="1" w:unhideWhenUsed="1"/>
+    <w:lsdException w:name="table of authorities" w:semiHidden="1" w:unhideWhenUsed="1"/>
+    <w:lsdException w:name="macro" w:semiHidden="1" w:unhideWhenUsed="1"/>
+    <w:lsdException w:name="toa heading" w:semiHidden="1" w:unhideWhenUsed="1"/>
+    <w:lsdException w:name="List" w:semiHidden="1" w:unhideWhenUsed="1"/>
+    <w:lsdException w:name="List Bullet" w:semiHidden="1" w:unhideWhenUsed="1"/>
+    <w:lsdException w:name="List Number" w:semiHidden="1" w:unhideWhenUsed="1"/>
+    <w:lsdException w:name="List 2" w:semiHidden="1" w:unhideWhenUsed="1"/>
+    <w:lsdException w:name="List 3" w:semiHidden="1" w:unhideWhenUsed="1"/>
+    <w:lsdException w:name="List 4" w:semiHidden="1" w:unhideWhenUsed="1"/>
+    <w:lsdException w:name="List 5" w:semiHidden="1" w:unhideWhenUsed="1"/>
+    <w:lsdException w:name="List Bullet 2" w:semiHidden="1" w:unhideWhenUsed="1"/>
+    <w:lsdException w:name="List Bullet 3" w:semiHidden="1" w:unhideWhenUsed="1"/>
+    <w:lsdException w:name="List Bullet 4" w:semiHidden="1" w:unhideWhenUsed="1"/>
+    <w:lsdException w:name="List Bullet 5" w:semiHidden="1" w:unhideWhenUsed="1"/>
+    <w:lsdException w:name="List Number 2" w:semiHidden="1" w:unhideWhenUsed="1"/>
+    <w:lsdException w:name="List Number 3" w:semiHidden="1" w:unhideWhenUsed="1"/>
+    <w:lsdException w:name="List Number 4" w:semiHidden="1" w:unhideWhenUsed="1"/>
+    <w:lsdException w:name="List Number 5" w:semiHidden="1" w:unhideWhenUsed="1"/>
+    <w:lsdException w:name="Title" w:uiPriority="10" w:qFormat="1"/>
+    <w:lsdException w:name="Closing" w:semiHidden="1" w:unhideWhenUsed="1"/>
+    <w:lsdException w:name="Signature" w:semiHidden="1" w:unhideWhenUsed="1"/>
+    <w:lsdException w:name="Default Paragraph Font" w:semiHidden="1" w:uiPriority="1" w:unhideWhenUsed="1"/>
+    <w:lsdException w:name="Body Text" w:semiHidden="1" w:unhideWhenUsed="1"/>
+    <w:lsdException w:name="Body Text Indent" w:semiHidden="1" w:unhideWhenUsed="1"/>
+    <w:lsdException w:name="List Continue" w:semiHidden="1" w:unhideWhenUsed="1"/>
+    <w:lsdException w:name="List Continue 2" w:semiHidden="1" w:unhideWhenUsed="1"/>
+    <w:lsdException w:name="List Continue 3" w:semiHidden="1" w:unhideWhenUsed="1"/>
+    <w:lsdException w:name="List Continue 4" w:semiHidden="1" w:unhideWhenUsed="1"/>
+    <w:lsdException w:name="List Continue 5" w:semiHidden="1" w:unhideWhenUsed="1"/>
+    <w:lsdException w:name="Message Header" w:semiHidden="1" w:unhideWhenUsed="1"/>
+    <w:lsdException w:name="Subtitle" w:uiPriority="11" w:qFormat="1"/>
+    <w:lsdException w:name="Salutation" w:semiHidden="1" w:unhideWhenUsed="1"/>
+    <w:lsdException w:name="Date" w:semiHidden="1" w:unhideWhenUsed="1"/>
+    <w:lsdException w:name="Body Text First Indent" w:semiHidden="1" w:unhideWhenUsed="1"/>
+    <w:lsdException w:name="Body Text First Indent 2" w:semiHidden="1" w:unhideWhenUsed="1"/>
+    <w:lsdException w:name="Note Heading" w:semiHidden="1" w:unhideWhenUsed="1"/>
+    <w:lsdException w:name="Body Text 2" w:semiHidden="1" w:unhideWhenUsed="1"/>
+    <w:lsdException w:name="Body Text 3" w:semiHidden="1" w:unhideWhenUsed="1"/>
+    <w:lsdException w:name="Body Text Indent 2" w:semiHidden="1" w:unhideWhenUsed="1"/>
+    <w:lsdException w:name="Body Text Indent 3" w:semiHidden="1" w:unhideWhenUsed="1"/>
+    <w:lsdException w:name="Block Text" w:semiHidden="1" w:unhideWhenUsed="1"/>
+    <w:lsdException w:name="Hyperlink" w:semiHidden="1" w:unhideWhenUsed="1"/>
+    <w:lsdException w:name="FollowedHyperlink" w:semiHidden="1" w:unhideWhenUsed="1"/>
+    <w:lsdException w:name="Strong" w:uiPriority="22" w:qFormat="1"/>
+    <w:lsdException w:name="Emphasis" w:uiPriority="20" w:qFormat="1"/>
+    <w:lsdException w:name="Document Map" w:semiHidden="1" w:unhideWhenUsed="1"/>
+    <w:lsdException w:name="Plain Text" w:semiHidden="1" w:unhideWhenUsed="1"/>
+    <w:lsdException w:name="E-mail Signature" w:semiHidden="1" w:unhideWhenUsed="1"/>
+    <w:lsdException w:name="HTML Top of Form" w:semiHidden="1" w:unhideWhenUsed="1"/>
+    <w:lsdException w:name="HTML Bottom of Form" w:semiHidden="1" w:unhideWhenUsed="1"/>
+    <w:lsdException w:name="Normal (Web)" w:semiHidden="1" w:unhideWhenUsed="1"/>
+    <w:lsdException w:name="HTML Acronym" w:semiHidden="1" w:unhideWhenUsed="1"/>
+    <w:lsdException w:name="HTML Address" w:semiHidden="1" w:unhideWhenUsed="1"/>
+    <w:lsdException w:name="HTML Cite" w:semiHidden="1" w:unhideWhenUsed="1"/>
+    <w:lsdException w:name="HTML Code" w:semiHidden="1" w:unhideWhenUsed="1"/>
+    <w:lsdException w:name="HTML Definition" w:semiHidden="1" w:unhideWhenUsed="1"/>
+    <w:lsdException w:name="HTML Keyboard" w:semiHidden="1" w:unhideWhenUsed="1"/>
+    <w:lsdException w:name="HTML Preformatted" w:semiHidden="1" w:unhideWhenUsed="1"/>
+    <w:lsdException w:name="HTML Sample" w:semiHidden="1" w:unhideWhenUsed="1"/>
+    <w:lsdException w:name="HTML Typewriter" w:semiHidden="1" w:unhideWhenUsed="1"/>
+    <w:lsdException w:name="HTML Variable" w:semiHidden="1" w:unhideWhenUsed="1"/>
+    <w:lsdException w:name="Normal Table" w:semiHidden="1" w:unhideWhenUsed="1"/>
+    <w:lsdException w:name="annotation subject" w:semiHidden="1" w:unhideWhenUsed="1"/>
+    <w:lsdException w:name="No List" w:semiHidden="1" w:unhideWhenUsed="1"/>
+    <w:lsdException w:name="Outline List 1" w:semiHidden="1" w:unhideWhenUsed="1"/>
+    <w:lsdException w:name="Outline List 2" w:semiHidden="1" w:unhideWhenUsed="1"/>
+    <w:lsdException w:name="Outline List 3" w:semiHidden="1" w:unhideWhenUsed="1"/>
+    <w:lsdException w:name="Table Simple 1" w:semiHidden="1" w:unhideWhenUsed="1"/>
+    <w:lsdException w:name="Table Simple 2" w:semiHidden="1" w:unhideWhenUsed="1"/>
+    <w:lsdException w:name="Table Simple 3" w:semiHidden="1" w:unhideWhenUsed="1"/>
+    <w:lsdException w:name="Table Classic 1" w:semiHidden="1" w:unhideWhenUsed="1"/>
+    <w:lsdException w:name="Table Classic 2" w:semiHidden="1" w:unhideWhenUsed="1"/>
+    <w:lsdException w:name="Table Classic 3" w:semiHidden="1" w:unhideWhenUsed="1"/>
+    <w:lsdException w:name="Table Classic 4" w:semiHidden="1" w:unhideWhenUsed="1"/>
+    <w:lsdException w:name="Table Colorful 1" w:semiHidden="1" w:unhideWhenUsed="1"/>
+    <w:lsdException w:name="Table Colorful 2" w:semiHidden="1" w:unhideWhenUsed="1"/>
+    <w:lsdException w:name="Table Colorful 3" w:semiHidden="1" w:unhideWhenUsed="1"/>
+    <w:lsdException w:name="Table Columns 1" w:semiHidden="1" w:unhideWhenUsed="1"/>
+    <w:lsdException w:name="Table Columns 2" w:semiHidden="1" w:unhideWhenUsed="1"/>
+    <w:lsdException w:name="Table Columns 3" w:semiHidden="1" w:unhideWhenUsed="1"/>
+    <w:lsdException w:name="Table Columns 4" w:semiHidden="1" w:unhideWhenUsed="1"/>
+    <w:lsdException w:name="Table Columns 5" w:semiHidden="1" w:unhideWhenUsed="1"/>
+    <w:lsdException w:name="Table Grid 1" w:semiHidden="1" w:unhideWhenUsed="1"/>
+    <w:lsdException w:name="Table Grid 2" w:semiHidden="1" w:unhideWhenUsed="1"/>
+    <w:lsdException w:name="Table Grid 3" w:semiHidden="1" w:unhideWhenUsed="1"/>
+    <w:lsdException w:name="Table Grid 4" w:semiHidden="1" w:unhideWhenUsed="1"/>
+    <w:lsdException w:name="Table Grid 5" w:semiHidden="1" w:unhideWhenUsed="1"/>
+    <w:lsdException w:name="Table Grid 6" w:semiHidden="1" w:unhideWhenUsed="1"/>
+    <w:lsdException w:name="Table Grid 7" w:semiHidden="1" w:unhideWhenUsed="1"/>
+    <w:lsdException w:name="Table Grid 8" w:semiHidden="1" w:unhideWhenUsed="1"/>
+    <w:lsdException w:name="Table List 1" w:semiHidden="1" w:unhideWhenUsed="1"/>
+    <w:lsdException w:name="Table List 2" w:semiHidden="1" w:unhideWhenUsed="1"/>
+    <w:lsdException w:name="Table List 3" w:semiHidden="1" w:unhideWhenUsed="1"/>
+    <w:lsdException w:name="Table List 4" w:semiHidden="1" w:unhideWhenUsed="1"/>
+    <w:lsdException w:name="Table List 5" w:semiHidden="1" w:unhideWhenUsed="1"/>
+    <w:lsdException w:name="Table List 6" w:semiHidden="1" w:unhideWhenUsed="1"/>
+    <w:lsdException w:name="Table List 7" w:semiHidden="1" w:unhideWhenUsed="1"/>
+    <w:lsdException w:name="Table List 8" w:semiHidden="1" w:unhideWhenUsed="1"/>
+    <w:lsdException w:name="Table 3D effects 1" w:semiHidden="1" w:unhideWhenUsed="1"/>
+    <w:lsdException w:name="Table 3D effects 2" w:semiHidden="1" w:unhideWhenUsed="1"/>
+    <w:lsdException w:name="Table 3D effects 3" w:semiHidden="1" w:unhideWhenUsed="1"/>
+    <w:lsdException w:name="Table Contemporary" w:semiHidden="1" w:unhideWhenUsed="1"/>
+    <w:lsdException w:name="Table Elegant" w:semiHidden="1" w:unhideWhenUsed="1"/>
+    <w:lsdException w:name="Table Professional" w:semiHidden="1" w:unhideWhenUsed="1"/>
+    <w:lsdException w:name="Table Subtle 1" w:semiHidden="1" w:unhideWhenUsed="1"/>
+    <w:lsdException w:name="Table Subtle 2" w:semiHidden="1" w:unhideWhenUsed="1"/>
+    <w:lsdException w:name="Table Web 1" w:semiHidden="1" w:unhideWhenUsed="1"/>
+    <w:lsdException w:name="Table Web 2" w:semiHidden="1" w:unhideWhenUsed="1"/>
+    <w:lsdException w:name="Table Web 3" w:semiHidden="1" w:unhideWhenUsed="1"/>
+    <w:lsdException w:name="Balloon Text" w:semiHidden="1" w:unhideWhenUsed="1"/>
+    <w:lsdException w:name="Table Grid" w:uiPriority="39"/>
+    <w:lsdException w:name="Table Theme" w:semiHidden="1" w:unhideWhenUsed="1"/>
+    <w:lsdException w:name="Placeholder Text" w:semiHidden="1"/>
+    <w:lsdException w:name="No Spacing" w:uiPriority="1" w:qFormat="1"/>
+    <w:lsdException w:name="Light Shading" w:uiPriority="60"/>
+    <w:lsdException w:name="Light List" w:uiPriority="61"/>
+    <w:lsdException w:name="Light Grid" w:uiPriority="62"/>
+    <w:lsdException w:name="Medium Shading 1" w:uiPriority="63"/>
+    <w:lsdException w:name="Medium Shading 2" w:uiPriority="64"/>
+    <w:lsdException w:name="Medium List 1" w:uiPriority="65"/>
+    <w:lsdException w:name="Medium List 2" w:uiPriority="66"/>
+    <w:lsdException w:name="Medium Grid 1" w:uiPriority="67"/>
+    <w:lsdException w:name="Medium Grid 2" w:uiPriority="68"/>
+    <w:lsdException w:name="Medium Grid 3" w:uiPriority="69"/>
+    <w:lsdException w:name="Dark List" w:uiPriority="70"/>
+    <w:lsdException w:name="Colorful Shading" w:uiPriority="71"/>
+    <w:lsdException w:name="Colorful List" w:uiPriority="72"/>
+    <w:lsdException w:name="Colorful Grid" w:uiPriority="73"/>
+    <w:lsdException w:name="Light Shading Accent 1" w:uiPriority="60"/>
+    <w:lsdException w:name="Light List Accent 1" w:uiPriority="61"/>
+    <w:lsdException w:name="Light Grid Accent 1" w:uiPriority="62"/>
+    <w:lsdException w:name="Medium Shading 1 Accent 1" w:uiPriority="63"/>
+    <w:lsdException w:name="Medium Shading 2 Accent 1" w:uiPriority="64"/>
+    <w:lsdException w:name="Medium List 1 Accent 1" w:uiPriority="65"/>
+    <w:lsdException w:name="Revision" w:semiHidden="1"/>
+    <w:lsdException w:name="List Paragraph" w:uiPriority="34" w:qFormat="1"/>
+    <w:lsdException w:name="Quote" w:uiPriority="29" w:qFormat="1"/>
+    <w:lsdException w:name="Intense Quote" w:uiPriority="30" w:qFormat="1"/>
+    <w:lsdException w:name="Medium List 2 Accent 1" w:uiPriority="66"/>
+    <w:lsdException w:name="Medium Grid 1 Accent 1" w:uiPriority="67"/>
+    <w:lsdException w:name="Medium Grid 2 Accent 1" w:uiPriority="68"/>
+    <w:lsdException w:name="Medium Grid 3 Accent 1" w:uiPriority="69"/>
+    <w:lsdException w:name="Dark List Accent 1" w:uiPriority="70"/>
+    <w:lsdException w:name="Colorful Shading Accent 1" w:uiPriority="71"/>
+    <w:lsdException w:name="Colorful List Accent 1" w:uiPriority="72"/>
+    <w:lsdException w:name="Colorful Grid Accent 1" w:uiPriority="73"/>
+    <w:lsdException w:name="Light Shading Accent 2" w:uiPriority="60"/>
+    <w:lsdException w:name="Light List Accent 2" w:uiPriority="61"/>
+    <w:lsdException w:name="Light Grid Accent 2" w:uiPriority="62"/>
+    <w:lsdException w:name="Medium Shading 1 Accent 2" w:uiPriority="63"/>
+    <w:lsdException w:name="Medium Shading 2 Accent 2" w:uiPriority="64"/>
+    <w:lsdException w:name="Medium List 1 Accent 2" w:uiPriority="65"/>
+    <w:lsdException w:name="Medium List 2 Accent 2" w:uiPriority="66"/>
+    <w:lsdException w:name="Medium Grid 1 Accent 2" w:uiPriority="67"/>
+    <w:lsdException w:name="Medium Grid 2 Accent 2" w:uiPriority="68"/>
+    <w:lsdException w:name="Medium Grid 3 Accent 2" w:uiPriority="69"/>
+    <w:lsdException w:name="Dark List Accent 2" w:uiPriority="70"/>
+    <w:lsdException w:name="Colorful Shading Accent 2" w:uiPriority="71"/>
+    <w:lsdException w:name="Colorful List Accent 2" w:uiPriority="72"/>
+    <w:lsdException w:name="Colorful Grid Accent 2" w:uiPriority="73"/>
+    <w:lsdException w:name="Light Shading Accent 3" w:uiPriority="60"/>
+    <w:lsdException w:name="Light List Accent 3" w:uiPriority="61"/>
+    <w:lsdException w:name="Light Grid Accent 3" w:uiPriority="62"/>
+    <w:lsdException w:name="Medium Shading 1 Accent 3" w:uiPriority="63"/>
+    <w:lsdException w:name="Medium Shading 2 Accent 3" w:uiPriority="64"/>
+    <w:lsdException w:name="Medium List 1 Accent 3" w:uiPriority="65"/>
+    <w:lsdException w:name="Medium List 2 Accent 3" w:uiPriority="66"/>
+    <w:lsdException w:name="Medium Grid 1 Accent 3" w:uiPriority="67"/>
+    <w:lsdException w:name="Medium Grid 2 Accent 3" w:uiPriority="68"/>
+    <w:lsdException w:name="Medium Grid 3 Accent 3" w:uiPriority="69"/>
+    <w:lsdException w:name="Dark List Accent 3" w:uiPriority="70"/>
+    <w:lsdException w:name="Colorful Shading Accent 3" w:uiPriority="71"/>
+    <w:lsdException w:name="Colorful List Accent 3" w:uiPriority="72"/>
+    <w:lsdException w:name="Colorful Grid Accent 3" w:uiPriority="73"/>
+    <w:lsdException w:name="Light Shading Accent 4" w:uiPriority="60"/>
+    <w:lsdException w:name="Light List Accent 4" w:uiPriority="61"/>
+    <w:lsdException w:name="Light Grid Accent 4" w:uiPriority="62"/>
+    <w:lsdException w:name="Medium Shading 1 Accent 4" w:uiPriority="63"/>
+    <w:lsdException w:name="Medium Shading 2 Accent 4" w:uiPriority="64"/>
+    <w:lsdException w:name="Medium List 1 Accent 4" w:uiPriority="65"/>
+    <w:lsdException w:name="Medium List 2 Accent 4" w:uiPriority="66"/>
+    <w:lsdException w:name="Medium Grid 1 Accent 4" w:uiPriority="67"/>
+    <w:lsdException w:name="Medium Grid 2 Accent 4" w:uiPriority="68"/>
+    <w:lsdException w:name="Medium Grid 3 Accent 4" w:uiPriority="69"/>
+    <w:lsdException w:name="Dark List Accent 4" w:uiPriority="70"/>
+    <w:lsdException w:name="Colorful Shading Accent 4" w:uiPriority="71"/>
+    <w:lsdException w:name="Colorful List Accent 4" w:uiPriority="72"/>
+    <w:lsdException w:name="Colorful Grid Accent 4" w:uiPriority="73"/>
+    <w:lsdException w:name="Light Shading Accent 5" w:uiPriority="60"/>
+    <w:lsdException w:name="Light List Accent 5" w:uiPriority="61"/>
+    <w:lsdException w:name="Light Grid Accent 5" w:uiPriority="62"/>
+    <w:lsdException w:name="Medium Shading 1 Accent 5" w:uiPriority="63"/>
+    <w:lsdException w:name="Medium Shading 2 Accent 5" w:uiPriority="64"/>
+    <w:lsdException w:name="Medium List 1 Accent 5" w:uiPriority="65"/>
+    <w:lsdException w:name="Medium List 2 Accent 5" w:uiPriority="66"/>
+    <w:lsdException w:name="Medium Grid 1 Accent 5" w:uiPriority="67"/>
+    <w:lsdException w:name="Medium Grid 2 Accent 5" w:uiPriority="68"/>
+    <w:lsdException w:name="Medium Grid 3 Accent 5" w:uiPriority="69"/>
+    <w:lsdException w:name="Dark List Accent 5" w:uiPriority="70"/>
+    <w:lsdException w:name="Colorful Shading Accent 5" w:uiPriority="71"/>
+    <w:lsdException w:name="Colorful List Accent 5" w:uiPriority="72"/>
+    <w:lsdException w:name="Colorful Grid Accent 5" w:uiPriority="73"/>
+    <w:lsdException w:name="Light Shading Accent 6" w:uiPriority="60"/>
+    <w:lsdException w:name="Light List Accent 6" w:uiPriority="61"/>
+    <w:lsdException w:name="Light Grid Accent 6" w:uiPriority="62"/>
+    <w:lsdException w:name="Medium Shading 1 Accent 6" w:uiPriority="63"/>
+    <w:lsdException w:name="Medium Shading 2 Accent 6" w:uiPriority="64"/>
+    <w:lsdException w:name="Medium List 1 Accent 6" w:uiPriority="65"/>
+    <w:lsdException w:name="Medium List 2 Accent 6" w:uiPriority="66"/>
+    <w:lsdException w:name="Medium Grid 1 Accent 6" w:uiPriority="67"/>
+    <w:lsdException w:name="Medium Grid 2 Accent 6" w:uiPriority="68"/>
+    <w:lsdException w:name="Medium Grid 3 Accent 6" w:uiPriority="69"/>
+    <w:lsdException w:name="Dark List Accent 6" w:uiPriority="70"/>
+    <w:lsdException w:name="Colorful Shading Accent 6" w:uiPriority="71"/>
+    <w:lsdException w:name="Colorful List Accent 6" w:uiPriority="72"/>
+    <w:lsdException w:name="Colorful Grid Accent 6" w:uiPriority="73"/>
+    <w:lsdException w:name="Subtle Emphasis" w:uiPriority="19" w:qFormat="1"/>
+    <w:lsdException w:name="Intense Emphasis" w:uiPriority="21" w:qFormat="1"/>
+    <w:lsdException w:name="Subtle Reference" w:uiPriority="31" w:qFormat="1"/>
+    <w:lsdException w:name="Intense Reference" w:uiPriority="32" w:qFormat="1"/>
+    <w:lsdException w:name="Book Title" w:uiPriority="33" w:qFormat="1"/>
+    <w:lsdException w:name="Bibliography" w:semiHidden="1" w:uiPriority="37" w:unhideWhenUsed="1"/>
+    <w:lsdException w:name="TOC Heading" w:semiHidden="1" w:uiPriority="39" w:unhideWhenUsed="1" w:qFormat="1"/>
+    <w:lsdException w:name="Plain Table 1" w:uiPriority="41"/>
+    <w:lsdException w:name="Plain Table 2" w:uiPriority="42"/>
+    <w:lsdException w:name="Plain Table 3" w:uiPriority="43"/>
+    <w:lsdException w:name="Plain Table 4" w:uiPriority="44"/>
+    <w:lsdException w:name="Plain Table 5" w:uiPriority="45"/>
+    <w:lsdException w:name="Grid Table Light" w:uiPriority="40"/>
+    <w:lsdException w:name="Grid Table 1 Light" w:uiPriority="46"/>
+    <w:lsdException w:name="Grid Table 2" w:uiPriority="47"/>
+    <w:lsdException w:name="Grid Table 3" w:uiPriority="48"/>
+    <w:lsdException w:name="Grid Table 4" w:uiPriority="49"/>
+    <w:lsdException w:name="Grid Table 5 Dark" w:uiPriority="50"/>
+    <w:lsdException w:name="Grid Table 6 Colorful" w:uiPriority="51"/>
+    <w:lsdException w:name="Grid Table 7 Colorful" w:uiPriority="52"/>
+    <w:lsdException w:name="Grid Table 1 Light Accent 1" w:uiPriority="46"/>
+    <w:lsdException w:name="Grid Table 2 Accent 1" w:uiPriority="47"/>
+    <w:lsdException w:name="Grid Table 3 Accent 1" w:uiPriority="48"/>
+    <w:lsdException w:name="Grid Table 4 Accent 1" w:uiPriority="49"/>
+    <w:lsdException w:name="Grid Table 5 Dark Accent 1" w:uiPriority="50"/>
+    <w:lsdException w:name="Grid Table 6 Colorful Accent 1" w:uiPriority="51"/>
+    <w:lsdException w:name="Grid Table 7 Colorful Accent 1" w:uiPriority="52"/>
+    <w:lsdException w:name="Grid Table 1 Light Accent 2" w:uiPriority="46"/>
+    <w:lsdException w:name="Grid Table 2 Accent 2" w:uiPriority="47"/>
+    <w:lsdException w:name="Grid Table 3 Accent 2" w:uiPriority="48"/>
+    <w:lsdException w:name="Grid Table 4 Accent 2" w:uiPriority="49"/>
+    <w:lsdException w:name="Grid Table 5 Dark Accent 2" w:uiPriority="50"/>
+    <w:lsdException w:name="Grid Table 6 Colorful Accent 2" w:uiPriority="51"/>
+    <w:lsdException w:name="Grid Table 7 Colorful Accent 2" w:uiPriority="52"/>
+    <w:lsdException w:name="Grid Table 1 Light Accent 3" w:uiPriority="46"/>
+    <w:lsdException w:name="Grid Table 2 Accent 3" w:uiPriority="47"/>
+    <w:lsdException w:name="Grid Table 3 Accent 3" w:uiPriority="48"/>
+    <w:lsdException w:name="Grid Table 4 Accent 3" w:uiPriority="49"/>
+    <w:lsdException w:name="Grid Table 5 Dark Accent 3" w:uiPriority="50"/>
+    <w:lsdException w:name="Grid Table 6 Colorful Accent 3" w:uiPriority="51"/>
+    <w:lsdException w:name="Grid Table 7 Colorful Accent 3" w:uiPriority="52"/>
+    <w:lsdException w:name="Grid Table 1 Light Accent 4" w:uiPriority="46"/>
+    <w:lsdException w:name="Grid Table 2 Accent 4" w:uiPriority="47"/>
+    <w:lsdException w:name="Grid Table 3 Accent 4" w:uiPriority="48"/>
+    <w:lsdException w:name="Grid Table 4 Accent 4" w:uiPriority="49"/>
+    <w:lsdException w:name="Grid Table 5 Dark Accent 4" w:uiPriority="50"/>
+    <w:lsdException w:name="Grid Table 6 Colorful Accent 4" w:uiPriority="51"/>
+    <w:lsdException w:name="Grid Table 7 Colorful Accent 4" w:uiPriority="52"/>
+    <w:lsdException w:name="Grid Table 1 Light Accent 5" w:uiPriority="46"/>
+    <w:lsdException w:name="Grid Table 2 Accent 5" w:uiPriority="47"/>
+    <w:lsdException w:name="Grid Table 3 Accent 5" w:uiPriority="48"/>
+    <w:lsdException w:name="Grid Table 4 Accent 5" w:uiPriority="49"/>
+    <w:lsdException w:name="Grid Table 5 Dark Accent 5" w:uiPriority="50"/>
+    <w:lsdException w:name="Grid Table 6 Colorful Accent 5" w:uiPriority="51"/>
+    <w:lsdException w:name="Grid Table 7 Colorful Accent 5" w:uiPriority="52"/>
+    <w:lsdException w:name="Grid Table 1 Light Accent 6" w:uiPriority="46"/>
+    <w:lsdException w:name="Grid Table 2 Accent 6" w:uiPriority="47"/>
+    <w:lsdException w:name="Grid Table 3 Accent 6" w:uiPriority="48"/>
+    <w:lsdException w:name="Grid Table 4 Accent 6" w:uiPriority="49"/>
+    <w:lsdException w:name="Grid Table 5 Dark Accent 6" w:uiPriority="50"/>
+    <w:lsdException w:name="Grid Table 6 Colorful Accent 6" w:uiPriority="51"/>
+    <w:lsdException w:name="Grid Table 7 Colorful Accent 6" w:uiPriority="52"/>
+    <w:lsdException w:name="List Table 1 Light" w:uiPriority="46"/>
+    <w:lsdException w:name="List Table 2" w:uiPriority="47"/>
+    <w:lsdException w:name="List Table 3" w:uiPriority="48"/>
+    <w:lsdException w:name="List Table 4" w:uiPriority="49"/>
+    <w:lsdException w:name="List Table 5 Dark" w:uiPriority="50"/>
+    <w:lsdException w:name="List Table 6 Colorful" w:uiPriority="51"/>
+    <w:lsdException w:name="List Table 7 Colorful" w:uiPriority="52"/>
+    <w:lsdException w:name="List Table 1 Light Accent 1" w:uiPriority="46"/>
+    <w:lsdException w:name="List Table 2 Accent 1" w:uiPriority="47"/>
+    <w:lsdException w:name="List Table 3 Accent 1" w:uiPriority="48"/>
+    <w:lsdException w:name="List Table 4 Accent 1" w:uiPriority="49"/>
+    <w:lsdException w:name="List Table 5 Dark Accent 1" w:uiPriority="50"/>
+    <w:lsdException w:name="List Table 6 Colorful Accent 1" w:uiPriority="51"/>
+    <w:lsdException w:name="List Table 7 Colorful Accent 1" w:uiPriority="52"/>
+    <w:lsdException w:name="List Table 1 Light Accent 2" w:uiPriority="46"/>
+    <w:lsdException w:name="List Table 2 Accent 2" w:uiPriority="47"/>
+    <w:lsdException w:name="List Table 3 Accent 2" w:uiPriority="48"/>
+    <w:lsdException w:name="List Table 4 Accent 2" w:uiPriority="49"/>
+    <w:lsdException w:name="List Table 5 Dark Accent 2" w:uiPriority="50"/>
+    <w:lsdException w:name="List Table 6 Colorful Accent 2" w:uiPriority="51"/>
+    <w:lsdException w:name="List Table 7 Colorful Accent 2" w:uiPriority="52"/>
+    <w:lsdException w:name="List Table 1 Light Accent 3" w:uiPriority="46"/>
+    <w:lsdException w:name="List Table 2 Accent 3" w:uiPriority="47"/>
+    <w:lsdException w:name="List Table 3 Accent 3" w:uiPriority="48"/>
+    <w:lsdException w:name="List Table 4 Accent 3" w:uiPriority="49"/>
+    <w:lsdException w:name="List Table 5 Dark Accent 3" w:uiPriority="50"/>
+    <w:lsdException w:name="List Table 6 Colorful Accent 3" w:uiPriority="51"/>
+    <w:lsdException w:name="List Table 7 Colorful Accent 3" w:uiPriority="52"/>
+    <w:lsdException w:name="List Table 1 Light Accent 4" w:uiPriority="46"/>
+    <w:lsdException w:name="List Table 2 Accent 4" w:uiPriority="47"/>
+    <w:lsdException w:name="List Table 3 Accent 4" w:uiPriority="48"/>
+    <w:lsdException w:name="List Table 4 Accent 4" w:uiPriority="49"/>
+    <w:lsdException w:name="List Table 5 Dark Accent 4" w:uiPriority="50"/>
+    <w:lsdException w:name="List Table 6 Colorful Accent 4" w:uiPriority="51"/>
+    <w:lsdException w:name="List Table 7 Colorful Accent 4" w:uiPriority="52"/>
+    <w:lsdException w:name="List Table 1 Light Accent 5" w:uiPriority="46"/>
+    <w:lsdException w:name="List Table 2 Accent 5" w:uiPriority="47"/>
+    <w:lsdException w:name="List Table 3 Accent 5" w:uiPriority="48"/>
+    <w:lsdException w:name="List Table 4 Accent 5" w:uiPriority="49"/>
+    <w:lsdException w:name="List Table 5 Dark Accent 5" w:uiPriority="50"/>
+    <w:lsdException w:name="List Table 6 Colorful Accent 5" w:uiPriority="51"/>
+    <w:lsdException w:name="List Table 7 Colorful Accent 5" w:uiPriority="52"/>
+    <w:lsdException w:name="List Table 1 Light Accent 6" w:uiPriority="46"/>
+    <w:lsdException w:name="List Table 2 Accent 6" w:uiPriority="47"/>
+    <w:lsdException w:name="List Table 3 Accent 6" w:uiPriority="48"/>
+    <w:lsdException w:name="List Table 4 Accent 6" w:uiPriority="49"/>
+    <w:lsdException w:name="List Table 5 Dark Accent 6" w:uiPriority="50"/>
+    <w:lsdException w:name="List Table 6 Colorful Accent 6" w:uiPriority="51"/>
+    <w:lsdException w:name="List Table 7 Colorful Accent 6" w:uiPriority="52"/>
   </w:latentStyles>
   <w:style w:type="paragraph" w:default="1" w:styleId="Normal">
     <w:name w:val="Normal"/>
@@ -2160,7 +2883,7 @@
   <a:extraClrSchemeLst/>
   <a:extLst>
     <a:ext uri="{05A4C25C-085E-4340-85A3-A5531E510DB2}">
-      <thm15:themeFamily xmlns="" xmlns:thm15="http://schemas.microsoft.com/office/thememl/2012/main" name="Office Theme" id="{62F939B6-93AF-4DB8-9C6B-D6C7DFDC589F}" vid="{4A3C46E8-61CC-4603-A589-7422A47A8E4A}"/>
+      <thm15:themeFamily xmlns:thm15="http://schemas.microsoft.com/office/thememl/2012/main" name="Office Theme" id="{62F939B6-93AF-4DB8-9C6B-D6C7DFDC589F}" vid="{4A3C46E8-61CC-4603-A589-7422A47A8E4A}"/>
     </a:ext>
   </a:extLst>
 </a:theme>

</xml_diff>